<commit_message>
Relationships, Cardinality and Multiplicity added
</commit_message>
<xml_diff>
--- a/New Microsoft Word Document.docx
+++ b/New Microsoft Word Document.docx
@@ -392,49 +392,789 @@
         <w:t>used for settings or configuration data that should have only one record.</w:t>
       </w:r>
       <w:r>
-        <w:t xml:space="preserve"> For example, a "Settings" entity might contain global settings for an application.</w:t>
+        <w:t xml:space="preserve"> For example, a "Settings" entity might contain glob</w:t>
+      </w:r>
+      <w:r>
+        <w:t>al settings for an application.</w:t>
+      </w:r>
+    </w:p>
+    <w:p>
+      <w:r>
+        <w:rPr>
+          <w:b/>
+          <w:highlight w:val="yellow"/>
+        </w:rPr>
+        <w:t>Historical Entities</w:t>
+      </w:r>
+      <w:r>
+        <w:t xml:space="preserve">: These entities are </w:t>
+      </w:r>
+      <w:r>
+        <w:rPr>
+          <w:highlight w:val="yellow"/>
+        </w:rPr>
+        <w:t xml:space="preserve">used to store historical </w:t>
+      </w:r>
+      <w:proofErr w:type="gramStart"/>
+      <w:r>
+        <w:rPr>
+          <w:highlight w:val="yellow"/>
+        </w:rPr>
+        <w:t>data</w:t>
+      </w:r>
+      <w:r>
+        <w:t>,</w:t>
+      </w:r>
+      <w:proofErr w:type="gramEnd"/>
+      <w:r>
+        <w:t xml:space="preserve"> such as </w:t>
+      </w:r>
+      <w:r>
+        <w:rPr>
+          <w:highlight w:val="yellow"/>
+        </w:rPr>
+        <w:t>records of past transactions or changes in status.</w:t>
+      </w:r>
+      <w:r>
+        <w:t xml:space="preserve"> Historical entities often have attributes like "Effective Date" and "End Date</w:t>
+      </w:r>
+      <w:r>
+        <w:t>" to track when data was valid.</w:t>
+      </w:r>
+    </w:p>
+    <w:p>
+      <w:r>
+        <w:rPr>
+          <w:b/>
+          <w:highlight w:val="yellow"/>
+        </w:rPr>
+        <w:t>External Entities</w:t>
+      </w:r>
+      <w:r>
+        <w:rPr>
+          <w:b/>
+          <w:highlight w:val="yellow"/>
+        </w:rPr>
+        <w:t>:</w:t>
+      </w:r>
+      <w:r>
+        <w:rPr>
+          <w:b/>
+        </w:rPr>
+        <w:t xml:space="preserve"> </w:t>
+      </w:r>
+      <w:r>
+        <w:t xml:space="preserve">In some database models, external entities </w:t>
+      </w:r>
+      <w:r>
+        <w:rPr>
+          <w:highlight w:val="yellow"/>
+        </w:rPr>
+        <w:t>represent entities from external systems or sources that interact with the database</w:t>
+      </w:r>
+      <w:r>
+        <w:t>. They are often used in data modeling to illustrate how the database interfaces with external systems or data.</w:t>
       </w:r>
     </w:p>
     <w:p/>
     <w:p>
-      <w:r>
-        <w:rPr>
-          <w:b/>
-          <w:highlight w:val="yellow"/>
-        </w:rPr>
-        <w:t>Historical Entities</w:t>
-      </w:r>
-      <w:r>
-        <w:t xml:space="preserve">: These entities are </w:t>
-      </w:r>
-      <w:r>
-        <w:rPr>
-          <w:highlight w:val="yellow"/>
-        </w:rPr>
-        <w:t xml:space="preserve">used to store historical </w:t>
+      <w:pPr>
+        <w:pStyle w:val="Heading1"/>
+        <w:rPr>
+          <w:b/>
+        </w:rPr>
+      </w:pPr>
+      <w:r>
+        <w:rPr>
+          <w:b/>
+        </w:rPr>
+        <w:t>Types of Attributes</w:t>
+      </w:r>
+    </w:p>
+    <w:p>
+      <w:pPr>
+        <w:rPr>
+          <w:b/>
+          <w:sz w:val="28"/>
+          <w:szCs w:val="28"/>
+        </w:rPr>
+      </w:pPr>
+      <w:r>
+        <w:rPr>
+          <w:b/>
+          <w:sz w:val="28"/>
+          <w:szCs w:val="28"/>
+          <w:highlight w:val="yellow"/>
+        </w:rPr>
+        <w:t>Attributes</w:t>
+      </w:r>
+      <w:r>
+        <w:rPr>
+          <w:b/>
+          <w:sz w:val="28"/>
+          <w:szCs w:val="28"/>
+        </w:rPr>
+        <w:t xml:space="preserve">: </w:t>
+      </w:r>
+      <w:r>
+        <w:t>A</w:t>
+      </w:r>
+      <w:r>
+        <w:t xml:space="preserve">ttributes are </w:t>
+      </w:r>
+      <w:r>
+        <w:rPr>
+          <w:b/>
+        </w:rPr>
+        <w:t>characteristics or properties</w:t>
+      </w:r>
+      <w:r>
+        <w:t xml:space="preserve"> that describe entities. Attributes provide detailed information about the entities represented in a database.</w:t>
+      </w:r>
+    </w:p>
+    <w:p/>
+    <w:p>
+      <w:r>
+        <w:t xml:space="preserve"> </w:t>
+      </w:r>
+      <w:r>
+        <w:rPr>
+          <w:b/>
+          <w:highlight w:val="yellow"/>
+        </w:rPr>
+        <w:t>Simple Attributes</w:t>
+      </w:r>
+      <w:r>
+        <w:rPr>
+          <w:b/>
+          <w:highlight w:val="yellow"/>
+        </w:rPr>
+        <w:t>:</w:t>
+      </w:r>
+      <w:r>
+        <w:t xml:space="preserve"> These are </w:t>
+      </w:r>
+      <w:r>
+        <w:rPr>
+          <w:highlight w:val="yellow"/>
+        </w:rPr>
+        <w:t>atomic attributes that cannot be divided any further</w:t>
+      </w:r>
+      <w:r>
+        <w:t>. For instance, "EmployeeID" or "FirstName" are simple attributes because they represent singular data elements.</w:t>
+      </w:r>
+    </w:p>
+    <w:p>
+      <w:r>
+        <w:rPr>
+          <w:b/>
+          <w:highlight w:val="yellow"/>
+        </w:rPr>
+        <w:t>Composite Attributes</w:t>
+      </w:r>
+      <w:r>
+        <w:t xml:space="preserve">: Composite attributes </w:t>
+      </w:r>
+      <w:r>
+        <w:rPr>
+          <w:highlight w:val="yellow"/>
+        </w:rPr>
+        <w:t>can be divided into sub-parts that have independent meaning</w:t>
+      </w:r>
+      <w:r>
+        <w:t>. For example, an "Address" attribute may consist of sub-attributes like "Street," "City," "State," and "ZIP Code."</w:t>
+      </w:r>
+    </w:p>
+    <w:p>
+      <w:r>
+        <w:t xml:space="preserve"> </w:t>
+      </w:r>
+      <w:r>
+        <w:rPr>
+          <w:b/>
+          <w:highlight w:val="yellow"/>
+        </w:rPr>
+        <w:t>Derived Attributes</w:t>
+      </w:r>
+      <w:r>
+        <w:rPr>
+          <w:b/>
+        </w:rPr>
+        <w:t>:</w:t>
+      </w:r>
+      <w:r>
+        <w:t xml:space="preserve"> Derived attributes are </w:t>
+      </w:r>
+      <w:r>
+        <w:rPr>
+          <w:highlight w:val="yellow"/>
+        </w:rPr>
+        <w:t>calculated or derived from other attributes</w:t>
+      </w:r>
+      <w:r>
+        <w:t xml:space="preserve"> within the database. They </w:t>
+      </w:r>
+      <w:r>
+        <w:rPr>
+          <w:highlight w:val="yellow"/>
+        </w:rPr>
+        <w:t>do not store data directly but instead are generated based on certain rules or calculations</w:t>
+      </w:r>
+      <w:r>
+        <w:t>. For instance, the "Age" attribute can be derived from the "DateOfBirth" attribute by subtracting the birthdate from the current date.</w:t>
+      </w:r>
+    </w:p>
+    <w:p>
+      <w:r>
+        <w:rPr>
+          <w:b/>
+          <w:highlight w:val="yellow"/>
+        </w:rPr>
+        <w:t>Multi-valued Attributes</w:t>
+      </w:r>
+      <w:r>
+        <w:t xml:space="preserve">: Multi-valued attributes </w:t>
+      </w:r>
+      <w:r>
+        <w:rPr>
+          <w:highlight w:val="yellow"/>
+        </w:rPr>
+        <w:t>can have multiple values associated with them for a single entity</w:t>
+      </w:r>
+      <w:r>
+        <w:t>. For example, an "Interests" attribute for a "Person" entity could contain multiple hobbies or interests.</w:t>
+      </w:r>
+    </w:p>
+    <w:p>
+      <w:r>
+        <w:rPr>
+          <w:b/>
+          <w:highlight w:val="yellow"/>
+        </w:rPr>
+        <w:t>Key Attributes</w:t>
+      </w:r>
+      <w:r>
+        <w:rPr>
+          <w:highlight w:val="yellow"/>
+        </w:rPr>
+        <w:t>:</w:t>
+      </w:r>
+      <w:r>
+        <w:t xml:space="preserve"> Key attributes are </w:t>
+      </w:r>
+      <w:r>
+        <w:rPr>
+          <w:highlight w:val="yellow"/>
+        </w:rPr>
+        <w:t>used to uniquely identify each instance of an entity</w:t>
+      </w:r>
+      <w:r>
+        <w:t>. In many cases, one of the attributes is designated as the primary key, which ensures its uniqueness within the entity.</w:t>
+      </w:r>
+    </w:p>
+    <w:p>
+      <w:r>
+        <w:rPr>
+          <w:b/>
+          <w:highlight w:val="yellow"/>
+        </w:rPr>
+        <w:t>Composite Key</w:t>
+      </w:r>
+      <w:r>
+        <w:t xml:space="preserve">: A composite key consists of </w:t>
+      </w:r>
+      <w:r>
+        <w:rPr>
+          <w:highlight w:val="yellow"/>
+        </w:rPr>
+        <w:t>multiple attributes that, when combined, uniquely identify an entity.</w:t>
+      </w:r>
+      <w:r>
+        <w:t xml:space="preserve"> This is often used when a single attribute is insufficient for ensuring uniqueness.</w:t>
+      </w:r>
+    </w:p>
+    <w:p>
+      <w:r>
+        <w:rPr>
+          <w:b/>
+          <w:highlight w:val="yellow"/>
+        </w:rPr>
+        <w:lastRenderedPageBreak/>
+        <w:t>Null Attributes</w:t>
+      </w:r>
+      <w:r>
+        <w:t xml:space="preserve">: Null attributes are those that </w:t>
+      </w:r>
+      <w:r>
+        <w:rPr>
+          <w:highlight w:val="yellow"/>
+        </w:rPr>
+        <w:t>may not have a value for every instance of an entity</w:t>
+      </w:r>
+      <w:r>
+        <w:t>. They are used to rep</w:t>
+      </w:r>
+      <w:r>
+        <w:t>resent missing or unknown data.</w:t>
+      </w:r>
+    </w:p>
+    <w:p>
+      <w:pPr>
+        <w:pStyle w:val="Heading1"/>
+        <w:rPr>
+          <w:b/>
+        </w:rPr>
+      </w:pPr>
+      <w:r>
+        <w:rPr>
+          <w:b/>
+        </w:rPr>
+        <w:t>Relationship</w:t>
+      </w:r>
+    </w:p>
+    <w:p>
+      <w:r>
+        <w:rPr>
+          <w:b/>
+          <w:highlight w:val="yellow"/>
+        </w:rPr>
+        <w:t>R</w:t>
+      </w:r>
+      <w:r>
+        <w:rPr>
+          <w:b/>
+          <w:highlight w:val="yellow"/>
+        </w:rPr>
+        <w:t>elationship</w:t>
+      </w:r>
+      <w:r>
+        <w:rPr>
+          <w:b/>
+        </w:rPr>
+        <w:t xml:space="preserve">: </w:t>
+      </w:r>
+      <w:r>
+        <w:t xml:space="preserve">A </w:t>
+      </w:r>
+      <w:r>
+        <w:t xml:space="preserve">relationship refers to the </w:t>
+      </w:r>
+      <w:r>
+        <w:rPr>
+          <w:highlight w:val="yellow"/>
+        </w:rPr>
+        <w:t>association or connection between two or more entities within a database</w:t>
+      </w:r>
+      <w:r>
+        <w:t xml:space="preserve">. Relationships are </w:t>
+      </w:r>
+      <w:r>
+        <w:rPr>
+          <w:highlight w:val="yellow"/>
+        </w:rPr>
+        <w:t xml:space="preserve">used to model how data in different entities </w:t>
+      </w:r>
+      <w:r>
+        <w:rPr>
+          <w:highlight w:val="yellow"/>
+        </w:rPr>
+        <w:t>is related or connected to each</w:t>
+      </w:r>
+      <w:r>
+        <w:rPr>
+          <w:highlight w:val="yellow"/>
+        </w:rPr>
+        <w:t xml:space="preserve"> </w:t>
+      </w:r>
+      <w:r>
+        <w:rPr>
+          <w:highlight w:val="yellow"/>
+        </w:rPr>
+        <w:t>other</w:t>
+      </w:r>
+      <w:r>
+        <w:t xml:space="preserve">; </w:t>
+      </w:r>
+      <w:r>
+        <w:t xml:space="preserve">They provide a way </w:t>
+      </w:r>
+      <w:r>
+        <w:rPr>
+          <w:highlight w:val="yellow"/>
+        </w:rPr>
+        <w:t>to represent the interactions and dependencies between entities</w:t>
+      </w:r>
+      <w:r>
+        <w:t xml:space="preserve"> in a structured and organized manner. </w:t>
+      </w:r>
+    </w:p>
+    <w:p>
+      <w:r>
+        <w:rPr>
+          <w:b/>
+          <w:highlight w:val="yellow"/>
+        </w:rPr>
+        <w:t>Cardinal</w:t>
+      </w:r>
+      <w:r>
+        <w:rPr>
+          <w:b/>
+          <w:highlight w:val="yellow"/>
+        </w:rPr>
+        <w:t>ity</w:t>
+      </w:r>
+      <w:r>
+        <w:t xml:space="preserve">: Cardinality in a relationship </w:t>
+      </w:r>
+      <w:r>
+        <w:rPr>
+          <w:highlight w:val="yellow"/>
+        </w:rPr>
+        <w:t>defines the number of instances (records or rows) in one entity that can be associated with the number of instances in another entity</w:t>
+      </w:r>
+      <w:r>
+        <w:t>. It specifies the nature of the relationship</w:t>
+      </w:r>
+      <w:r>
+        <w:t>;</w:t>
+      </w:r>
+    </w:p>
+    <w:p>
+      <w:r>
+        <w:rPr>
+          <w:highlight w:val="yellow"/>
+        </w:rPr>
+        <w:t>One-to-One (1:1)</w:t>
+      </w:r>
+      <w:r>
+        <w:rPr>
+          <w:highlight w:val="yellow"/>
+        </w:rPr>
+        <w:t>:</w:t>
+      </w:r>
+      <w:r>
+        <w:t xml:space="preserve"> </w:t>
+      </w:r>
+      <w:r>
+        <w:rPr>
+          <w:color w:val="FF0000"/>
+        </w:rPr>
+        <w:t>Each instance in one entity is associated with exactly one instance in another entity</w:t>
+      </w:r>
+      <w:r>
+        <w:t>;</w:t>
+      </w:r>
+    </w:p>
+    <w:p>
+      <w:r>
+        <w:rPr>
+          <w:highlight w:val="yellow"/>
+        </w:rPr>
+        <w:t>One-to-Many (</w:t>
       </w:r>
       <w:proofErr w:type="gramStart"/>
       <w:r>
         <w:rPr>
           <w:highlight w:val="yellow"/>
         </w:rPr>
-        <w:t>data</w:t>
-      </w:r>
-      <w:r>
-        <w:t>,</w:t>
+        <w:t>1:N</w:t>
       </w:r>
       <w:proofErr w:type="gramEnd"/>
       <w:r>
-        <w:t xml:space="preserve"> such as </w:t>
-      </w:r>
-      <w:r>
-        <w:rPr>
-          <w:highlight w:val="yellow"/>
-        </w:rPr>
-        <w:t>records of past transactions or changes in status.</w:t>
-      </w:r>
-      <w:r>
-        <w:t xml:space="preserve"> Historical entities often have attributes like "Effective Date" and "End Date" to track when data was valid.</w:t>
+        <w:rPr>
+          <w:highlight w:val="yellow"/>
+        </w:rPr>
+        <w:t>)</w:t>
+      </w:r>
+      <w:r>
+        <w:rPr>
+          <w:highlight w:val="yellow"/>
+        </w:rPr>
+        <w:t>:</w:t>
+      </w:r>
+      <w:r>
+        <w:t xml:space="preserve"> </w:t>
+      </w:r>
+      <w:r>
+        <w:rPr>
+          <w:color w:val="FF0000"/>
+        </w:rPr>
+        <w:t>Each instance in one entity is associated with one or more instances in another entity, but each instance in the second entity is associated with only o</w:t>
+      </w:r>
+      <w:r>
+        <w:rPr>
+          <w:color w:val="FF0000"/>
+        </w:rPr>
+        <w:t>ne instance in the first entity;</w:t>
+      </w:r>
+    </w:p>
+    <w:p>
+      <w:r>
+        <w:rPr>
+          <w:b/>
+          <w:highlight w:val="yellow"/>
+        </w:rPr>
+        <w:t>Many-to-Many (</w:t>
+      </w:r>
+      <w:proofErr w:type="gramStart"/>
+      <w:r>
+        <w:rPr>
+          <w:b/>
+          <w:highlight w:val="yellow"/>
+        </w:rPr>
+        <w:t>N:N</w:t>
+      </w:r>
+      <w:proofErr w:type="gramEnd"/>
+      <w:r>
+        <w:rPr>
+          <w:b/>
+          <w:highlight w:val="yellow"/>
+        </w:rPr>
+        <w:t>)</w:t>
+      </w:r>
+      <w:r>
+        <w:rPr>
+          <w:b/>
+          <w:highlight w:val="yellow"/>
+        </w:rPr>
+        <w:t>:</w:t>
+      </w:r>
+      <w:r>
+        <w:rPr>
+          <w:color w:val="FF0000"/>
+        </w:rPr>
+        <w:t xml:space="preserve"> Many instances in one entity can be associated with many instances in another entity. To represent many-to-ma</w:t>
+      </w:r>
+      <w:r>
+        <w:rPr>
+          <w:color w:val="FF0000"/>
+        </w:rPr>
+        <w:t>ny relationships in a database;</w:t>
+      </w:r>
+    </w:p>
+    <w:p>
+      <w:pPr>
+        <w:rPr>
+          <w:color w:val="FF0000"/>
+        </w:rPr>
+      </w:pPr>
+    </w:p>
+    <w:p>
+      <w:pPr>
+        <w:pStyle w:val="Heading1"/>
+        <w:rPr>
+          <w:b/>
+        </w:rPr>
+      </w:pPr>
+      <w:r>
+        <w:rPr>
+          <w:b/>
+        </w:rPr>
+        <w:t>M</w:t>
+      </w:r>
+      <w:r>
+        <w:rPr>
+          <w:b/>
+        </w:rPr>
+        <w:t>ultiplicity</w:t>
+      </w:r>
+    </w:p>
+    <w:p>
+      <w:r>
+        <w:t>The Multiplicity attribute of a relationship </w:t>
+      </w:r>
+      <w:r>
+        <w:rPr>
+          <w:highlight w:val="yellow"/>
+        </w:rPr>
+        <w:t>specifies the cardinality or number of instances of an EntityType that can be associated with the instances of another EntityType</w:t>
+      </w:r>
+      <w:r>
+        <w:t>;</w:t>
+      </w:r>
+    </w:p>
+    <w:p>
+      <w:r>
+        <w:t xml:space="preserve">multiplicity </w:t>
+      </w:r>
+      <w:r>
+        <w:t>refers to the n</w:t>
+      </w:r>
+      <w:r>
+        <w:rPr>
+          <w:highlight w:val="yellow"/>
+        </w:rPr>
+        <w:t>umeric constraints or restrictions pl</w:t>
+      </w:r>
+      <w:r>
+        <w:rPr>
+          <w:highlight w:val="yellow"/>
+        </w:rPr>
+        <w:t>aced on the number of instances</w:t>
+      </w:r>
+      <w:r>
+        <w:rPr>
+          <w:highlight w:val="yellow"/>
+        </w:rPr>
+        <w:t xml:space="preserve"> that can be associated between two entities in a relationship</w:t>
+      </w:r>
+      <w:r>
+        <w:t xml:space="preserve">. </w:t>
+      </w:r>
+    </w:p>
+    <w:p>
+      <w:r>
+        <w:t>Common mu</w:t>
+      </w:r>
+      <w:r>
+        <w:t>ltiplicity constraints include;</w:t>
+      </w:r>
+    </w:p>
+    <w:p>
+      <w:r>
+        <w:rPr>
+          <w:b/>
+          <w:highlight w:val="yellow"/>
+        </w:rPr>
+        <w:t>One (1)</w:t>
+      </w:r>
+      <w:r>
+        <w:rPr>
+          <w:b/>
+          <w:highlight w:val="yellow"/>
+        </w:rPr>
+        <w:t>:</w:t>
+      </w:r>
+      <w:r>
+        <w:t xml:space="preserve"> This constraint indicates that one instance from one entity can be associated with on</w:t>
+      </w:r>
+      <w:r>
+        <w:t>e instance from another entity, i</w:t>
+      </w:r>
+      <w:r>
+        <w:t xml:space="preserve">t represents a </w:t>
+      </w:r>
+      <w:r>
+        <w:rPr>
+          <w:b/>
+        </w:rPr>
+        <w:t>one-to-one (1:1)</w:t>
+      </w:r>
+      <w:r>
+        <w:t xml:space="preserve"> relationship.</w:t>
+      </w:r>
+    </w:p>
+    <w:p>
+      <w:r>
+        <w:rPr>
+          <w:b/>
+          <w:highlight w:val="yellow"/>
+        </w:rPr>
+        <w:t>Zero</w:t>
+      </w:r>
+      <w:r>
+        <w:rPr>
+          <w:b/>
+          <w:highlight w:val="yellow"/>
+        </w:rPr>
+        <w:t xml:space="preserve"> or One (</w:t>
+      </w:r>
+      <w:proofErr w:type="gramStart"/>
+      <w:r>
+        <w:rPr>
+          <w:b/>
+          <w:highlight w:val="yellow"/>
+        </w:rPr>
+        <w:t>0..</w:t>
+      </w:r>
+      <w:proofErr w:type="gramEnd"/>
+      <w:r>
+        <w:rPr>
+          <w:b/>
+          <w:highlight w:val="yellow"/>
+        </w:rPr>
+        <w:t>1)</w:t>
+      </w:r>
+      <w:r>
+        <w:t xml:space="preserve">: This constraint means that </w:t>
+      </w:r>
+      <w:r>
+        <w:rPr>
+          <w:highlight w:val="yellow"/>
+        </w:rPr>
+        <w:t>an instance from one entity can be associated with either zero instances or one instance from another entity</w:t>
+      </w:r>
+      <w:r>
+        <w:t xml:space="preserve">, and vice versa. It represents a one-to-one (1:1) relationship where the </w:t>
+      </w:r>
+      <w:r>
+        <w:rPr>
+          <w:b/>
+        </w:rPr>
+        <w:t>association is optional for one or both entities</w:t>
+      </w:r>
+      <w:r>
+        <w:t>;</w:t>
+      </w:r>
+    </w:p>
+    <w:p>
+      <w:r>
+        <w:rPr>
+          <w:b/>
+          <w:highlight w:val="yellow"/>
+        </w:rPr>
+        <w:t>One or Many (</w:t>
+      </w:r>
+      <w:proofErr w:type="gramStart"/>
+      <w:r>
+        <w:rPr>
+          <w:b/>
+          <w:highlight w:val="yellow"/>
+        </w:rPr>
+        <w:t>1..</w:t>
+      </w:r>
+      <w:proofErr w:type="gramEnd"/>
+      <w:r>
+        <w:rPr>
+          <w:b/>
+          <w:highlight w:val="yellow"/>
+        </w:rPr>
+        <w:t>N)</w:t>
+      </w:r>
+      <w:r>
+        <w:t xml:space="preserve">: This constraint signifies that one instance from one entity can be associated with </w:t>
+      </w:r>
+      <w:r>
+        <w:rPr>
+          <w:highlight w:val="yellow"/>
+        </w:rPr>
+        <w:t>one or more instances from another entity</w:t>
+      </w:r>
+      <w:r>
+        <w:t xml:space="preserve">, but each instance from the second entity can be associated with only one instance from the first entity. It represents </w:t>
+      </w:r>
+      <w:r>
+        <w:rPr>
+          <w:highlight w:val="yellow"/>
+        </w:rPr>
+        <w:t>a one-to-many (</w:t>
+      </w:r>
+      <w:proofErr w:type="gramStart"/>
+      <w:r>
+        <w:rPr>
+          <w:highlight w:val="yellow"/>
+        </w:rPr>
+        <w:t>1:N</w:t>
+      </w:r>
+      <w:proofErr w:type="gramEnd"/>
+      <w:r>
+        <w:rPr>
+          <w:highlight w:val="yellow"/>
+        </w:rPr>
+        <w:t>)</w:t>
+      </w:r>
+      <w:r>
+        <w:t xml:space="preserve"> relationship.</w:t>
       </w:r>
     </w:p>
     <w:p/>
@@ -444,7 +1184,105 @@
           <w:b/>
           <w:highlight w:val="yellow"/>
         </w:rPr>
-        <w:t>External Entities</w:t>
+        <w:lastRenderedPageBreak/>
+        <w:t>Zero or Many (</w:t>
+      </w:r>
+      <w:proofErr w:type="gramStart"/>
+      <w:r>
+        <w:rPr>
+          <w:b/>
+          <w:highlight w:val="yellow"/>
+        </w:rPr>
+        <w:t>0..</w:t>
+      </w:r>
+      <w:proofErr w:type="gramEnd"/>
+      <w:r>
+        <w:rPr>
+          <w:b/>
+          <w:highlight w:val="yellow"/>
+        </w:rPr>
+        <w:t>N)</w:t>
+      </w:r>
+      <w:r>
+        <w:t xml:space="preserve">: This constraint indicates that an instance from one </w:t>
+      </w:r>
+      <w:r>
+        <w:rPr>
+          <w:highlight w:val="yellow"/>
+        </w:rPr>
+        <w:t>entity can be associated with zero or more instances from another entity</w:t>
+      </w:r>
+      <w:r>
+        <w:t>, and vice versa. It represents a one-to-many (</w:t>
+      </w:r>
+      <w:proofErr w:type="gramStart"/>
+      <w:r>
+        <w:t>1:N</w:t>
+      </w:r>
+      <w:proofErr w:type="gramEnd"/>
+      <w:r>
+        <w:t>) relationship where the association is opt</w:t>
+      </w:r>
+      <w:r>
+        <w:t>ional for one or both entities.</w:t>
+      </w:r>
+    </w:p>
+    <w:p>
+      <w:r>
+        <w:rPr>
+          <w:b/>
+          <w:highlight w:val="yellow"/>
+        </w:rPr>
+        <w:t>Exactly N (N)</w:t>
+      </w:r>
+      <w:r>
+        <w:t xml:space="preserve">: This constraint specifies that </w:t>
+      </w:r>
+      <w:r>
+        <w:rPr>
+          <w:highlight w:val="yellow"/>
+        </w:rPr>
+        <w:t>an instance from one entity must be associated with exactly N instances from another entity</w:t>
+      </w:r>
+      <w:r>
+        <w:t xml:space="preserve">, and vice versa. It represents a </w:t>
+      </w:r>
+      <w:r>
+        <w:rPr>
+          <w:b/>
+        </w:rPr>
+        <w:t>one-to-N (</w:t>
+      </w:r>
+      <w:proofErr w:type="gramStart"/>
+      <w:r>
+        <w:rPr>
+          <w:b/>
+        </w:rPr>
+        <w:t>1:N</w:t>
+      </w:r>
+      <w:proofErr w:type="gramEnd"/>
+      <w:r>
+        <w:rPr>
+          <w:b/>
+        </w:rPr>
+        <w:t>) relationship with a fixed number of associations</w:t>
+      </w:r>
+      <w:r>
+        <w:t>.</w:t>
+      </w:r>
+    </w:p>
+    <w:p>
+      <w:pPr>
+        <w:rPr>
+          <w:b/>
+        </w:rPr>
+      </w:pPr>
+      <w:r>
+        <w:rPr>
+          <w:b/>
+          <w:highlight w:val="yellow"/>
+        </w:rPr>
+        <w:t>Many (N)</w:t>
       </w:r>
       <w:r>
         <w:rPr>
@@ -454,23 +1292,56 @@
         <w:t>:</w:t>
       </w:r>
       <w:r>
-        <w:rPr>
-          <w:b/>
-        </w:rPr>
-        <w:t xml:space="preserve"> </w:t>
-      </w:r>
-      <w:r>
-        <w:t xml:space="preserve">In some database models, external entities </w:t>
-      </w:r>
-      <w:r>
-        <w:rPr>
-          <w:highlight w:val="yellow"/>
-        </w:rPr>
-        <w:t>represent entities from external systems or sources that interact with the database</w:t>
-      </w:r>
-      <w:r>
-        <w:t>. They are often used in data modeling to illustrate how the database interfaces with external systems or data.</w:t>
-      </w:r>
+        <w:t xml:space="preserve"> This constraint means that </w:t>
+      </w:r>
+      <w:r>
+        <w:rPr>
+          <w:highlight w:val="yellow"/>
+        </w:rPr>
+        <w:t>an instance from one entity can be associated with many instances from another entity,</w:t>
+      </w:r>
+      <w:r>
+        <w:t xml:space="preserve"> and vice versa. It represents a </w:t>
+      </w:r>
+      <w:r>
+        <w:rPr>
+          <w:highlight w:val="yellow"/>
+        </w:rPr>
+        <w:t>many-to-many (</w:t>
+      </w:r>
+      <w:proofErr w:type="gramStart"/>
+      <w:r>
+        <w:rPr>
+          <w:highlight w:val="yellow"/>
+        </w:rPr>
+        <w:t>N:N</w:t>
+      </w:r>
+      <w:proofErr w:type="gramEnd"/>
+      <w:r>
+        <w:rPr>
+          <w:highlight w:val="yellow"/>
+        </w:rPr>
+        <w:t>) relationship</w:t>
+      </w:r>
+      <w:r>
+        <w:t>;</w:t>
+      </w:r>
+    </w:p>
+    <w:p>
+      <w:pPr>
+        <w:pStyle w:val="Heading1"/>
+        <w:rPr>
+          <w:b/>
+        </w:rPr>
+      </w:pPr>
+      <w:r>
+        <w:rPr>
+          <w:b/>
+        </w:rPr>
+        <w:t>Diagram Notations</w:t>
+      </w:r>
+    </w:p>
+    <w:p>
       <w:bookmarkStart w:id="0" w:name="_GoBack"/>
       <w:bookmarkEnd w:id="0"/>
     </w:p>
@@ -1021,6 +1892,28 @@
       <w:szCs w:val="32"/>
     </w:rPr>
   </w:style>
+  <w:style w:type="paragraph" w:styleId="Heading2">
+    <w:name w:val="heading 2"/>
+    <w:basedOn w:val="Normal"/>
+    <w:next w:val="Normal"/>
+    <w:link w:val="Heading2Char"/>
+    <w:uiPriority w:val="9"/>
+    <w:unhideWhenUsed/>
+    <w:qFormat/>
+    <w:rsid w:val="005C5A4E"/>
+    <w:pPr>
+      <w:keepNext/>
+      <w:keepLines/>
+      <w:spacing w:before="40" w:after="0"/>
+      <w:outlineLvl w:val="1"/>
+    </w:pPr>
+    <w:rPr>
+      <w:rFonts w:asciiTheme="majorHAnsi" w:eastAsiaTheme="majorEastAsia" w:hAnsiTheme="majorHAnsi" w:cstheme="majorBidi"/>
+      <w:color w:val="365F91" w:themeColor="accent1" w:themeShade="BF"/>
+      <w:sz w:val="26"/>
+      <w:szCs w:val="26"/>
+    </w:rPr>
+  </w:style>
   <w:style w:type="character" w:default="1" w:styleId="DefaultParagraphFont">
     <w:name w:val="Default Paragraph Font"/>
     <w:uiPriority w:val="1"/>
@@ -1071,6 +1964,19 @@
       <w:ind w:left="720"/>
       <w:contextualSpacing/>
     </w:pPr>
+  </w:style>
+  <w:style w:type="character" w:customStyle="1" w:styleId="Heading2Char">
+    <w:name w:val="Heading 2 Char"/>
+    <w:basedOn w:val="DefaultParagraphFont"/>
+    <w:link w:val="Heading2"/>
+    <w:uiPriority w:val="9"/>
+    <w:rsid w:val="005C5A4E"/>
+    <w:rPr>
+      <w:rFonts w:asciiTheme="majorHAnsi" w:eastAsiaTheme="majorEastAsia" w:hAnsiTheme="majorHAnsi" w:cstheme="majorBidi"/>
+      <w:color w:val="365F91" w:themeColor="accent1" w:themeShade="BF"/>
+      <w:sz w:val="26"/>
+      <w:szCs w:val="26"/>
+    </w:rPr>
   </w:style>
 </w:styles>
 </file>

</xml_diff>

<commit_message>
chen and crew diagram notations are added
</commit_message>
<xml_diff>
--- a/New Microsoft Word Document.docx
+++ b/New Microsoft Word Document.docx
@@ -413,21 +413,10 @@
         <w:rPr>
           <w:highlight w:val="yellow"/>
         </w:rPr>
-        <w:t xml:space="preserve">used to store historical </w:t>
-      </w:r>
-      <w:proofErr w:type="gramStart"/>
-      <w:r>
-        <w:rPr>
-          <w:highlight w:val="yellow"/>
-        </w:rPr>
-        <w:t>data</w:t>
-      </w:r>
-      <w:r>
-        <w:t>,</w:t>
-      </w:r>
-      <w:proofErr w:type="gramEnd"/>
-      <w:r>
-        <w:t xml:space="preserve"> such as </w:t>
+        <w:t>used to store historical data</w:t>
+      </w:r>
+      <w:r>
+        <w:t xml:space="preserve">, such as </w:t>
       </w:r>
       <w:r>
         <w:rPr>
@@ -870,21 +859,7 @@
         <w:rPr>
           <w:highlight w:val="yellow"/>
         </w:rPr>
-        <w:t>One-to-Many (</w:t>
-      </w:r>
-      <w:proofErr w:type="gramStart"/>
-      <w:r>
-        <w:rPr>
-          <w:highlight w:val="yellow"/>
-        </w:rPr>
-        <w:t>1:N</w:t>
-      </w:r>
-      <w:proofErr w:type="gramEnd"/>
-      <w:r>
-        <w:rPr>
-          <w:highlight w:val="yellow"/>
-        </w:rPr>
-        <w:t>)</w:t>
+        <w:t>One-to-Many (1:N)</w:t>
       </w:r>
       <w:r>
         <w:rPr>
@@ -914,23 +889,7 @@
           <w:b/>
           <w:highlight w:val="yellow"/>
         </w:rPr>
-        <w:t>Many-to-Many (</w:t>
-      </w:r>
-      <w:proofErr w:type="gramStart"/>
-      <w:r>
-        <w:rPr>
-          <w:b/>
-          <w:highlight w:val="yellow"/>
-        </w:rPr>
-        <w:t>N:N</w:t>
-      </w:r>
-      <w:proofErr w:type="gramEnd"/>
-      <w:r>
-        <w:rPr>
-          <w:b/>
-          <w:highlight w:val="yellow"/>
-        </w:rPr>
-        <w:t>)</w:t>
+        <w:t>Many-to-Many (N:N)</w:t>
       </w:r>
       <w:r>
         <w:rPr>
@@ -1077,23 +1036,7 @@
           <w:b/>
           <w:highlight w:val="yellow"/>
         </w:rPr>
-        <w:t xml:space="preserve"> or One (</w:t>
-      </w:r>
-      <w:proofErr w:type="gramStart"/>
-      <w:r>
-        <w:rPr>
-          <w:b/>
-          <w:highlight w:val="yellow"/>
-        </w:rPr>
-        <w:t>0..</w:t>
-      </w:r>
-      <w:proofErr w:type="gramEnd"/>
-      <w:r>
-        <w:rPr>
-          <w:b/>
-          <w:highlight w:val="yellow"/>
-        </w:rPr>
-        <w:t>1)</w:t>
+        <w:t xml:space="preserve"> or One (0..1)</w:t>
       </w:r>
       <w:r>
         <w:t xml:space="preserve">: This constraint means that </w:t>
@@ -1123,23 +1066,7 @@
           <w:b/>
           <w:highlight w:val="yellow"/>
         </w:rPr>
-        <w:t>One or Many (</w:t>
-      </w:r>
-      <w:proofErr w:type="gramStart"/>
-      <w:r>
-        <w:rPr>
-          <w:b/>
-          <w:highlight w:val="yellow"/>
-        </w:rPr>
-        <w:t>1..</w:t>
-      </w:r>
-      <w:proofErr w:type="gramEnd"/>
-      <w:r>
-        <w:rPr>
-          <w:b/>
-          <w:highlight w:val="yellow"/>
-        </w:rPr>
-        <w:t>N)</w:t>
+        <w:t>One or Many (1..N)</w:t>
       </w:r>
       <w:r>
         <w:t xml:space="preserve">: This constraint signifies that one instance from one entity can be associated with </w:t>
@@ -1157,21 +1084,7 @@
         <w:rPr>
           <w:highlight w:val="yellow"/>
         </w:rPr>
-        <w:t>a one-to-many (</w:t>
-      </w:r>
-      <w:proofErr w:type="gramStart"/>
-      <w:r>
-        <w:rPr>
-          <w:highlight w:val="yellow"/>
-        </w:rPr>
-        <w:t>1:N</w:t>
-      </w:r>
-      <w:proofErr w:type="gramEnd"/>
-      <w:r>
-        <w:rPr>
-          <w:highlight w:val="yellow"/>
-        </w:rPr>
-        <w:t>)</w:t>
+        <w:t>a one-to-many (1:N)</w:t>
       </w:r>
       <w:r>
         <w:t xml:space="preserve"> relationship.</w:t>
@@ -1185,23 +1098,7 @@
           <w:highlight w:val="yellow"/>
         </w:rPr>
         <w:lastRenderedPageBreak/>
-        <w:t>Zero or Many (</w:t>
-      </w:r>
-      <w:proofErr w:type="gramStart"/>
-      <w:r>
-        <w:rPr>
-          <w:b/>
-          <w:highlight w:val="yellow"/>
-        </w:rPr>
-        <w:t>0..</w:t>
-      </w:r>
-      <w:proofErr w:type="gramEnd"/>
-      <w:r>
-        <w:rPr>
-          <w:b/>
-          <w:highlight w:val="yellow"/>
-        </w:rPr>
-        <w:t>N)</w:t>
+        <w:t>Zero or Many (0..N)</w:t>
       </w:r>
       <w:r>
         <w:t xml:space="preserve">: This constraint indicates that an instance from one </w:t>
@@ -1213,15 +1110,7 @@
         <w:t>entity can be associated with zero or more instances from another entity</w:t>
       </w:r>
       <w:r>
-        <w:t>, and vice versa. It represents a one-to-many (</w:t>
-      </w:r>
-      <w:proofErr w:type="gramStart"/>
-      <w:r>
-        <w:t>1:N</w:t>
-      </w:r>
-      <w:proofErr w:type="gramEnd"/>
-      <w:r>
-        <w:t>) relationship where the association is opt</w:t>
+        <w:t>, and vice versa. It represents a one-to-many (1:N) relationship where the association is opt</w:t>
       </w:r>
       <w:r>
         <w:t>ional for one or both entities.</w:t>
@@ -1251,21 +1140,7 @@
         <w:rPr>
           <w:b/>
         </w:rPr>
-        <w:t>one-to-N (</w:t>
-      </w:r>
-      <w:proofErr w:type="gramStart"/>
-      <w:r>
-        <w:rPr>
-          <w:b/>
-        </w:rPr>
-        <w:t>1:N</w:t>
-      </w:r>
-      <w:proofErr w:type="gramEnd"/>
-      <w:r>
-        <w:rPr>
-          <w:b/>
-        </w:rPr>
-        <w:t>) relationship with a fixed number of associations</w:t>
+        <w:t>one-to-N (1:N) relationship with a fixed number of associations</w:t>
       </w:r>
       <w:r>
         <w:t>.</w:t>
@@ -1307,44 +1182,1107 @@
         <w:rPr>
           <w:highlight w:val="yellow"/>
         </w:rPr>
-        <w:t>many-to-many (</w:t>
-      </w:r>
-      <w:proofErr w:type="gramStart"/>
-      <w:r>
-        <w:rPr>
-          <w:highlight w:val="yellow"/>
-        </w:rPr>
-        <w:t>N:N</w:t>
-      </w:r>
-      <w:proofErr w:type="gramEnd"/>
-      <w:r>
-        <w:rPr>
-          <w:highlight w:val="yellow"/>
-        </w:rPr>
-        <w:t>) relationship</w:t>
+        <w:t>many-to-many (N:N) relationship</w:t>
       </w:r>
       <w:r>
         <w:t>;</w:t>
       </w:r>
     </w:p>
+    <w:p/>
     <w:p>
       <w:pPr>
         <w:pStyle w:val="Heading1"/>
         <w:rPr>
           <w:b/>
-        </w:rPr>
-      </w:pPr>
-      <w:r>
-        <w:rPr>
-          <w:b/>
-        </w:rPr>
-        <w:t>Diagram Notations</w:t>
-      </w:r>
-    </w:p>
-    <w:p>
-      <w:bookmarkStart w:id="0" w:name="_GoBack"/>
-      <w:bookmarkEnd w:id="0"/>
-    </w:p>
+          <w:sz w:val="52"/>
+          <w:szCs w:val="52"/>
+        </w:rPr>
+      </w:pPr>
+      <w:r>
+        <w:rPr>
+          <w:b/>
+          <w:sz w:val="52"/>
+          <w:szCs w:val="52"/>
+        </w:rPr>
+        <w:t>ER diagram notations and symbols</w:t>
+      </w:r>
+    </w:p>
+    <w:p>
+      <w:r>
+        <w:t>Similar to other diagram shapes, in </w:t>
+      </w:r>
+      <w:hyperlink r:id="rId5" w:tgtFrame="_blank" w:history="1">
+        <w:r>
+          <w:rPr>
+            <w:rStyle w:val="Hyperlink"/>
+          </w:rPr>
+          <w:t>ER diagrams</w:t>
+        </w:r>
+      </w:hyperlink>
+      <w:r>
+        <w:t> entities are represented with rectangles, attributes are represented by ovals or inside entities, and relationships are shown in diamonds or with lines. There are six notation types</w:t>
+      </w:r>
+      <w:r>
+        <w:t>;</w:t>
+      </w:r>
+    </w:p>
+    <w:p>
+      <w:pPr>
+        <w:pStyle w:val="Heading2"/>
+        <w:rPr>
+          <w:b/>
+          <w:sz w:val="42"/>
+          <w:szCs w:val="42"/>
+        </w:rPr>
+      </w:pPr>
+      <w:r>
+        <w:rPr>
+          <w:b/>
+          <w:sz w:val="42"/>
+          <w:szCs w:val="42"/>
+        </w:rPr>
+        <w:t>Chen notation symbols</w:t>
+      </w:r>
+    </w:p>
+    <w:p>
+      <w:r>
+        <w:t xml:space="preserve">An entity is shown in a </w:t>
+      </w:r>
+      <w:r>
+        <w:rPr>
+          <w:b/>
+        </w:rPr>
+        <w:t>rectangle</w:t>
+      </w:r>
+      <w:r>
+        <w:t xml:space="preserve">, just like in many other notations. But, that is where the similarities stop. </w:t>
+      </w:r>
+    </w:p>
+    <w:p>
+      <w:r>
+        <w:t>There are 2 more ways to describe entities:</w:t>
+      </w:r>
+    </w:p>
+    <w:p>
+      <w:pPr>
+        <w:pStyle w:val="ListParagraph"/>
+        <w:numPr>
+          <w:ilvl w:val="0"/>
+          <w:numId w:val="8"/>
+        </w:numPr>
+      </w:pPr>
+      <w:r>
+        <w:rPr>
+          <w:highlight w:val="yellow"/>
+        </w:rPr>
+        <w:t>Weak entity</w:t>
+      </w:r>
+      <w:r>
+        <w:t> – A rectangle within a rectangle</w:t>
+      </w:r>
+    </w:p>
+    <w:p>
+      <w:pPr>
+        <w:pStyle w:val="ListParagraph"/>
+        <w:numPr>
+          <w:ilvl w:val="0"/>
+          <w:numId w:val="8"/>
+        </w:numPr>
+      </w:pPr>
+      <w:r>
+        <w:rPr>
+          <w:highlight w:val="yellow"/>
+        </w:rPr>
+        <w:t>Associative entity</w:t>
+      </w:r>
+      <w:r>
+        <w:t> – A di</w:t>
+      </w:r>
+      <w:r>
+        <w:t>amond within a rectangle</w:t>
+      </w:r>
+      <w:r>
+        <w:t xml:space="preserve">; An entity used in </w:t>
+      </w:r>
+      <w:r>
+        <w:rPr>
+          <w:b/>
+        </w:rPr>
+        <w:t xml:space="preserve">a many-to-many </w:t>
+      </w:r>
+      <w:r>
+        <w:t>relationship</w:t>
+      </w:r>
+      <w:r>
+        <w:t xml:space="preserve"> </w:t>
+      </w:r>
+    </w:p>
+    <w:p>
+      <w:r>
+        <w:rPr>
+          <w:highlight w:val="yellow"/>
+        </w:rPr>
+        <w:t>Attributes are in ovals.</w:t>
+      </w:r>
+      <w:r>
+        <w:t xml:space="preserve"> Here are some other symbols used to define attributes:</w:t>
+      </w:r>
+    </w:p>
+    <w:p>
+      <w:pPr>
+        <w:pStyle w:val="ListParagraph"/>
+        <w:numPr>
+          <w:ilvl w:val="0"/>
+          <w:numId w:val="9"/>
+        </w:numPr>
+      </w:pPr>
+      <w:r>
+        <w:rPr>
+          <w:b/>
+          <w:highlight w:val="yellow"/>
+        </w:rPr>
+        <w:t>Key attribute</w:t>
+      </w:r>
+      <w:r>
+        <w:t xml:space="preserve"> – The </w:t>
+      </w:r>
+      <w:r>
+        <w:rPr>
+          <w:b/>
+        </w:rPr>
+        <w:t xml:space="preserve">title of the attribute is </w:t>
+      </w:r>
+      <w:r>
+        <w:rPr>
+          <w:b/>
+          <w:highlight w:val="yellow"/>
+        </w:rPr>
+        <w:t>underlined</w:t>
+      </w:r>
+    </w:p>
+    <w:p>
+      <w:pPr>
+        <w:pStyle w:val="ListParagraph"/>
+        <w:numPr>
+          <w:ilvl w:val="0"/>
+          <w:numId w:val="9"/>
+        </w:numPr>
+        <w:rPr>
+          <w:highlight w:val="yellow"/>
+        </w:rPr>
+      </w:pPr>
+      <w:r>
+        <w:rPr>
+          <w:b/>
+          <w:highlight w:val="yellow"/>
+        </w:rPr>
+        <w:t>Partial key attribute</w:t>
+      </w:r>
+      <w:r>
+        <w:t xml:space="preserve"> – The </w:t>
+      </w:r>
+      <w:r>
+        <w:rPr>
+          <w:highlight w:val="yellow"/>
+        </w:rPr>
+        <w:t>attribute’s name is underlined with a dashed line</w:t>
+      </w:r>
+    </w:p>
+    <w:p>
+      <w:pPr>
+        <w:pStyle w:val="ListParagraph"/>
+        <w:numPr>
+          <w:ilvl w:val="0"/>
+          <w:numId w:val="9"/>
+        </w:numPr>
+      </w:pPr>
+      <w:hyperlink r:id="rId6" w:tgtFrame="_blank" w:history="1">
+        <w:r>
+          <w:rPr>
+            <w:rStyle w:val="Hyperlink"/>
+            <w:b/>
+            <w:highlight w:val="yellow"/>
+          </w:rPr>
+          <w:t>Composite attributes</w:t>
+        </w:r>
+      </w:hyperlink>
+      <w:r>
+        <w:rPr>
+          <w:highlight w:val="yellow"/>
+        </w:rPr>
+        <w:t> –</w:t>
+      </w:r>
+      <w:r>
+        <w:t xml:space="preserve"> </w:t>
+      </w:r>
+      <w:r>
+        <w:rPr>
+          <w:rFonts w:ascii="Segoe UI" w:hAnsi="Segoe UI" w:cs="Segoe UI"/>
+          <w:color w:val="374151"/>
+          <w:shd w:val="clear" w:color="auto" w:fill="F7F7F8"/>
+        </w:rPr>
+        <w:t xml:space="preserve">a composite attribute is an attribute that </w:t>
+      </w:r>
+      <w:r>
+        <w:rPr>
+          <w:rFonts w:ascii="Segoe UI" w:hAnsi="Segoe UI" w:cs="Segoe UI"/>
+          <w:b/>
+          <w:color w:val="374151"/>
+          <w:shd w:val="clear" w:color="auto" w:fill="F7F7F8"/>
+        </w:rPr>
+        <w:t>can be divided into smaller, more basic sub-attributes</w:t>
+      </w:r>
+      <w:r>
+        <w:rPr>
+          <w:rFonts w:ascii="Segoe UI" w:hAnsi="Segoe UI" w:cs="Segoe UI"/>
+          <w:color w:val="374151"/>
+          <w:shd w:val="clear" w:color="auto" w:fill="F7F7F8"/>
+        </w:rPr>
+        <w:t>, each with its own meaning and significance. Composite attributes are used when you want to represent a complex attribute that is composed of multiple parts,</w:t>
+      </w:r>
+      <w:r>
+        <w:rPr>
+          <w:rFonts w:ascii="Segoe UI" w:hAnsi="Segoe UI" w:cs="Segoe UI"/>
+          <w:color w:val="374151"/>
+          <w:shd w:val="clear" w:color="auto" w:fill="F7F7F8"/>
+        </w:rPr>
+        <w:t xml:space="preserve"> and are a </w:t>
+      </w:r>
+      <w:r>
+        <w:rPr>
+          <w:rFonts w:ascii="Segoe UI" w:hAnsi="Segoe UI" w:cs="Segoe UI"/>
+          <w:color w:val="374151"/>
+          <w:highlight w:val="yellow"/>
+          <w:shd w:val="clear" w:color="auto" w:fill="F7F7F8"/>
+        </w:rPr>
+        <w:t>different color</w:t>
+      </w:r>
+      <w:r>
+        <w:rPr>
+          <w:rFonts w:ascii="Segoe UI" w:hAnsi="Segoe UI" w:cs="Segoe UI"/>
+          <w:color w:val="374151"/>
+          <w:shd w:val="clear" w:color="auto" w:fill="F7F7F8"/>
+        </w:rPr>
+        <w:t>;</w:t>
+      </w:r>
+    </w:p>
+    <w:p>
+      <w:pPr>
+        <w:pStyle w:val="ListParagraph"/>
+        <w:numPr>
+          <w:ilvl w:val="0"/>
+          <w:numId w:val="9"/>
+        </w:numPr>
+      </w:pPr>
+      <w:r>
+        <w:rPr>
+          <w:b/>
+          <w:highlight w:val="yellow"/>
+        </w:rPr>
+        <w:t>Multivalued attribute</w:t>
+      </w:r>
+      <w:r>
+        <w:rPr>
+          <w:highlight w:val="yellow"/>
+        </w:rPr>
+        <w:t xml:space="preserve"> – An oval within an oval</w:t>
+      </w:r>
+      <w:r>
+        <w:t xml:space="preserve"> </w:t>
+      </w:r>
+    </w:p>
+    <w:p>
+      <w:pPr>
+        <w:pStyle w:val="ListParagraph"/>
+        <w:numPr>
+          <w:ilvl w:val="0"/>
+          <w:numId w:val="9"/>
+        </w:numPr>
+        <w:rPr>
+          <w:highlight w:val="yellow"/>
+        </w:rPr>
+      </w:pPr>
+      <w:r>
+        <w:rPr>
+          <w:b/>
+          <w:highlight w:val="yellow"/>
+        </w:rPr>
+        <w:t>Computed/derived attribute</w:t>
+      </w:r>
+      <w:r>
+        <w:rPr>
+          <w:highlight w:val="yellow"/>
+        </w:rPr>
+        <w:t> – An oval with a dashed line</w:t>
+      </w:r>
+    </w:p>
+    <w:p>
+      <w:pPr>
+        <w:rPr>
+          <w:highlight w:val="yellow"/>
+        </w:rPr>
+      </w:pPr>
+    </w:p>
+    <w:p>
+      <w:pPr>
+        <w:rPr>
+          <w:highlight w:val="yellow"/>
+        </w:rPr>
+      </w:pPr>
+    </w:p>
+    <w:p>
+      <w:pPr>
+        <w:rPr>
+          <w:highlight w:val="yellow"/>
+        </w:rPr>
+      </w:pPr>
+    </w:p>
+    <w:p>
+      <w:r>
+        <w:t>Relationships are defined with optionality, cardinality, degree, participation, and type; using lines and diamonds.</w:t>
+      </w:r>
+    </w:p>
+    <w:p>
+      <w:pPr>
+        <w:rPr>
+          <w:b/>
+        </w:rPr>
+      </w:pPr>
+      <w:r>
+        <w:rPr>
+          <w:b/>
+          <w:highlight w:val="yellow"/>
+        </w:rPr>
+        <w:t>Type</w:t>
+      </w:r>
+    </w:p>
+    <w:p>
+      <w:pPr>
+        <w:pStyle w:val="ListParagraph"/>
+        <w:numPr>
+          <w:ilvl w:val="0"/>
+          <w:numId w:val="10"/>
+        </w:numPr>
+      </w:pPr>
+      <w:r>
+        <w:rPr>
+          <w:highlight w:val="yellow"/>
+        </w:rPr>
+        <w:t>Strong relationship</w:t>
+      </w:r>
+      <w:r>
+        <w:t> –</w:t>
+      </w:r>
+      <w:r>
+        <w:rPr>
+          <w:b/>
+        </w:rPr>
+        <w:t xml:space="preserve"> A solid-lined diamond</w:t>
+      </w:r>
+    </w:p>
+    <w:p>
+      <w:pPr>
+        <w:pStyle w:val="ListParagraph"/>
+        <w:numPr>
+          <w:ilvl w:val="0"/>
+          <w:numId w:val="10"/>
+        </w:numPr>
+      </w:pPr>
+      <w:r>
+        <w:rPr>
+          <w:highlight w:val="yellow"/>
+        </w:rPr>
+        <w:t>Weak relationship</w:t>
+      </w:r>
+      <w:r>
+        <w:t xml:space="preserve"> – A </w:t>
+      </w:r>
+      <w:r>
+        <w:rPr>
+          <w:b/>
+        </w:rPr>
+        <w:t>diamond within a diamond</w:t>
+      </w:r>
+      <w:r>
+        <w:t>, like a weak entity</w:t>
+      </w:r>
+    </w:p>
+    <w:p>
+      <w:pPr>
+        <w:rPr>
+          <w:b/>
+        </w:rPr>
+      </w:pPr>
+      <w:r>
+        <w:rPr>
+          <w:b/>
+          <w:highlight w:val="yellow"/>
+        </w:rPr>
+        <w:t>Optionality</w:t>
+      </w:r>
+    </w:p>
+    <w:p>
+      <w:pPr>
+        <w:pStyle w:val="ListParagraph"/>
+        <w:numPr>
+          <w:ilvl w:val="0"/>
+          <w:numId w:val="11"/>
+        </w:numPr>
+        <w:rPr>
+          <w:highlight w:val="yellow"/>
+        </w:rPr>
+      </w:pPr>
+      <w:r>
+        <w:rPr>
+          <w:highlight w:val="yellow"/>
+        </w:rPr>
+        <w:t>Mandatory – A solid line</w:t>
+      </w:r>
+    </w:p>
+    <w:p>
+      <w:pPr>
+        <w:pStyle w:val="ListParagraph"/>
+        <w:numPr>
+          <w:ilvl w:val="0"/>
+          <w:numId w:val="11"/>
+        </w:numPr>
+        <w:rPr>
+          <w:highlight w:val="yellow"/>
+        </w:rPr>
+      </w:pPr>
+      <w:r>
+        <w:rPr>
+          <w:highlight w:val="yellow"/>
+        </w:rPr>
+        <w:t>Optional – A dashed line</w:t>
+      </w:r>
+    </w:p>
+    <w:p>
+      <w:pPr>
+        <w:rPr>
+          <w:b/>
+        </w:rPr>
+      </w:pPr>
+      <w:hyperlink r:id="rId7" w:tgtFrame="_blank" w:history="1">
+        <w:r>
+          <w:rPr>
+            <w:rStyle w:val="Hyperlink"/>
+            <w:b/>
+            <w:highlight w:val="yellow"/>
+          </w:rPr>
+          <w:t>Cardinality (degree)</w:t>
+        </w:r>
+      </w:hyperlink>
+    </w:p>
+    <w:p>
+      <w:pPr>
+        <w:pStyle w:val="ListParagraph"/>
+        <w:numPr>
+          <w:ilvl w:val="0"/>
+          <w:numId w:val="12"/>
+        </w:numPr>
+        <w:rPr>
+          <w:b/>
+        </w:rPr>
+      </w:pPr>
+      <w:r>
+        <w:rPr>
+          <w:highlight w:val="yellow"/>
+        </w:rPr>
+        <w:t>One to one</w:t>
+      </w:r>
+      <w:r>
+        <w:t xml:space="preserve"> – A </w:t>
+      </w:r>
+      <w:r>
+        <w:rPr>
+          <w:b/>
+        </w:rPr>
+        <w:t>1 is at each end of the relationship</w:t>
+      </w:r>
+    </w:p>
+    <w:p>
+      <w:pPr>
+        <w:pStyle w:val="ListParagraph"/>
+        <w:numPr>
+          <w:ilvl w:val="0"/>
+          <w:numId w:val="12"/>
+        </w:numPr>
+        <w:rPr>
+          <w:b/>
+        </w:rPr>
+      </w:pPr>
+      <w:r>
+        <w:rPr>
+          <w:highlight w:val="yellow"/>
+        </w:rPr>
+        <w:t>One to many</w:t>
+      </w:r>
+      <w:r>
+        <w:t xml:space="preserve"> – A </w:t>
+      </w:r>
+      <w:r>
+        <w:rPr>
+          <w:b/>
+        </w:rPr>
+        <w:t>1 is at one end</w:t>
+      </w:r>
+      <w:r>
+        <w:t xml:space="preserve">, and </w:t>
+      </w:r>
+      <w:r>
+        <w:rPr>
+          <w:b/>
+        </w:rPr>
+        <w:t xml:space="preserve">N is at the other. </w:t>
+      </w:r>
+      <w:r>
+        <w:t>N represents ‘many’.</w:t>
+      </w:r>
+    </w:p>
+    <w:p>
+      <w:pPr>
+        <w:pStyle w:val="ListParagraph"/>
+        <w:numPr>
+          <w:ilvl w:val="0"/>
+          <w:numId w:val="12"/>
+        </w:numPr>
+        <w:rPr>
+          <w:b/>
+        </w:rPr>
+      </w:pPr>
+      <w:r>
+        <w:rPr>
+          <w:highlight w:val="yellow"/>
+        </w:rPr>
+        <w:t>Many to many</w:t>
+      </w:r>
+      <w:r>
+        <w:t xml:space="preserve"> – </w:t>
+      </w:r>
+      <w:r>
+        <w:rPr>
+          <w:b/>
+        </w:rPr>
+        <w:t>M is on one</w:t>
+      </w:r>
+      <w:r>
+        <w:t xml:space="preserve"> end, and </w:t>
+      </w:r>
+      <w:r>
+        <w:rPr>
+          <w:b/>
+        </w:rPr>
+        <w:t>N is on the other</w:t>
+      </w:r>
+    </w:p>
+    <w:p>
+      <w:pPr>
+        <w:rPr>
+          <w:b/>
+        </w:rPr>
+      </w:pPr>
+      <w:r>
+        <w:rPr>
+          <w:b/>
+          <w:highlight w:val="yellow"/>
+        </w:rPr>
+        <w:t>Participation</w:t>
+      </w:r>
+    </w:p>
+    <w:p>
+      <w:pPr>
+        <w:pStyle w:val="ListParagraph"/>
+        <w:numPr>
+          <w:ilvl w:val="0"/>
+          <w:numId w:val="13"/>
+        </w:numPr>
+      </w:pPr>
+      <w:r>
+        <w:rPr>
+          <w:highlight w:val="yellow"/>
+        </w:rPr>
+        <w:t>Total participation – Two parallel lines</w:t>
+      </w:r>
+    </w:p>
+    <w:p>
+      <w:pPr>
+        <w:pStyle w:val="ListParagraph"/>
+        <w:numPr>
+          <w:ilvl w:val="0"/>
+          <w:numId w:val="13"/>
+        </w:numPr>
+      </w:pPr>
+      <w:r>
+        <w:rPr>
+          <w:highlight w:val="yellow"/>
+        </w:rPr>
+        <w:t>Partial participation – One line</w:t>
+      </w:r>
+    </w:p>
+    <w:tbl>
+      <w:tblPr>
+        <w:tblStyle w:val="TableGrid"/>
+        <w:tblW w:w="0" w:type="auto"/>
+        <w:tblLook w:val="04A0" w:firstRow="1" w:lastRow="0" w:firstColumn="1" w:lastColumn="0" w:noHBand="0" w:noVBand="1"/>
+      </w:tblPr>
+      <w:tblGrid>
+        <w:gridCol w:w="9576"/>
+      </w:tblGrid>
+      <w:tr>
+        <w:tc>
+          <w:tcPr>
+            <w:tcW w:w="9576" w:type="dxa"/>
+          </w:tcPr>
+          <w:p>
+            <w:r>
+              <w:rPr>
+                <w:noProof/>
+              </w:rPr>
+              <w:lastRenderedPageBreak/>
+              <w:drawing>
+                <wp:inline distT="0" distB="0" distL="0" distR="0">
+                  <wp:extent cx="5894613" cy="3871355"/>
+                  <wp:effectExtent l="0" t="0" r="0" b="0"/>
+                  <wp:docPr id="1" name="Picture 1" descr="Chen ERD Symbols"/>
+                  <wp:cNvGraphicFramePr>
+                    <a:graphicFrameLocks xmlns:a="http://schemas.openxmlformats.org/drawingml/2006/main" noChangeAspect="1"/>
+                  </wp:cNvGraphicFramePr>
+                  <a:graphic xmlns:a="http://schemas.openxmlformats.org/drawingml/2006/main">
+                    <a:graphicData uri="http://schemas.openxmlformats.org/drawingml/2006/picture">
+                      <pic:pic xmlns:pic="http://schemas.openxmlformats.org/drawingml/2006/picture">
+                        <pic:nvPicPr>
+                          <pic:cNvPr id="0" name="Picture 7" descr="Chen ERD Symbols"/>
+                          <pic:cNvPicPr>
+                            <a:picLocks noChangeAspect="1" noChangeArrowheads="1"/>
+                          </pic:cNvPicPr>
+                        </pic:nvPicPr>
+                        <pic:blipFill>
+                          <a:blip r:embed="rId8">
+                            <a:extLst>
+                              <a:ext uri="{28A0092B-C50C-407E-A947-70E740481C1C}">
+                                <a14:useLocalDpi xmlns:a14="http://schemas.microsoft.com/office/drawing/2010/main" val="0"/>
+                              </a:ext>
+                            </a:extLst>
+                          </a:blip>
+                          <a:srcRect/>
+                          <a:stretch>
+                            <a:fillRect/>
+                          </a:stretch>
+                        </pic:blipFill>
+                        <pic:spPr bwMode="auto">
+                          <a:xfrm>
+                            <a:off x="0" y="0"/>
+                            <a:ext cx="5970983" cy="3921512"/>
+                          </a:xfrm>
+                          <a:prstGeom prst="rect">
+                            <a:avLst/>
+                          </a:prstGeom>
+                          <a:noFill/>
+                          <a:ln>
+                            <a:noFill/>
+                          </a:ln>
+                        </pic:spPr>
+                      </pic:pic>
+                    </a:graphicData>
+                  </a:graphic>
+                </wp:inline>
+              </w:drawing>
+            </w:r>
+          </w:p>
+          <w:p/>
+        </w:tc>
+      </w:tr>
+    </w:tbl>
+    <w:p/>
+    <w:tbl>
+      <w:tblPr>
+        <w:tblStyle w:val="TableGrid"/>
+        <w:tblW w:w="0" w:type="auto"/>
+        <w:tblLook w:val="04A0" w:firstRow="1" w:lastRow="0" w:firstColumn="1" w:lastColumn="0" w:noHBand="0" w:noVBand="1"/>
+      </w:tblPr>
+      <w:tblGrid>
+        <w:gridCol w:w="9576"/>
+      </w:tblGrid>
+      <w:tr>
+        <w:tc>
+          <w:tcPr>
+            <w:tcW w:w="9576" w:type="dxa"/>
+          </w:tcPr>
+          <w:p>
+            <w:r>
+              <w:rPr>
+                <w:noProof/>
+              </w:rPr>
+              <w:drawing>
+                <wp:inline distT="0" distB="0" distL="0" distR="0">
+                  <wp:extent cx="5864009" cy="3243532"/>
+                  <wp:effectExtent l="0" t="0" r="0" b="0"/>
+                  <wp:docPr id="2" name="Picture 2" descr="Chen ERD Symbols"/>
+                  <wp:cNvGraphicFramePr>
+                    <a:graphicFrameLocks xmlns:a="http://schemas.openxmlformats.org/drawingml/2006/main" noChangeAspect="1"/>
+                  </wp:cNvGraphicFramePr>
+                  <a:graphic xmlns:a="http://schemas.openxmlformats.org/drawingml/2006/main">
+                    <a:graphicData uri="http://schemas.openxmlformats.org/drawingml/2006/picture">
+                      <pic:pic xmlns:pic="http://schemas.openxmlformats.org/drawingml/2006/picture">
+                        <pic:nvPicPr>
+                          <pic:cNvPr id="0" name="Picture 9" descr="Chen ERD Symbols"/>
+                          <pic:cNvPicPr>
+                            <a:picLocks noChangeAspect="1" noChangeArrowheads="1"/>
+                          </pic:cNvPicPr>
+                        </pic:nvPicPr>
+                        <pic:blipFill>
+                          <a:blip r:embed="rId9">
+                            <a:extLst>
+                              <a:ext uri="{28A0092B-C50C-407E-A947-70E740481C1C}">
+                                <a14:useLocalDpi xmlns:a14="http://schemas.microsoft.com/office/drawing/2010/main" val="0"/>
+                              </a:ext>
+                            </a:extLst>
+                          </a:blip>
+                          <a:srcRect/>
+                          <a:stretch>
+                            <a:fillRect/>
+                          </a:stretch>
+                        </pic:blipFill>
+                        <pic:spPr bwMode="auto">
+                          <a:xfrm>
+                            <a:off x="0" y="0"/>
+                            <a:ext cx="5913247" cy="3270767"/>
+                          </a:xfrm>
+                          <a:prstGeom prst="rect">
+                            <a:avLst/>
+                          </a:prstGeom>
+                          <a:noFill/>
+                          <a:ln>
+                            <a:noFill/>
+                          </a:ln>
+                        </pic:spPr>
+                      </pic:pic>
+                    </a:graphicData>
+                  </a:graphic>
+                </wp:inline>
+              </w:drawing>
+            </w:r>
+          </w:p>
+          <w:p/>
+        </w:tc>
+      </w:tr>
+    </w:tbl>
+    <w:p/>
+    <w:p>
+      <w:pPr>
+        <w:pStyle w:val="Heading2"/>
+        <w:rPr>
+          <w:b/>
+          <w:sz w:val="34"/>
+          <w:szCs w:val="34"/>
+        </w:rPr>
+      </w:pPr>
+      <w:r>
+        <w:rPr>
+          <w:b/>
+          <w:sz w:val="34"/>
+          <w:szCs w:val="34"/>
+        </w:rPr>
+        <w:lastRenderedPageBreak/>
+        <w:t xml:space="preserve">Crow Notaion </w:t>
+      </w:r>
+    </w:p>
+    <w:p>
+      <w:r>
+        <w:t>Entities are in rectangles with their attributes inside. Relationships are defined much like they a</w:t>
+      </w:r>
+      <w:r>
+        <w:t>re in other notations, but </w:t>
+      </w:r>
+      <w:r>
+        <w:t xml:space="preserve">major difference is the presence of </w:t>
+      </w:r>
+      <w:r>
+        <w:rPr>
+          <w:highlight w:val="yellow"/>
+        </w:rPr>
+        <w:t>multiplicities</w:t>
+      </w:r>
+      <w:r>
+        <w:t xml:space="preserve">. Multiplicities are symbols that tell the reader </w:t>
+      </w:r>
+      <w:r>
+        <w:rPr>
+          <w:highlight w:val="yellow"/>
+        </w:rPr>
+        <w:t>the number of times instances can associate with others</w:t>
+      </w:r>
+      <w:r>
+        <w:t>.</w:t>
+      </w:r>
+    </w:p>
+    <w:p>
+      <w:pPr>
+        <w:rPr>
+          <w:b/>
+        </w:rPr>
+      </w:pPr>
+      <w:r>
+        <w:rPr>
+          <w:b/>
+          <w:highlight w:val="yellow"/>
+        </w:rPr>
+        <w:t>Multiplicity symbols</w:t>
+      </w:r>
+    </w:p>
+    <w:tbl>
+      <w:tblPr>
+        <w:tblStyle w:val="TableGrid"/>
+        <w:tblW w:w="0" w:type="auto"/>
+        <w:tblLook w:val="04A0" w:firstRow="1" w:lastRow="0" w:firstColumn="1" w:lastColumn="0" w:noHBand="0" w:noVBand="1"/>
+      </w:tblPr>
+      <w:tblGrid>
+        <w:gridCol w:w="9576"/>
+      </w:tblGrid>
+      <w:tr>
+        <w:tc>
+          <w:tcPr>
+            <w:tcW w:w="9576" w:type="dxa"/>
+          </w:tcPr>
+          <w:p>
+            <w:r>
+              <w:rPr>
+                <w:noProof/>
+              </w:rPr>
+              <w:drawing>
+                <wp:inline distT="0" distB="0" distL="0" distR="0">
+                  <wp:extent cx="5947896" cy="3173104"/>
+                  <wp:effectExtent l="0" t="0" r="0" b="0"/>
+                  <wp:docPr id="3" name="Picture 3" descr="Crow’s Foot Notation"/>
+                  <wp:cNvGraphicFramePr>
+                    <a:graphicFrameLocks xmlns:a="http://schemas.openxmlformats.org/drawingml/2006/main" noChangeAspect="1"/>
+                  </wp:cNvGraphicFramePr>
+                  <a:graphic xmlns:a="http://schemas.openxmlformats.org/drawingml/2006/main">
+                    <a:graphicData uri="http://schemas.openxmlformats.org/drawingml/2006/picture">
+                      <pic:pic xmlns:pic="http://schemas.openxmlformats.org/drawingml/2006/picture">
+                        <pic:nvPicPr>
+                          <pic:cNvPr id="0" name="Picture 16" descr="Crow’s Foot Notation"/>
+                          <pic:cNvPicPr>
+                            <a:picLocks noChangeAspect="1" noChangeArrowheads="1"/>
+                          </pic:cNvPicPr>
+                        </pic:nvPicPr>
+                        <pic:blipFill>
+                          <a:blip r:embed="rId10">
+                            <a:extLst>
+                              <a:ext uri="{28A0092B-C50C-407E-A947-70E740481C1C}">
+                                <a14:useLocalDpi xmlns:a14="http://schemas.microsoft.com/office/drawing/2010/main" val="0"/>
+                              </a:ext>
+                            </a:extLst>
+                          </a:blip>
+                          <a:srcRect/>
+                          <a:stretch>
+                            <a:fillRect/>
+                          </a:stretch>
+                        </pic:blipFill>
+                        <pic:spPr bwMode="auto">
+                          <a:xfrm>
+                            <a:off x="0" y="0"/>
+                            <a:ext cx="5977536" cy="3188917"/>
+                          </a:xfrm>
+                          <a:prstGeom prst="rect">
+                            <a:avLst/>
+                          </a:prstGeom>
+                          <a:noFill/>
+                          <a:ln>
+                            <a:noFill/>
+                          </a:ln>
+                        </pic:spPr>
+                      </pic:pic>
+                    </a:graphicData>
+                  </a:graphic>
+                </wp:inline>
+              </w:drawing>
+            </w:r>
+          </w:p>
+        </w:tc>
+      </w:tr>
+    </w:tbl>
+    <w:p/>
+    <w:tbl>
+      <w:tblPr>
+        <w:tblStyle w:val="TableGrid"/>
+        <w:tblW w:w="0" w:type="auto"/>
+        <w:tblLook w:val="04A0" w:firstRow="1" w:lastRow="0" w:firstColumn="1" w:lastColumn="0" w:noHBand="0" w:noVBand="1"/>
+      </w:tblPr>
+      <w:tblGrid>
+        <w:gridCol w:w="9576"/>
+      </w:tblGrid>
+      <w:tr>
+        <w:tc>
+          <w:tcPr>
+            <w:tcW w:w="9576" w:type="dxa"/>
+          </w:tcPr>
+          <w:p>
+            <w:r>
+              <w:rPr>
+                <w:noProof/>
+              </w:rPr>
+              <w:drawing>
+                <wp:inline distT="0" distB="0" distL="0" distR="0">
+                  <wp:extent cx="3005593" cy="2941955"/>
+                  <wp:effectExtent l="0" t="0" r="0" b="0"/>
+                  <wp:docPr id="4" name="Picture 4" descr="Cardinality in Crow's Foot Notation"/>
+                  <wp:cNvGraphicFramePr>
+                    <a:graphicFrameLocks xmlns:a="http://schemas.openxmlformats.org/drawingml/2006/main" noChangeAspect="1"/>
+                  </wp:cNvGraphicFramePr>
+                  <a:graphic xmlns:a="http://schemas.openxmlformats.org/drawingml/2006/main">
+                    <a:graphicData uri="http://schemas.openxmlformats.org/drawingml/2006/picture">
+                      <pic:pic xmlns:pic="http://schemas.openxmlformats.org/drawingml/2006/picture">
+                        <pic:nvPicPr>
+                          <pic:cNvPr id="0" name="Picture 18" descr="Cardinality in Crow's Foot Notation"/>
+                          <pic:cNvPicPr>
+                            <a:picLocks noChangeAspect="1" noChangeArrowheads="1"/>
+                          </pic:cNvPicPr>
+                        </pic:nvPicPr>
+                        <pic:blipFill>
+                          <a:blip r:embed="rId11">
+                            <a:extLst>
+                              <a:ext uri="{28A0092B-C50C-407E-A947-70E740481C1C}">
+                                <a14:useLocalDpi xmlns:a14="http://schemas.microsoft.com/office/drawing/2010/main" val="0"/>
+                              </a:ext>
+                            </a:extLst>
+                          </a:blip>
+                          <a:srcRect/>
+                          <a:stretch>
+                            <a:fillRect/>
+                          </a:stretch>
+                        </pic:blipFill>
+                        <pic:spPr bwMode="auto">
+                          <a:xfrm>
+                            <a:off x="0" y="0"/>
+                            <a:ext cx="3040664" cy="2976283"/>
+                          </a:xfrm>
+                          <a:prstGeom prst="rect">
+                            <a:avLst/>
+                          </a:prstGeom>
+                          <a:noFill/>
+                          <a:ln>
+                            <a:noFill/>
+                          </a:ln>
+                        </pic:spPr>
+                      </pic:pic>
+                    </a:graphicData>
+                  </a:graphic>
+                </wp:inline>
+              </w:drawing>
+            </w:r>
+          </w:p>
+          <w:p>
+            <w:bookmarkStart w:id="0" w:name="_GoBack"/>
+            <w:bookmarkEnd w:id="0"/>
+          </w:p>
+        </w:tc>
+      </w:tr>
+    </w:tbl>
+    <w:p/>
+    <w:p>
+      <w:pPr>
+        <w:rPr>
+          <w:b/>
+          <w:sz w:val="34"/>
+          <w:szCs w:val="34"/>
+        </w:rPr>
+      </w:pPr>
+      <w:r>
+        <w:rPr>
+          <w:b/>
+          <w:sz w:val="34"/>
+          <w:szCs w:val="34"/>
+          <w:highlight w:val="yellow"/>
+        </w:rPr>
+        <w:lastRenderedPageBreak/>
+        <w:t>Example of Crew Notaion</w:t>
+      </w:r>
+      <w:r>
+        <w:rPr>
+          <w:b/>
+          <w:sz w:val="34"/>
+          <w:szCs w:val="34"/>
+        </w:rPr>
+        <w:t xml:space="preserve"> </w:t>
+      </w:r>
+    </w:p>
+    <w:tbl>
+      <w:tblPr>
+        <w:tblStyle w:val="TableGrid"/>
+        <w:tblW w:w="0" w:type="auto"/>
+        <w:tblLook w:val="04A0" w:firstRow="1" w:lastRow="0" w:firstColumn="1" w:lastColumn="0" w:noHBand="0" w:noVBand="1"/>
+      </w:tblPr>
+      <w:tblGrid>
+        <w:gridCol w:w="9576"/>
+      </w:tblGrid>
+      <w:tr>
+        <w:tc>
+          <w:tcPr>
+            <w:tcW w:w="9576" w:type="dxa"/>
+          </w:tcPr>
+          <w:p/>
+          <w:p>
+            <w:r>
+              <w:rPr>
+                <w:noProof/>
+              </w:rPr>
+              <w:drawing>
+                <wp:inline distT="0" distB="0" distL="0" distR="0">
+                  <wp:extent cx="5932967" cy="3380430"/>
+                  <wp:effectExtent l="0" t="0" r="0" b="0"/>
+                  <wp:docPr id="5" name="Picture 5" descr="ER Diagram - Crow's Foot Notation"/>
+                  <wp:cNvGraphicFramePr>
+                    <a:graphicFrameLocks xmlns:a="http://schemas.openxmlformats.org/drawingml/2006/main" noChangeAspect="1"/>
+                  </wp:cNvGraphicFramePr>
+                  <a:graphic xmlns:a="http://schemas.openxmlformats.org/drawingml/2006/main">
+                    <a:graphicData uri="http://schemas.openxmlformats.org/drawingml/2006/picture">
+                      <pic:pic xmlns:pic="http://schemas.openxmlformats.org/drawingml/2006/picture">
+                        <pic:nvPicPr>
+                          <pic:cNvPr id="0" name="Picture 20" descr="ER Diagram - Crow's Foot Notation"/>
+                          <pic:cNvPicPr>
+                            <a:picLocks noChangeAspect="1" noChangeArrowheads="1"/>
+                          </pic:cNvPicPr>
+                        </pic:nvPicPr>
+                        <pic:blipFill>
+                          <a:blip r:embed="rId12">
+                            <a:extLst>
+                              <a:ext uri="{28A0092B-C50C-407E-A947-70E740481C1C}">
+                                <a14:useLocalDpi xmlns:a14="http://schemas.microsoft.com/office/drawing/2010/main" val="0"/>
+                              </a:ext>
+                            </a:extLst>
+                          </a:blip>
+                          <a:srcRect/>
+                          <a:stretch>
+                            <a:fillRect/>
+                          </a:stretch>
+                        </pic:blipFill>
+                        <pic:spPr bwMode="auto">
+                          <a:xfrm>
+                            <a:off x="0" y="0"/>
+                            <a:ext cx="5991982" cy="3414055"/>
+                          </a:xfrm>
+                          <a:prstGeom prst="rect">
+                            <a:avLst/>
+                          </a:prstGeom>
+                          <a:noFill/>
+                          <a:ln>
+                            <a:noFill/>
+                          </a:ln>
+                        </pic:spPr>
+                      </pic:pic>
+                    </a:graphicData>
+                  </a:graphic>
+                </wp:inline>
+              </w:drawing>
+            </w:r>
+          </w:p>
+          <w:p/>
+        </w:tc>
+      </w:tr>
+    </w:tbl>
+    <w:p/>
     <w:p/>
     <w:sectPr>
       <w:pgSz w:w="12240" w:h="15840"/>
@@ -1359,6 +2297,941 @@
 <file path=word/numbering.xml><?xml version="1.0" encoding="utf-8"?>
 <w:numbering xmlns:wpc="http://schemas.microsoft.com/office/word/2010/wordprocessingCanvas" xmlns:cx="http://schemas.microsoft.com/office/drawing/2014/chartex" xmlns:mc="http://schemas.openxmlformats.org/markup-compatibility/2006" xmlns:o="urn:schemas-microsoft-com:office:office" xmlns:r="http://schemas.openxmlformats.org/officeDocument/2006/relationships" xmlns:m="http://schemas.openxmlformats.org/officeDocument/2006/math" xmlns:v="urn:schemas-microsoft-com:vml" xmlns:wp14="http://schemas.microsoft.com/office/word/2010/wordprocessingDrawing" xmlns:wp="http://schemas.openxmlformats.org/drawingml/2006/wordprocessingDrawing" xmlns:w10="urn:schemas-microsoft-com:office:word" xmlns:w="http://schemas.openxmlformats.org/wordprocessingml/2006/main" xmlns:w14="http://schemas.microsoft.com/office/word/2010/wordml" xmlns:w15="http://schemas.microsoft.com/office/word/2012/wordml" xmlns:w16se="http://schemas.microsoft.com/office/word/2015/wordml/symex" xmlns:wpg="http://schemas.microsoft.com/office/word/2010/wordprocessingGroup" xmlns:wpi="http://schemas.microsoft.com/office/word/2010/wordprocessingInk" xmlns:wne="http://schemas.microsoft.com/office/word/2006/wordml" xmlns:wps="http://schemas.microsoft.com/office/word/2010/wordprocessingShape" mc:Ignorable="w14 w15 w16se wp14">
   <w:abstractNum w:abstractNumId="0" w15:restartNumberingAfterBreak="0">
+    <w:nsid w:val="1C510B16"/>
+    <w:multiLevelType w:val="multilevel"/>
+    <w:tmpl w:val="E584B012"/>
+    <w:lvl w:ilvl="0">
+      <w:start w:val="1"/>
+      <w:numFmt w:val="bullet"/>
+      <w:lvlText w:val=""/>
+      <w:lvlJc w:val="left"/>
+      <w:pPr>
+        <w:tabs>
+          <w:tab w:val="num" w:pos="720"/>
+        </w:tabs>
+        <w:ind w:left="720" w:hanging="360"/>
+      </w:pPr>
+      <w:rPr>
+        <w:rFonts w:ascii="Symbol" w:hAnsi="Symbol" w:hint="default"/>
+        <w:sz w:val="20"/>
+      </w:rPr>
+    </w:lvl>
+    <w:lvl w:ilvl="1" w:tentative="1">
+      <w:start w:val="1"/>
+      <w:numFmt w:val="bullet"/>
+      <w:lvlText w:val=""/>
+      <w:lvlJc w:val="left"/>
+      <w:pPr>
+        <w:tabs>
+          <w:tab w:val="num" w:pos="1440"/>
+        </w:tabs>
+        <w:ind w:left="1440" w:hanging="360"/>
+      </w:pPr>
+      <w:rPr>
+        <w:rFonts w:ascii="Symbol" w:hAnsi="Symbol" w:hint="default"/>
+        <w:sz w:val="20"/>
+      </w:rPr>
+    </w:lvl>
+    <w:lvl w:ilvl="2" w:tentative="1">
+      <w:start w:val="1"/>
+      <w:numFmt w:val="bullet"/>
+      <w:lvlText w:val=""/>
+      <w:lvlJc w:val="left"/>
+      <w:pPr>
+        <w:tabs>
+          <w:tab w:val="num" w:pos="2160"/>
+        </w:tabs>
+        <w:ind w:left="2160" w:hanging="360"/>
+      </w:pPr>
+      <w:rPr>
+        <w:rFonts w:ascii="Symbol" w:hAnsi="Symbol" w:hint="default"/>
+        <w:sz w:val="20"/>
+      </w:rPr>
+    </w:lvl>
+    <w:lvl w:ilvl="3" w:tentative="1">
+      <w:start w:val="1"/>
+      <w:numFmt w:val="bullet"/>
+      <w:lvlText w:val=""/>
+      <w:lvlJc w:val="left"/>
+      <w:pPr>
+        <w:tabs>
+          <w:tab w:val="num" w:pos="2880"/>
+        </w:tabs>
+        <w:ind w:left="2880" w:hanging="360"/>
+      </w:pPr>
+      <w:rPr>
+        <w:rFonts w:ascii="Symbol" w:hAnsi="Symbol" w:hint="default"/>
+        <w:sz w:val="20"/>
+      </w:rPr>
+    </w:lvl>
+    <w:lvl w:ilvl="4" w:tentative="1">
+      <w:start w:val="1"/>
+      <w:numFmt w:val="bullet"/>
+      <w:lvlText w:val=""/>
+      <w:lvlJc w:val="left"/>
+      <w:pPr>
+        <w:tabs>
+          <w:tab w:val="num" w:pos="3600"/>
+        </w:tabs>
+        <w:ind w:left="3600" w:hanging="360"/>
+      </w:pPr>
+      <w:rPr>
+        <w:rFonts w:ascii="Symbol" w:hAnsi="Symbol" w:hint="default"/>
+        <w:sz w:val="20"/>
+      </w:rPr>
+    </w:lvl>
+    <w:lvl w:ilvl="5" w:tentative="1">
+      <w:start w:val="1"/>
+      <w:numFmt w:val="bullet"/>
+      <w:lvlText w:val=""/>
+      <w:lvlJc w:val="left"/>
+      <w:pPr>
+        <w:tabs>
+          <w:tab w:val="num" w:pos="4320"/>
+        </w:tabs>
+        <w:ind w:left="4320" w:hanging="360"/>
+      </w:pPr>
+      <w:rPr>
+        <w:rFonts w:ascii="Symbol" w:hAnsi="Symbol" w:hint="default"/>
+        <w:sz w:val="20"/>
+      </w:rPr>
+    </w:lvl>
+    <w:lvl w:ilvl="6" w:tentative="1">
+      <w:start w:val="1"/>
+      <w:numFmt w:val="bullet"/>
+      <w:lvlText w:val=""/>
+      <w:lvlJc w:val="left"/>
+      <w:pPr>
+        <w:tabs>
+          <w:tab w:val="num" w:pos="5040"/>
+        </w:tabs>
+        <w:ind w:left="5040" w:hanging="360"/>
+      </w:pPr>
+      <w:rPr>
+        <w:rFonts w:ascii="Symbol" w:hAnsi="Symbol" w:hint="default"/>
+        <w:sz w:val="20"/>
+      </w:rPr>
+    </w:lvl>
+    <w:lvl w:ilvl="7" w:tentative="1">
+      <w:start w:val="1"/>
+      <w:numFmt w:val="bullet"/>
+      <w:lvlText w:val=""/>
+      <w:lvlJc w:val="left"/>
+      <w:pPr>
+        <w:tabs>
+          <w:tab w:val="num" w:pos="5760"/>
+        </w:tabs>
+        <w:ind w:left="5760" w:hanging="360"/>
+      </w:pPr>
+      <w:rPr>
+        <w:rFonts w:ascii="Symbol" w:hAnsi="Symbol" w:hint="default"/>
+        <w:sz w:val="20"/>
+      </w:rPr>
+    </w:lvl>
+    <w:lvl w:ilvl="8" w:tentative="1">
+      <w:start w:val="1"/>
+      <w:numFmt w:val="bullet"/>
+      <w:lvlText w:val=""/>
+      <w:lvlJc w:val="left"/>
+      <w:pPr>
+        <w:tabs>
+          <w:tab w:val="num" w:pos="6480"/>
+        </w:tabs>
+        <w:ind w:left="6480" w:hanging="360"/>
+      </w:pPr>
+      <w:rPr>
+        <w:rFonts w:ascii="Symbol" w:hAnsi="Symbol" w:hint="default"/>
+        <w:sz w:val="20"/>
+      </w:rPr>
+    </w:lvl>
+  </w:abstractNum>
+  <w:abstractNum w:abstractNumId="1" w15:restartNumberingAfterBreak="0">
+    <w:nsid w:val="24BC0142"/>
+    <w:multiLevelType w:val="multilevel"/>
+    <w:tmpl w:val="E4C4B1FC"/>
+    <w:lvl w:ilvl="0">
+      <w:start w:val="1"/>
+      <w:numFmt w:val="bullet"/>
+      <w:lvlText w:val=""/>
+      <w:lvlJc w:val="left"/>
+      <w:pPr>
+        <w:tabs>
+          <w:tab w:val="num" w:pos="720"/>
+        </w:tabs>
+        <w:ind w:left="720" w:hanging="360"/>
+      </w:pPr>
+      <w:rPr>
+        <w:rFonts w:ascii="Symbol" w:hAnsi="Symbol" w:hint="default"/>
+        <w:sz w:val="20"/>
+      </w:rPr>
+    </w:lvl>
+    <w:lvl w:ilvl="1" w:tentative="1">
+      <w:start w:val="1"/>
+      <w:numFmt w:val="bullet"/>
+      <w:lvlText w:val=""/>
+      <w:lvlJc w:val="left"/>
+      <w:pPr>
+        <w:tabs>
+          <w:tab w:val="num" w:pos="1440"/>
+        </w:tabs>
+        <w:ind w:left="1440" w:hanging="360"/>
+      </w:pPr>
+      <w:rPr>
+        <w:rFonts w:ascii="Symbol" w:hAnsi="Symbol" w:hint="default"/>
+        <w:sz w:val="20"/>
+      </w:rPr>
+    </w:lvl>
+    <w:lvl w:ilvl="2" w:tentative="1">
+      <w:start w:val="1"/>
+      <w:numFmt w:val="bullet"/>
+      <w:lvlText w:val=""/>
+      <w:lvlJc w:val="left"/>
+      <w:pPr>
+        <w:tabs>
+          <w:tab w:val="num" w:pos="2160"/>
+        </w:tabs>
+        <w:ind w:left="2160" w:hanging="360"/>
+      </w:pPr>
+      <w:rPr>
+        <w:rFonts w:ascii="Symbol" w:hAnsi="Symbol" w:hint="default"/>
+        <w:sz w:val="20"/>
+      </w:rPr>
+    </w:lvl>
+    <w:lvl w:ilvl="3" w:tentative="1">
+      <w:start w:val="1"/>
+      <w:numFmt w:val="bullet"/>
+      <w:lvlText w:val=""/>
+      <w:lvlJc w:val="left"/>
+      <w:pPr>
+        <w:tabs>
+          <w:tab w:val="num" w:pos="2880"/>
+        </w:tabs>
+        <w:ind w:left="2880" w:hanging="360"/>
+      </w:pPr>
+      <w:rPr>
+        <w:rFonts w:ascii="Symbol" w:hAnsi="Symbol" w:hint="default"/>
+        <w:sz w:val="20"/>
+      </w:rPr>
+    </w:lvl>
+    <w:lvl w:ilvl="4" w:tentative="1">
+      <w:start w:val="1"/>
+      <w:numFmt w:val="bullet"/>
+      <w:lvlText w:val=""/>
+      <w:lvlJc w:val="left"/>
+      <w:pPr>
+        <w:tabs>
+          <w:tab w:val="num" w:pos="3600"/>
+        </w:tabs>
+        <w:ind w:left="3600" w:hanging="360"/>
+      </w:pPr>
+      <w:rPr>
+        <w:rFonts w:ascii="Symbol" w:hAnsi="Symbol" w:hint="default"/>
+        <w:sz w:val="20"/>
+      </w:rPr>
+    </w:lvl>
+    <w:lvl w:ilvl="5" w:tentative="1">
+      <w:start w:val="1"/>
+      <w:numFmt w:val="bullet"/>
+      <w:lvlText w:val=""/>
+      <w:lvlJc w:val="left"/>
+      <w:pPr>
+        <w:tabs>
+          <w:tab w:val="num" w:pos="4320"/>
+        </w:tabs>
+        <w:ind w:left="4320" w:hanging="360"/>
+      </w:pPr>
+      <w:rPr>
+        <w:rFonts w:ascii="Symbol" w:hAnsi="Symbol" w:hint="default"/>
+        <w:sz w:val="20"/>
+      </w:rPr>
+    </w:lvl>
+    <w:lvl w:ilvl="6" w:tentative="1">
+      <w:start w:val="1"/>
+      <w:numFmt w:val="bullet"/>
+      <w:lvlText w:val=""/>
+      <w:lvlJc w:val="left"/>
+      <w:pPr>
+        <w:tabs>
+          <w:tab w:val="num" w:pos="5040"/>
+        </w:tabs>
+        <w:ind w:left="5040" w:hanging="360"/>
+      </w:pPr>
+      <w:rPr>
+        <w:rFonts w:ascii="Symbol" w:hAnsi="Symbol" w:hint="default"/>
+        <w:sz w:val="20"/>
+      </w:rPr>
+    </w:lvl>
+    <w:lvl w:ilvl="7" w:tentative="1">
+      <w:start w:val="1"/>
+      <w:numFmt w:val="bullet"/>
+      <w:lvlText w:val=""/>
+      <w:lvlJc w:val="left"/>
+      <w:pPr>
+        <w:tabs>
+          <w:tab w:val="num" w:pos="5760"/>
+        </w:tabs>
+        <w:ind w:left="5760" w:hanging="360"/>
+      </w:pPr>
+      <w:rPr>
+        <w:rFonts w:ascii="Symbol" w:hAnsi="Symbol" w:hint="default"/>
+        <w:sz w:val="20"/>
+      </w:rPr>
+    </w:lvl>
+    <w:lvl w:ilvl="8" w:tentative="1">
+      <w:start w:val="1"/>
+      <w:numFmt w:val="bullet"/>
+      <w:lvlText w:val=""/>
+      <w:lvlJc w:val="left"/>
+      <w:pPr>
+        <w:tabs>
+          <w:tab w:val="num" w:pos="6480"/>
+        </w:tabs>
+        <w:ind w:left="6480" w:hanging="360"/>
+      </w:pPr>
+      <w:rPr>
+        <w:rFonts w:ascii="Symbol" w:hAnsi="Symbol" w:hint="default"/>
+        <w:sz w:val="20"/>
+      </w:rPr>
+    </w:lvl>
+  </w:abstractNum>
+  <w:abstractNum w:abstractNumId="2" w15:restartNumberingAfterBreak="0">
+    <w:nsid w:val="263210B7"/>
+    <w:multiLevelType w:val="hybridMultilevel"/>
+    <w:tmpl w:val="D25EFD60"/>
+    <w:lvl w:ilvl="0" w:tplc="04090001">
+      <w:start w:val="1"/>
+      <w:numFmt w:val="bullet"/>
+      <w:lvlText w:val=""/>
+      <w:lvlJc w:val="left"/>
+      <w:pPr>
+        <w:ind w:left="720" w:hanging="360"/>
+      </w:pPr>
+      <w:rPr>
+        <w:rFonts w:ascii="Symbol" w:hAnsi="Symbol" w:hint="default"/>
+      </w:rPr>
+    </w:lvl>
+    <w:lvl w:ilvl="1" w:tplc="04090003" w:tentative="1">
+      <w:start w:val="1"/>
+      <w:numFmt w:val="bullet"/>
+      <w:lvlText w:val="o"/>
+      <w:lvlJc w:val="left"/>
+      <w:pPr>
+        <w:ind w:left="1440" w:hanging="360"/>
+      </w:pPr>
+      <w:rPr>
+        <w:rFonts w:ascii="Courier New" w:hAnsi="Courier New" w:cs="Courier New" w:hint="default"/>
+      </w:rPr>
+    </w:lvl>
+    <w:lvl w:ilvl="2" w:tplc="04090005" w:tentative="1">
+      <w:start w:val="1"/>
+      <w:numFmt w:val="bullet"/>
+      <w:lvlText w:val=""/>
+      <w:lvlJc w:val="left"/>
+      <w:pPr>
+        <w:ind w:left="2160" w:hanging="360"/>
+      </w:pPr>
+      <w:rPr>
+        <w:rFonts w:ascii="Wingdings" w:hAnsi="Wingdings" w:hint="default"/>
+      </w:rPr>
+    </w:lvl>
+    <w:lvl w:ilvl="3" w:tplc="04090001" w:tentative="1">
+      <w:start w:val="1"/>
+      <w:numFmt w:val="bullet"/>
+      <w:lvlText w:val=""/>
+      <w:lvlJc w:val="left"/>
+      <w:pPr>
+        <w:ind w:left="2880" w:hanging="360"/>
+      </w:pPr>
+      <w:rPr>
+        <w:rFonts w:ascii="Symbol" w:hAnsi="Symbol" w:hint="default"/>
+      </w:rPr>
+    </w:lvl>
+    <w:lvl w:ilvl="4" w:tplc="04090003" w:tentative="1">
+      <w:start w:val="1"/>
+      <w:numFmt w:val="bullet"/>
+      <w:lvlText w:val="o"/>
+      <w:lvlJc w:val="left"/>
+      <w:pPr>
+        <w:ind w:left="3600" w:hanging="360"/>
+      </w:pPr>
+      <w:rPr>
+        <w:rFonts w:ascii="Courier New" w:hAnsi="Courier New" w:cs="Courier New" w:hint="default"/>
+      </w:rPr>
+    </w:lvl>
+    <w:lvl w:ilvl="5" w:tplc="04090005" w:tentative="1">
+      <w:start w:val="1"/>
+      <w:numFmt w:val="bullet"/>
+      <w:lvlText w:val=""/>
+      <w:lvlJc w:val="left"/>
+      <w:pPr>
+        <w:ind w:left="4320" w:hanging="360"/>
+      </w:pPr>
+      <w:rPr>
+        <w:rFonts w:ascii="Wingdings" w:hAnsi="Wingdings" w:hint="default"/>
+      </w:rPr>
+    </w:lvl>
+    <w:lvl w:ilvl="6" w:tplc="04090001" w:tentative="1">
+      <w:start w:val="1"/>
+      <w:numFmt w:val="bullet"/>
+      <w:lvlText w:val=""/>
+      <w:lvlJc w:val="left"/>
+      <w:pPr>
+        <w:ind w:left="5040" w:hanging="360"/>
+      </w:pPr>
+      <w:rPr>
+        <w:rFonts w:ascii="Symbol" w:hAnsi="Symbol" w:hint="default"/>
+      </w:rPr>
+    </w:lvl>
+    <w:lvl w:ilvl="7" w:tplc="04090003" w:tentative="1">
+      <w:start w:val="1"/>
+      <w:numFmt w:val="bullet"/>
+      <w:lvlText w:val="o"/>
+      <w:lvlJc w:val="left"/>
+      <w:pPr>
+        <w:ind w:left="5760" w:hanging="360"/>
+      </w:pPr>
+      <w:rPr>
+        <w:rFonts w:ascii="Courier New" w:hAnsi="Courier New" w:cs="Courier New" w:hint="default"/>
+      </w:rPr>
+    </w:lvl>
+    <w:lvl w:ilvl="8" w:tplc="04090005" w:tentative="1">
+      <w:start w:val="1"/>
+      <w:numFmt w:val="bullet"/>
+      <w:lvlText w:val=""/>
+      <w:lvlJc w:val="left"/>
+      <w:pPr>
+        <w:ind w:left="6480" w:hanging="360"/>
+      </w:pPr>
+      <w:rPr>
+        <w:rFonts w:ascii="Wingdings" w:hAnsi="Wingdings" w:hint="default"/>
+      </w:rPr>
+    </w:lvl>
+  </w:abstractNum>
+  <w:abstractNum w:abstractNumId="3" w15:restartNumberingAfterBreak="0">
+    <w:nsid w:val="2829673F"/>
+    <w:multiLevelType w:val="hybridMultilevel"/>
+    <w:tmpl w:val="65583F56"/>
+    <w:lvl w:ilvl="0" w:tplc="04090001">
+      <w:start w:val="1"/>
+      <w:numFmt w:val="bullet"/>
+      <w:lvlText w:val=""/>
+      <w:lvlJc w:val="left"/>
+      <w:pPr>
+        <w:ind w:left="720" w:hanging="360"/>
+      </w:pPr>
+      <w:rPr>
+        <w:rFonts w:ascii="Symbol" w:hAnsi="Symbol" w:hint="default"/>
+      </w:rPr>
+    </w:lvl>
+    <w:lvl w:ilvl="1" w:tplc="04090003" w:tentative="1">
+      <w:start w:val="1"/>
+      <w:numFmt w:val="bullet"/>
+      <w:lvlText w:val="o"/>
+      <w:lvlJc w:val="left"/>
+      <w:pPr>
+        <w:ind w:left="1440" w:hanging="360"/>
+      </w:pPr>
+      <w:rPr>
+        <w:rFonts w:ascii="Courier New" w:hAnsi="Courier New" w:cs="Courier New" w:hint="default"/>
+      </w:rPr>
+    </w:lvl>
+    <w:lvl w:ilvl="2" w:tplc="04090005" w:tentative="1">
+      <w:start w:val="1"/>
+      <w:numFmt w:val="bullet"/>
+      <w:lvlText w:val=""/>
+      <w:lvlJc w:val="left"/>
+      <w:pPr>
+        <w:ind w:left="2160" w:hanging="360"/>
+      </w:pPr>
+      <w:rPr>
+        <w:rFonts w:ascii="Wingdings" w:hAnsi="Wingdings" w:hint="default"/>
+      </w:rPr>
+    </w:lvl>
+    <w:lvl w:ilvl="3" w:tplc="04090001" w:tentative="1">
+      <w:start w:val="1"/>
+      <w:numFmt w:val="bullet"/>
+      <w:lvlText w:val=""/>
+      <w:lvlJc w:val="left"/>
+      <w:pPr>
+        <w:ind w:left="2880" w:hanging="360"/>
+      </w:pPr>
+      <w:rPr>
+        <w:rFonts w:ascii="Symbol" w:hAnsi="Symbol" w:hint="default"/>
+      </w:rPr>
+    </w:lvl>
+    <w:lvl w:ilvl="4" w:tplc="04090003" w:tentative="1">
+      <w:start w:val="1"/>
+      <w:numFmt w:val="bullet"/>
+      <w:lvlText w:val="o"/>
+      <w:lvlJc w:val="left"/>
+      <w:pPr>
+        <w:ind w:left="3600" w:hanging="360"/>
+      </w:pPr>
+      <w:rPr>
+        <w:rFonts w:ascii="Courier New" w:hAnsi="Courier New" w:cs="Courier New" w:hint="default"/>
+      </w:rPr>
+    </w:lvl>
+    <w:lvl w:ilvl="5" w:tplc="04090005" w:tentative="1">
+      <w:start w:val="1"/>
+      <w:numFmt w:val="bullet"/>
+      <w:lvlText w:val=""/>
+      <w:lvlJc w:val="left"/>
+      <w:pPr>
+        <w:ind w:left="4320" w:hanging="360"/>
+      </w:pPr>
+      <w:rPr>
+        <w:rFonts w:ascii="Wingdings" w:hAnsi="Wingdings" w:hint="default"/>
+      </w:rPr>
+    </w:lvl>
+    <w:lvl w:ilvl="6" w:tplc="04090001" w:tentative="1">
+      <w:start w:val="1"/>
+      <w:numFmt w:val="bullet"/>
+      <w:lvlText w:val=""/>
+      <w:lvlJc w:val="left"/>
+      <w:pPr>
+        <w:ind w:left="5040" w:hanging="360"/>
+      </w:pPr>
+      <w:rPr>
+        <w:rFonts w:ascii="Symbol" w:hAnsi="Symbol" w:hint="default"/>
+      </w:rPr>
+    </w:lvl>
+    <w:lvl w:ilvl="7" w:tplc="04090003" w:tentative="1">
+      <w:start w:val="1"/>
+      <w:numFmt w:val="bullet"/>
+      <w:lvlText w:val="o"/>
+      <w:lvlJc w:val="left"/>
+      <w:pPr>
+        <w:ind w:left="5760" w:hanging="360"/>
+      </w:pPr>
+      <w:rPr>
+        <w:rFonts w:ascii="Courier New" w:hAnsi="Courier New" w:cs="Courier New" w:hint="default"/>
+      </w:rPr>
+    </w:lvl>
+    <w:lvl w:ilvl="8" w:tplc="04090005" w:tentative="1">
+      <w:start w:val="1"/>
+      <w:numFmt w:val="bullet"/>
+      <w:lvlText w:val=""/>
+      <w:lvlJc w:val="left"/>
+      <w:pPr>
+        <w:ind w:left="6480" w:hanging="360"/>
+      </w:pPr>
+      <w:rPr>
+        <w:rFonts w:ascii="Wingdings" w:hAnsi="Wingdings" w:hint="default"/>
+      </w:rPr>
+    </w:lvl>
+  </w:abstractNum>
+  <w:abstractNum w:abstractNumId="4" w15:restartNumberingAfterBreak="0">
+    <w:nsid w:val="3C664D98"/>
+    <w:multiLevelType w:val="multilevel"/>
+    <w:tmpl w:val="1D62791C"/>
+    <w:lvl w:ilvl="0">
+      <w:start w:val="1"/>
+      <w:numFmt w:val="bullet"/>
+      <w:lvlText w:val=""/>
+      <w:lvlJc w:val="left"/>
+      <w:pPr>
+        <w:tabs>
+          <w:tab w:val="num" w:pos="720"/>
+        </w:tabs>
+        <w:ind w:left="720" w:hanging="360"/>
+      </w:pPr>
+      <w:rPr>
+        <w:rFonts w:ascii="Symbol" w:hAnsi="Symbol" w:hint="default"/>
+        <w:sz w:val="20"/>
+      </w:rPr>
+    </w:lvl>
+    <w:lvl w:ilvl="1" w:tentative="1">
+      <w:start w:val="1"/>
+      <w:numFmt w:val="bullet"/>
+      <w:lvlText w:val=""/>
+      <w:lvlJc w:val="left"/>
+      <w:pPr>
+        <w:tabs>
+          <w:tab w:val="num" w:pos="1440"/>
+        </w:tabs>
+        <w:ind w:left="1440" w:hanging="360"/>
+      </w:pPr>
+      <w:rPr>
+        <w:rFonts w:ascii="Symbol" w:hAnsi="Symbol" w:hint="default"/>
+        <w:sz w:val="20"/>
+      </w:rPr>
+    </w:lvl>
+    <w:lvl w:ilvl="2" w:tentative="1">
+      <w:start w:val="1"/>
+      <w:numFmt w:val="bullet"/>
+      <w:lvlText w:val=""/>
+      <w:lvlJc w:val="left"/>
+      <w:pPr>
+        <w:tabs>
+          <w:tab w:val="num" w:pos="2160"/>
+        </w:tabs>
+        <w:ind w:left="2160" w:hanging="360"/>
+      </w:pPr>
+      <w:rPr>
+        <w:rFonts w:ascii="Symbol" w:hAnsi="Symbol" w:hint="default"/>
+        <w:sz w:val="20"/>
+      </w:rPr>
+    </w:lvl>
+    <w:lvl w:ilvl="3" w:tentative="1">
+      <w:start w:val="1"/>
+      <w:numFmt w:val="bullet"/>
+      <w:lvlText w:val=""/>
+      <w:lvlJc w:val="left"/>
+      <w:pPr>
+        <w:tabs>
+          <w:tab w:val="num" w:pos="2880"/>
+        </w:tabs>
+        <w:ind w:left="2880" w:hanging="360"/>
+      </w:pPr>
+      <w:rPr>
+        <w:rFonts w:ascii="Symbol" w:hAnsi="Symbol" w:hint="default"/>
+        <w:sz w:val="20"/>
+      </w:rPr>
+    </w:lvl>
+    <w:lvl w:ilvl="4" w:tentative="1">
+      <w:start w:val="1"/>
+      <w:numFmt w:val="bullet"/>
+      <w:lvlText w:val=""/>
+      <w:lvlJc w:val="left"/>
+      <w:pPr>
+        <w:tabs>
+          <w:tab w:val="num" w:pos="3600"/>
+        </w:tabs>
+        <w:ind w:left="3600" w:hanging="360"/>
+      </w:pPr>
+      <w:rPr>
+        <w:rFonts w:ascii="Symbol" w:hAnsi="Symbol" w:hint="default"/>
+        <w:sz w:val="20"/>
+      </w:rPr>
+    </w:lvl>
+    <w:lvl w:ilvl="5" w:tentative="1">
+      <w:start w:val="1"/>
+      <w:numFmt w:val="bullet"/>
+      <w:lvlText w:val=""/>
+      <w:lvlJc w:val="left"/>
+      <w:pPr>
+        <w:tabs>
+          <w:tab w:val="num" w:pos="4320"/>
+        </w:tabs>
+        <w:ind w:left="4320" w:hanging="360"/>
+      </w:pPr>
+      <w:rPr>
+        <w:rFonts w:ascii="Symbol" w:hAnsi="Symbol" w:hint="default"/>
+        <w:sz w:val="20"/>
+      </w:rPr>
+    </w:lvl>
+    <w:lvl w:ilvl="6" w:tentative="1">
+      <w:start w:val="1"/>
+      <w:numFmt w:val="bullet"/>
+      <w:lvlText w:val=""/>
+      <w:lvlJc w:val="left"/>
+      <w:pPr>
+        <w:tabs>
+          <w:tab w:val="num" w:pos="5040"/>
+        </w:tabs>
+        <w:ind w:left="5040" w:hanging="360"/>
+      </w:pPr>
+      <w:rPr>
+        <w:rFonts w:ascii="Symbol" w:hAnsi="Symbol" w:hint="default"/>
+        <w:sz w:val="20"/>
+      </w:rPr>
+    </w:lvl>
+    <w:lvl w:ilvl="7" w:tentative="1">
+      <w:start w:val="1"/>
+      <w:numFmt w:val="bullet"/>
+      <w:lvlText w:val=""/>
+      <w:lvlJc w:val="left"/>
+      <w:pPr>
+        <w:tabs>
+          <w:tab w:val="num" w:pos="5760"/>
+        </w:tabs>
+        <w:ind w:left="5760" w:hanging="360"/>
+      </w:pPr>
+      <w:rPr>
+        <w:rFonts w:ascii="Symbol" w:hAnsi="Symbol" w:hint="default"/>
+        <w:sz w:val="20"/>
+      </w:rPr>
+    </w:lvl>
+    <w:lvl w:ilvl="8" w:tentative="1">
+      <w:start w:val="1"/>
+      <w:numFmt w:val="bullet"/>
+      <w:lvlText w:val=""/>
+      <w:lvlJc w:val="left"/>
+      <w:pPr>
+        <w:tabs>
+          <w:tab w:val="num" w:pos="6480"/>
+        </w:tabs>
+        <w:ind w:left="6480" w:hanging="360"/>
+      </w:pPr>
+      <w:rPr>
+        <w:rFonts w:ascii="Symbol" w:hAnsi="Symbol" w:hint="default"/>
+        <w:sz w:val="20"/>
+      </w:rPr>
+    </w:lvl>
+  </w:abstractNum>
+  <w:abstractNum w:abstractNumId="5" w15:restartNumberingAfterBreak="0">
+    <w:nsid w:val="3C774EDD"/>
+    <w:multiLevelType w:val="hybridMultilevel"/>
+    <w:tmpl w:val="6C56B988"/>
+    <w:lvl w:ilvl="0" w:tplc="04090001">
+      <w:start w:val="1"/>
+      <w:numFmt w:val="bullet"/>
+      <w:lvlText w:val=""/>
+      <w:lvlJc w:val="left"/>
+      <w:pPr>
+        <w:ind w:left="720" w:hanging="360"/>
+      </w:pPr>
+      <w:rPr>
+        <w:rFonts w:ascii="Symbol" w:hAnsi="Symbol" w:hint="default"/>
+      </w:rPr>
+    </w:lvl>
+    <w:lvl w:ilvl="1" w:tplc="04090003" w:tentative="1">
+      <w:start w:val="1"/>
+      <w:numFmt w:val="bullet"/>
+      <w:lvlText w:val="o"/>
+      <w:lvlJc w:val="left"/>
+      <w:pPr>
+        <w:ind w:left="1440" w:hanging="360"/>
+      </w:pPr>
+      <w:rPr>
+        <w:rFonts w:ascii="Courier New" w:hAnsi="Courier New" w:cs="Courier New" w:hint="default"/>
+      </w:rPr>
+    </w:lvl>
+    <w:lvl w:ilvl="2" w:tplc="04090005" w:tentative="1">
+      <w:start w:val="1"/>
+      <w:numFmt w:val="bullet"/>
+      <w:lvlText w:val=""/>
+      <w:lvlJc w:val="left"/>
+      <w:pPr>
+        <w:ind w:left="2160" w:hanging="360"/>
+      </w:pPr>
+      <w:rPr>
+        <w:rFonts w:ascii="Wingdings" w:hAnsi="Wingdings" w:hint="default"/>
+      </w:rPr>
+    </w:lvl>
+    <w:lvl w:ilvl="3" w:tplc="04090001" w:tentative="1">
+      <w:start w:val="1"/>
+      <w:numFmt w:val="bullet"/>
+      <w:lvlText w:val=""/>
+      <w:lvlJc w:val="left"/>
+      <w:pPr>
+        <w:ind w:left="2880" w:hanging="360"/>
+      </w:pPr>
+      <w:rPr>
+        <w:rFonts w:ascii="Symbol" w:hAnsi="Symbol" w:hint="default"/>
+      </w:rPr>
+    </w:lvl>
+    <w:lvl w:ilvl="4" w:tplc="04090003" w:tentative="1">
+      <w:start w:val="1"/>
+      <w:numFmt w:val="bullet"/>
+      <w:lvlText w:val="o"/>
+      <w:lvlJc w:val="left"/>
+      <w:pPr>
+        <w:ind w:left="3600" w:hanging="360"/>
+      </w:pPr>
+      <w:rPr>
+        <w:rFonts w:ascii="Courier New" w:hAnsi="Courier New" w:cs="Courier New" w:hint="default"/>
+      </w:rPr>
+    </w:lvl>
+    <w:lvl w:ilvl="5" w:tplc="04090005" w:tentative="1">
+      <w:start w:val="1"/>
+      <w:numFmt w:val="bullet"/>
+      <w:lvlText w:val=""/>
+      <w:lvlJc w:val="left"/>
+      <w:pPr>
+        <w:ind w:left="4320" w:hanging="360"/>
+      </w:pPr>
+      <w:rPr>
+        <w:rFonts w:ascii="Wingdings" w:hAnsi="Wingdings" w:hint="default"/>
+      </w:rPr>
+    </w:lvl>
+    <w:lvl w:ilvl="6" w:tplc="04090001" w:tentative="1">
+      <w:start w:val="1"/>
+      <w:numFmt w:val="bullet"/>
+      <w:lvlText w:val=""/>
+      <w:lvlJc w:val="left"/>
+      <w:pPr>
+        <w:ind w:left="5040" w:hanging="360"/>
+      </w:pPr>
+      <w:rPr>
+        <w:rFonts w:ascii="Symbol" w:hAnsi="Symbol" w:hint="default"/>
+      </w:rPr>
+    </w:lvl>
+    <w:lvl w:ilvl="7" w:tplc="04090003" w:tentative="1">
+      <w:start w:val="1"/>
+      <w:numFmt w:val="bullet"/>
+      <w:lvlText w:val="o"/>
+      <w:lvlJc w:val="left"/>
+      <w:pPr>
+        <w:ind w:left="5760" w:hanging="360"/>
+      </w:pPr>
+      <w:rPr>
+        <w:rFonts w:ascii="Courier New" w:hAnsi="Courier New" w:cs="Courier New" w:hint="default"/>
+      </w:rPr>
+    </w:lvl>
+    <w:lvl w:ilvl="8" w:tplc="04090005" w:tentative="1">
+      <w:start w:val="1"/>
+      <w:numFmt w:val="bullet"/>
+      <w:lvlText w:val=""/>
+      <w:lvlJc w:val="left"/>
+      <w:pPr>
+        <w:ind w:left="6480" w:hanging="360"/>
+      </w:pPr>
+      <w:rPr>
+        <w:rFonts w:ascii="Wingdings" w:hAnsi="Wingdings" w:hint="default"/>
+      </w:rPr>
+    </w:lvl>
+  </w:abstractNum>
+  <w:abstractNum w:abstractNumId="6" w15:restartNumberingAfterBreak="0">
+    <w:nsid w:val="43E916F2"/>
+    <w:multiLevelType w:val="multilevel"/>
+    <w:tmpl w:val="E9C83CCC"/>
+    <w:lvl w:ilvl="0">
+      <w:start w:val="1"/>
+      <w:numFmt w:val="bullet"/>
+      <w:lvlText w:val=""/>
+      <w:lvlJc w:val="left"/>
+      <w:pPr>
+        <w:tabs>
+          <w:tab w:val="num" w:pos="720"/>
+        </w:tabs>
+        <w:ind w:left="720" w:hanging="360"/>
+      </w:pPr>
+      <w:rPr>
+        <w:rFonts w:ascii="Symbol" w:hAnsi="Symbol" w:hint="default"/>
+        <w:sz w:val="20"/>
+      </w:rPr>
+    </w:lvl>
+    <w:lvl w:ilvl="1" w:tentative="1">
+      <w:start w:val="1"/>
+      <w:numFmt w:val="bullet"/>
+      <w:lvlText w:val=""/>
+      <w:lvlJc w:val="left"/>
+      <w:pPr>
+        <w:tabs>
+          <w:tab w:val="num" w:pos="1440"/>
+        </w:tabs>
+        <w:ind w:left="1440" w:hanging="360"/>
+      </w:pPr>
+      <w:rPr>
+        <w:rFonts w:ascii="Symbol" w:hAnsi="Symbol" w:hint="default"/>
+        <w:sz w:val="20"/>
+      </w:rPr>
+    </w:lvl>
+    <w:lvl w:ilvl="2" w:tentative="1">
+      <w:start w:val="1"/>
+      <w:numFmt w:val="bullet"/>
+      <w:lvlText w:val=""/>
+      <w:lvlJc w:val="left"/>
+      <w:pPr>
+        <w:tabs>
+          <w:tab w:val="num" w:pos="2160"/>
+        </w:tabs>
+        <w:ind w:left="2160" w:hanging="360"/>
+      </w:pPr>
+      <w:rPr>
+        <w:rFonts w:ascii="Symbol" w:hAnsi="Symbol" w:hint="default"/>
+        <w:sz w:val="20"/>
+      </w:rPr>
+    </w:lvl>
+    <w:lvl w:ilvl="3" w:tentative="1">
+      <w:start w:val="1"/>
+      <w:numFmt w:val="bullet"/>
+      <w:lvlText w:val=""/>
+      <w:lvlJc w:val="left"/>
+      <w:pPr>
+        <w:tabs>
+          <w:tab w:val="num" w:pos="2880"/>
+        </w:tabs>
+        <w:ind w:left="2880" w:hanging="360"/>
+      </w:pPr>
+      <w:rPr>
+        <w:rFonts w:ascii="Symbol" w:hAnsi="Symbol" w:hint="default"/>
+        <w:sz w:val="20"/>
+      </w:rPr>
+    </w:lvl>
+    <w:lvl w:ilvl="4" w:tentative="1">
+      <w:start w:val="1"/>
+      <w:numFmt w:val="bullet"/>
+      <w:lvlText w:val=""/>
+      <w:lvlJc w:val="left"/>
+      <w:pPr>
+        <w:tabs>
+          <w:tab w:val="num" w:pos="3600"/>
+        </w:tabs>
+        <w:ind w:left="3600" w:hanging="360"/>
+      </w:pPr>
+      <w:rPr>
+        <w:rFonts w:ascii="Symbol" w:hAnsi="Symbol" w:hint="default"/>
+        <w:sz w:val="20"/>
+      </w:rPr>
+    </w:lvl>
+    <w:lvl w:ilvl="5" w:tentative="1">
+      <w:start w:val="1"/>
+      <w:numFmt w:val="bullet"/>
+      <w:lvlText w:val=""/>
+      <w:lvlJc w:val="left"/>
+      <w:pPr>
+        <w:tabs>
+          <w:tab w:val="num" w:pos="4320"/>
+        </w:tabs>
+        <w:ind w:left="4320" w:hanging="360"/>
+      </w:pPr>
+      <w:rPr>
+        <w:rFonts w:ascii="Symbol" w:hAnsi="Symbol" w:hint="default"/>
+        <w:sz w:val="20"/>
+      </w:rPr>
+    </w:lvl>
+    <w:lvl w:ilvl="6" w:tentative="1">
+      <w:start w:val="1"/>
+      <w:numFmt w:val="bullet"/>
+      <w:lvlText w:val=""/>
+      <w:lvlJc w:val="left"/>
+      <w:pPr>
+        <w:tabs>
+          <w:tab w:val="num" w:pos="5040"/>
+        </w:tabs>
+        <w:ind w:left="5040" w:hanging="360"/>
+      </w:pPr>
+      <w:rPr>
+        <w:rFonts w:ascii="Symbol" w:hAnsi="Symbol" w:hint="default"/>
+        <w:sz w:val="20"/>
+      </w:rPr>
+    </w:lvl>
+    <w:lvl w:ilvl="7" w:tentative="1">
+      <w:start w:val="1"/>
+      <w:numFmt w:val="bullet"/>
+      <w:lvlText w:val=""/>
+      <w:lvlJc w:val="left"/>
+      <w:pPr>
+        <w:tabs>
+          <w:tab w:val="num" w:pos="5760"/>
+        </w:tabs>
+        <w:ind w:left="5760" w:hanging="360"/>
+      </w:pPr>
+      <w:rPr>
+        <w:rFonts w:ascii="Symbol" w:hAnsi="Symbol" w:hint="default"/>
+        <w:sz w:val="20"/>
+      </w:rPr>
+    </w:lvl>
+    <w:lvl w:ilvl="8" w:tentative="1">
+      <w:start w:val="1"/>
+      <w:numFmt w:val="bullet"/>
+      <w:lvlText w:val=""/>
+      <w:lvlJc w:val="left"/>
+      <w:pPr>
+        <w:tabs>
+          <w:tab w:val="num" w:pos="6480"/>
+        </w:tabs>
+        <w:ind w:left="6480" w:hanging="360"/>
+      </w:pPr>
+      <w:rPr>
+        <w:rFonts w:ascii="Symbol" w:hAnsi="Symbol" w:hint="default"/>
+        <w:sz w:val="20"/>
+      </w:rPr>
+    </w:lvl>
+  </w:abstractNum>
+  <w:abstractNum w:abstractNumId="7" w15:restartNumberingAfterBreak="0">
     <w:nsid w:val="46206EB8"/>
     <w:multiLevelType w:val="hybridMultilevel"/>
     <w:tmpl w:val="A94068CA"/>
@@ -1471,8 +3344,833 @@
       </w:rPr>
     </w:lvl>
   </w:abstractNum>
+  <w:abstractNum w:abstractNumId="8" w15:restartNumberingAfterBreak="0">
+    <w:nsid w:val="55816BB0"/>
+    <w:multiLevelType w:val="multilevel"/>
+    <w:tmpl w:val="16FC0DCC"/>
+    <w:lvl w:ilvl="0">
+      <w:start w:val="1"/>
+      <w:numFmt w:val="bullet"/>
+      <w:lvlText w:val=""/>
+      <w:lvlJc w:val="left"/>
+      <w:pPr>
+        <w:tabs>
+          <w:tab w:val="num" w:pos="720"/>
+        </w:tabs>
+        <w:ind w:left="720" w:hanging="360"/>
+      </w:pPr>
+      <w:rPr>
+        <w:rFonts w:ascii="Symbol" w:hAnsi="Symbol" w:hint="default"/>
+        <w:sz w:val="20"/>
+      </w:rPr>
+    </w:lvl>
+    <w:lvl w:ilvl="1" w:tentative="1">
+      <w:start w:val="1"/>
+      <w:numFmt w:val="bullet"/>
+      <w:lvlText w:val=""/>
+      <w:lvlJc w:val="left"/>
+      <w:pPr>
+        <w:tabs>
+          <w:tab w:val="num" w:pos="1440"/>
+        </w:tabs>
+        <w:ind w:left="1440" w:hanging="360"/>
+      </w:pPr>
+      <w:rPr>
+        <w:rFonts w:ascii="Symbol" w:hAnsi="Symbol" w:hint="default"/>
+        <w:sz w:val="20"/>
+      </w:rPr>
+    </w:lvl>
+    <w:lvl w:ilvl="2" w:tentative="1">
+      <w:start w:val="1"/>
+      <w:numFmt w:val="bullet"/>
+      <w:lvlText w:val=""/>
+      <w:lvlJc w:val="left"/>
+      <w:pPr>
+        <w:tabs>
+          <w:tab w:val="num" w:pos="2160"/>
+        </w:tabs>
+        <w:ind w:left="2160" w:hanging="360"/>
+      </w:pPr>
+      <w:rPr>
+        <w:rFonts w:ascii="Symbol" w:hAnsi="Symbol" w:hint="default"/>
+        <w:sz w:val="20"/>
+      </w:rPr>
+    </w:lvl>
+    <w:lvl w:ilvl="3" w:tentative="1">
+      <w:start w:val="1"/>
+      <w:numFmt w:val="bullet"/>
+      <w:lvlText w:val=""/>
+      <w:lvlJc w:val="left"/>
+      <w:pPr>
+        <w:tabs>
+          <w:tab w:val="num" w:pos="2880"/>
+        </w:tabs>
+        <w:ind w:left="2880" w:hanging="360"/>
+      </w:pPr>
+      <w:rPr>
+        <w:rFonts w:ascii="Symbol" w:hAnsi="Symbol" w:hint="default"/>
+        <w:sz w:val="20"/>
+      </w:rPr>
+    </w:lvl>
+    <w:lvl w:ilvl="4" w:tentative="1">
+      <w:start w:val="1"/>
+      <w:numFmt w:val="bullet"/>
+      <w:lvlText w:val=""/>
+      <w:lvlJc w:val="left"/>
+      <w:pPr>
+        <w:tabs>
+          <w:tab w:val="num" w:pos="3600"/>
+        </w:tabs>
+        <w:ind w:left="3600" w:hanging="360"/>
+      </w:pPr>
+      <w:rPr>
+        <w:rFonts w:ascii="Symbol" w:hAnsi="Symbol" w:hint="default"/>
+        <w:sz w:val="20"/>
+      </w:rPr>
+    </w:lvl>
+    <w:lvl w:ilvl="5" w:tentative="1">
+      <w:start w:val="1"/>
+      <w:numFmt w:val="bullet"/>
+      <w:lvlText w:val=""/>
+      <w:lvlJc w:val="left"/>
+      <w:pPr>
+        <w:tabs>
+          <w:tab w:val="num" w:pos="4320"/>
+        </w:tabs>
+        <w:ind w:left="4320" w:hanging="360"/>
+      </w:pPr>
+      <w:rPr>
+        <w:rFonts w:ascii="Symbol" w:hAnsi="Symbol" w:hint="default"/>
+        <w:sz w:val="20"/>
+      </w:rPr>
+    </w:lvl>
+    <w:lvl w:ilvl="6" w:tentative="1">
+      <w:start w:val="1"/>
+      <w:numFmt w:val="bullet"/>
+      <w:lvlText w:val=""/>
+      <w:lvlJc w:val="left"/>
+      <w:pPr>
+        <w:tabs>
+          <w:tab w:val="num" w:pos="5040"/>
+        </w:tabs>
+        <w:ind w:left="5040" w:hanging="360"/>
+      </w:pPr>
+      <w:rPr>
+        <w:rFonts w:ascii="Symbol" w:hAnsi="Symbol" w:hint="default"/>
+        <w:sz w:val="20"/>
+      </w:rPr>
+    </w:lvl>
+    <w:lvl w:ilvl="7" w:tentative="1">
+      <w:start w:val="1"/>
+      <w:numFmt w:val="bullet"/>
+      <w:lvlText w:val=""/>
+      <w:lvlJc w:val="left"/>
+      <w:pPr>
+        <w:tabs>
+          <w:tab w:val="num" w:pos="5760"/>
+        </w:tabs>
+        <w:ind w:left="5760" w:hanging="360"/>
+      </w:pPr>
+      <w:rPr>
+        <w:rFonts w:ascii="Symbol" w:hAnsi="Symbol" w:hint="default"/>
+        <w:sz w:val="20"/>
+      </w:rPr>
+    </w:lvl>
+    <w:lvl w:ilvl="8" w:tentative="1">
+      <w:start w:val="1"/>
+      <w:numFmt w:val="bullet"/>
+      <w:lvlText w:val=""/>
+      <w:lvlJc w:val="left"/>
+      <w:pPr>
+        <w:tabs>
+          <w:tab w:val="num" w:pos="6480"/>
+        </w:tabs>
+        <w:ind w:left="6480" w:hanging="360"/>
+      </w:pPr>
+      <w:rPr>
+        <w:rFonts w:ascii="Symbol" w:hAnsi="Symbol" w:hint="default"/>
+        <w:sz w:val="20"/>
+      </w:rPr>
+    </w:lvl>
+  </w:abstractNum>
+  <w:abstractNum w:abstractNumId="9" w15:restartNumberingAfterBreak="0">
+    <w:nsid w:val="575C2FB3"/>
+    <w:multiLevelType w:val="multilevel"/>
+    <w:tmpl w:val="5EF08DC8"/>
+    <w:lvl w:ilvl="0">
+      <w:start w:val="1"/>
+      <w:numFmt w:val="bullet"/>
+      <w:lvlText w:val=""/>
+      <w:lvlJc w:val="left"/>
+      <w:pPr>
+        <w:tabs>
+          <w:tab w:val="num" w:pos="720"/>
+        </w:tabs>
+        <w:ind w:left="720" w:hanging="360"/>
+      </w:pPr>
+      <w:rPr>
+        <w:rFonts w:ascii="Symbol" w:hAnsi="Symbol" w:hint="default"/>
+        <w:sz w:val="20"/>
+      </w:rPr>
+    </w:lvl>
+    <w:lvl w:ilvl="1" w:tentative="1">
+      <w:start w:val="1"/>
+      <w:numFmt w:val="bullet"/>
+      <w:lvlText w:val=""/>
+      <w:lvlJc w:val="left"/>
+      <w:pPr>
+        <w:tabs>
+          <w:tab w:val="num" w:pos="1440"/>
+        </w:tabs>
+        <w:ind w:left="1440" w:hanging="360"/>
+      </w:pPr>
+      <w:rPr>
+        <w:rFonts w:ascii="Symbol" w:hAnsi="Symbol" w:hint="default"/>
+        <w:sz w:val="20"/>
+      </w:rPr>
+    </w:lvl>
+    <w:lvl w:ilvl="2" w:tentative="1">
+      <w:start w:val="1"/>
+      <w:numFmt w:val="bullet"/>
+      <w:lvlText w:val=""/>
+      <w:lvlJc w:val="left"/>
+      <w:pPr>
+        <w:tabs>
+          <w:tab w:val="num" w:pos="2160"/>
+        </w:tabs>
+        <w:ind w:left="2160" w:hanging="360"/>
+      </w:pPr>
+      <w:rPr>
+        <w:rFonts w:ascii="Symbol" w:hAnsi="Symbol" w:hint="default"/>
+        <w:sz w:val="20"/>
+      </w:rPr>
+    </w:lvl>
+    <w:lvl w:ilvl="3" w:tentative="1">
+      <w:start w:val="1"/>
+      <w:numFmt w:val="bullet"/>
+      <w:lvlText w:val=""/>
+      <w:lvlJc w:val="left"/>
+      <w:pPr>
+        <w:tabs>
+          <w:tab w:val="num" w:pos="2880"/>
+        </w:tabs>
+        <w:ind w:left="2880" w:hanging="360"/>
+      </w:pPr>
+      <w:rPr>
+        <w:rFonts w:ascii="Symbol" w:hAnsi="Symbol" w:hint="default"/>
+        <w:sz w:val="20"/>
+      </w:rPr>
+    </w:lvl>
+    <w:lvl w:ilvl="4" w:tentative="1">
+      <w:start w:val="1"/>
+      <w:numFmt w:val="bullet"/>
+      <w:lvlText w:val=""/>
+      <w:lvlJc w:val="left"/>
+      <w:pPr>
+        <w:tabs>
+          <w:tab w:val="num" w:pos="3600"/>
+        </w:tabs>
+        <w:ind w:left="3600" w:hanging="360"/>
+      </w:pPr>
+      <w:rPr>
+        <w:rFonts w:ascii="Symbol" w:hAnsi="Symbol" w:hint="default"/>
+        <w:sz w:val="20"/>
+      </w:rPr>
+    </w:lvl>
+    <w:lvl w:ilvl="5" w:tentative="1">
+      <w:start w:val="1"/>
+      <w:numFmt w:val="bullet"/>
+      <w:lvlText w:val=""/>
+      <w:lvlJc w:val="left"/>
+      <w:pPr>
+        <w:tabs>
+          <w:tab w:val="num" w:pos="4320"/>
+        </w:tabs>
+        <w:ind w:left="4320" w:hanging="360"/>
+      </w:pPr>
+      <w:rPr>
+        <w:rFonts w:ascii="Symbol" w:hAnsi="Symbol" w:hint="default"/>
+        <w:sz w:val="20"/>
+      </w:rPr>
+    </w:lvl>
+    <w:lvl w:ilvl="6" w:tentative="1">
+      <w:start w:val="1"/>
+      <w:numFmt w:val="bullet"/>
+      <w:lvlText w:val=""/>
+      <w:lvlJc w:val="left"/>
+      <w:pPr>
+        <w:tabs>
+          <w:tab w:val="num" w:pos="5040"/>
+        </w:tabs>
+        <w:ind w:left="5040" w:hanging="360"/>
+      </w:pPr>
+      <w:rPr>
+        <w:rFonts w:ascii="Symbol" w:hAnsi="Symbol" w:hint="default"/>
+        <w:sz w:val="20"/>
+      </w:rPr>
+    </w:lvl>
+    <w:lvl w:ilvl="7" w:tentative="1">
+      <w:start w:val="1"/>
+      <w:numFmt w:val="bullet"/>
+      <w:lvlText w:val=""/>
+      <w:lvlJc w:val="left"/>
+      <w:pPr>
+        <w:tabs>
+          <w:tab w:val="num" w:pos="5760"/>
+        </w:tabs>
+        <w:ind w:left="5760" w:hanging="360"/>
+      </w:pPr>
+      <w:rPr>
+        <w:rFonts w:ascii="Symbol" w:hAnsi="Symbol" w:hint="default"/>
+        <w:sz w:val="20"/>
+      </w:rPr>
+    </w:lvl>
+    <w:lvl w:ilvl="8" w:tentative="1">
+      <w:start w:val="1"/>
+      <w:numFmt w:val="bullet"/>
+      <w:lvlText w:val=""/>
+      <w:lvlJc w:val="left"/>
+      <w:pPr>
+        <w:tabs>
+          <w:tab w:val="num" w:pos="6480"/>
+        </w:tabs>
+        <w:ind w:left="6480" w:hanging="360"/>
+      </w:pPr>
+      <w:rPr>
+        <w:rFonts w:ascii="Symbol" w:hAnsi="Symbol" w:hint="default"/>
+        <w:sz w:val="20"/>
+      </w:rPr>
+    </w:lvl>
+  </w:abstractNum>
+  <w:abstractNum w:abstractNumId="10" w15:restartNumberingAfterBreak="0">
+    <w:nsid w:val="57BD3C07"/>
+    <w:multiLevelType w:val="hybridMultilevel"/>
+    <w:tmpl w:val="1E3EB154"/>
+    <w:lvl w:ilvl="0" w:tplc="04090001">
+      <w:start w:val="1"/>
+      <w:numFmt w:val="bullet"/>
+      <w:lvlText w:val=""/>
+      <w:lvlJc w:val="left"/>
+      <w:pPr>
+        <w:ind w:left="720" w:hanging="360"/>
+      </w:pPr>
+      <w:rPr>
+        <w:rFonts w:ascii="Symbol" w:hAnsi="Symbol" w:hint="default"/>
+      </w:rPr>
+    </w:lvl>
+    <w:lvl w:ilvl="1" w:tplc="04090003" w:tentative="1">
+      <w:start w:val="1"/>
+      <w:numFmt w:val="bullet"/>
+      <w:lvlText w:val="o"/>
+      <w:lvlJc w:val="left"/>
+      <w:pPr>
+        <w:ind w:left="1440" w:hanging="360"/>
+      </w:pPr>
+      <w:rPr>
+        <w:rFonts w:ascii="Courier New" w:hAnsi="Courier New" w:cs="Courier New" w:hint="default"/>
+      </w:rPr>
+    </w:lvl>
+    <w:lvl w:ilvl="2" w:tplc="04090005" w:tentative="1">
+      <w:start w:val="1"/>
+      <w:numFmt w:val="bullet"/>
+      <w:lvlText w:val=""/>
+      <w:lvlJc w:val="left"/>
+      <w:pPr>
+        <w:ind w:left="2160" w:hanging="360"/>
+      </w:pPr>
+      <w:rPr>
+        <w:rFonts w:ascii="Wingdings" w:hAnsi="Wingdings" w:hint="default"/>
+      </w:rPr>
+    </w:lvl>
+    <w:lvl w:ilvl="3" w:tplc="04090001" w:tentative="1">
+      <w:start w:val="1"/>
+      <w:numFmt w:val="bullet"/>
+      <w:lvlText w:val=""/>
+      <w:lvlJc w:val="left"/>
+      <w:pPr>
+        <w:ind w:left="2880" w:hanging="360"/>
+      </w:pPr>
+      <w:rPr>
+        <w:rFonts w:ascii="Symbol" w:hAnsi="Symbol" w:hint="default"/>
+      </w:rPr>
+    </w:lvl>
+    <w:lvl w:ilvl="4" w:tplc="04090003" w:tentative="1">
+      <w:start w:val="1"/>
+      <w:numFmt w:val="bullet"/>
+      <w:lvlText w:val="o"/>
+      <w:lvlJc w:val="left"/>
+      <w:pPr>
+        <w:ind w:left="3600" w:hanging="360"/>
+      </w:pPr>
+      <w:rPr>
+        <w:rFonts w:ascii="Courier New" w:hAnsi="Courier New" w:cs="Courier New" w:hint="default"/>
+      </w:rPr>
+    </w:lvl>
+    <w:lvl w:ilvl="5" w:tplc="04090005" w:tentative="1">
+      <w:start w:val="1"/>
+      <w:numFmt w:val="bullet"/>
+      <w:lvlText w:val=""/>
+      <w:lvlJc w:val="left"/>
+      <w:pPr>
+        <w:ind w:left="4320" w:hanging="360"/>
+      </w:pPr>
+      <w:rPr>
+        <w:rFonts w:ascii="Wingdings" w:hAnsi="Wingdings" w:hint="default"/>
+      </w:rPr>
+    </w:lvl>
+    <w:lvl w:ilvl="6" w:tplc="04090001" w:tentative="1">
+      <w:start w:val="1"/>
+      <w:numFmt w:val="bullet"/>
+      <w:lvlText w:val=""/>
+      <w:lvlJc w:val="left"/>
+      <w:pPr>
+        <w:ind w:left="5040" w:hanging="360"/>
+      </w:pPr>
+      <w:rPr>
+        <w:rFonts w:ascii="Symbol" w:hAnsi="Symbol" w:hint="default"/>
+      </w:rPr>
+    </w:lvl>
+    <w:lvl w:ilvl="7" w:tplc="04090003" w:tentative="1">
+      <w:start w:val="1"/>
+      <w:numFmt w:val="bullet"/>
+      <w:lvlText w:val="o"/>
+      <w:lvlJc w:val="left"/>
+      <w:pPr>
+        <w:ind w:left="5760" w:hanging="360"/>
+      </w:pPr>
+      <w:rPr>
+        <w:rFonts w:ascii="Courier New" w:hAnsi="Courier New" w:cs="Courier New" w:hint="default"/>
+      </w:rPr>
+    </w:lvl>
+    <w:lvl w:ilvl="8" w:tplc="04090005" w:tentative="1">
+      <w:start w:val="1"/>
+      <w:numFmt w:val="bullet"/>
+      <w:lvlText w:val=""/>
+      <w:lvlJc w:val="left"/>
+      <w:pPr>
+        <w:ind w:left="6480" w:hanging="360"/>
+      </w:pPr>
+      <w:rPr>
+        <w:rFonts w:ascii="Wingdings" w:hAnsi="Wingdings" w:hint="default"/>
+      </w:rPr>
+    </w:lvl>
+  </w:abstractNum>
+  <w:abstractNum w:abstractNumId="11" w15:restartNumberingAfterBreak="0">
+    <w:nsid w:val="58A910F5"/>
+    <w:multiLevelType w:val="hybridMultilevel"/>
+    <w:tmpl w:val="13D2E2DA"/>
+    <w:lvl w:ilvl="0" w:tplc="04090001">
+      <w:start w:val="1"/>
+      <w:numFmt w:val="bullet"/>
+      <w:lvlText w:val=""/>
+      <w:lvlJc w:val="left"/>
+      <w:pPr>
+        <w:ind w:left="720" w:hanging="360"/>
+      </w:pPr>
+      <w:rPr>
+        <w:rFonts w:ascii="Symbol" w:hAnsi="Symbol" w:hint="default"/>
+      </w:rPr>
+    </w:lvl>
+    <w:lvl w:ilvl="1" w:tplc="04090003" w:tentative="1">
+      <w:start w:val="1"/>
+      <w:numFmt w:val="bullet"/>
+      <w:lvlText w:val="o"/>
+      <w:lvlJc w:val="left"/>
+      <w:pPr>
+        <w:ind w:left="1440" w:hanging="360"/>
+      </w:pPr>
+      <w:rPr>
+        <w:rFonts w:ascii="Courier New" w:hAnsi="Courier New" w:cs="Courier New" w:hint="default"/>
+      </w:rPr>
+    </w:lvl>
+    <w:lvl w:ilvl="2" w:tplc="04090005" w:tentative="1">
+      <w:start w:val="1"/>
+      <w:numFmt w:val="bullet"/>
+      <w:lvlText w:val=""/>
+      <w:lvlJc w:val="left"/>
+      <w:pPr>
+        <w:ind w:left="2160" w:hanging="360"/>
+      </w:pPr>
+      <w:rPr>
+        <w:rFonts w:ascii="Wingdings" w:hAnsi="Wingdings" w:hint="default"/>
+      </w:rPr>
+    </w:lvl>
+    <w:lvl w:ilvl="3" w:tplc="04090001" w:tentative="1">
+      <w:start w:val="1"/>
+      <w:numFmt w:val="bullet"/>
+      <w:lvlText w:val=""/>
+      <w:lvlJc w:val="left"/>
+      <w:pPr>
+        <w:ind w:left="2880" w:hanging="360"/>
+      </w:pPr>
+      <w:rPr>
+        <w:rFonts w:ascii="Symbol" w:hAnsi="Symbol" w:hint="default"/>
+      </w:rPr>
+    </w:lvl>
+    <w:lvl w:ilvl="4" w:tplc="04090003" w:tentative="1">
+      <w:start w:val="1"/>
+      <w:numFmt w:val="bullet"/>
+      <w:lvlText w:val="o"/>
+      <w:lvlJc w:val="left"/>
+      <w:pPr>
+        <w:ind w:left="3600" w:hanging="360"/>
+      </w:pPr>
+      <w:rPr>
+        <w:rFonts w:ascii="Courier New" w:hAnsi="Courier New" w:cs="Courier New" w:hint="default"/>
+      </w:rPr>
+    </w:lvl>
+    <w:lvl w:ilvl="5" w:tplc="04090005" w:tentative="1">
+      <w:start w:val="1"/>
+      <w:numFmt w:val="bullet"/>
+      <w:lvlText w:val=""/>
+      <w:lvlJc w:val="left"/>
+      <w:pPr>
+        <w:ind w:left="4320" w:hanging="360"/>
+      </w:pPr>
+      <w:rPr>
+        <w:rFonts w:ascii="Wingdings" w:hAnsi="Wingdings" w:hint="default"/>
+      </w:rPr>
+    </w:lvl>
+    <w:lvl w:ilvl="6" w:tplc="04090001" w:tentative="1">
+      <w:start w:val="1"/>
+      <w:numFmt w:val="bullet"/>
+      <w:lvlText w:val=""/>
+      <w:lvlJc w:val="left"/>
+      <w:pPr>
+        <w:ind w:left="5040" w:hanging="360"/>
+      </w:pPr>
+      <w:rPr>
+        <w:rFonts w:ascii="Symbol" w:hAnsi="Symbol" w:hint="default"/>
+      </w:rPr>
+    </w:lvl>
+    <w:lvl w:ilvl="7" w:tplc="04090003" w:tentative="1">
+      <w:start w:val="1"/>
+      <w:numFmt w:val="bullet"/>
+      <w:lvlText w:val="o"/>
+      <w:lvlJc w:val="left"/>
+      <w:pPr>
+        <w:ind w:left="5760" w:hanging="360"/>
+      </w:pPr>
+      <w:rPr>
+        <w:rFonts w:ascii="Courier New" w:hAnsi="Courier New" w:cs="Courier New" w:hint="default"/>
+      </w:rPr>
+    </w:lvl>
+    <w:lvl w:ilvl="8" w:tplc="04090005" w:tentative="1">
+      <w:start w:val="1"/>
+      <w:numFmt w:val="bullet"/>
+      <w:lvlText w:val=""/>
+      <w:lvlJc w:val="left"/>
+      <w:pPr>
+        <w:ind w:left="6480" w:hanging="360"/>
+      </w:pPr>
+      <w:rPr>
+        <w:rFonts w:ascii="Wingdings" w:hAnsi="Wingdings" w:hint="default"/>
+      </w:rPr>
+    </w:lvl>
+  </w:abstractNum>
+  <w:abstractNum w:abstractNumId="12" w15:restartNumberingAfterBreak="0">
+    <w:nsid w:val="58ED5356"/>
+    <w:multiLevelType w:val="multilevel"/>
+    <w:tmpl w:val="803E321A"/>
+    <w:lvl w:ilvl="0">
+      <w:start w:val="1"/>
+      <w:numFmt w:val="bullet"/>
+      <w:lvlText w:val=""/>
+      <w:lvlJc w:val="left"/>
+      <w:pPr>
+        <w:tabs>
+          <w:tab w:val="num" w:pos="720"/>
+        </w:tabs>
+        <w:ind w:left="720" w:hanging="360"/>
+      </w:pPr>
+      <w:rPr>
+        <w:rFonts w:ascii="Symbol" w:hAnsi="Symbol" w:hint="default"/>
+        <w:sz w:val="20"/>
+      </w:rPr>
+    </w:lvl>
+    <w:lvl w:ilvl="1" w:tentative="1">
+      <w:start w:val="1"/>
+      <w:numFmt w:val="bullet"/>
+      <w:lvlText w:val=""/>
+      <w:lvlJc w:val="left"/>
+      <w:pPr>
+        <w:tabs>
+          <w:tab w:val="num" w:pos="1440"/>
+        </w:tabs>
+        <w:ind w:left="1440" w:hanging="360"/>
+      </w:pPr>
+      <w:rPr>
+        <w:rFonts w:ascii="Symbol" w:hAnsi="Symbol" w:hint="default"/>
+        <w:sz w:val="20"/>
+      </w:rPr>
+    </w:lvl>
+    <w:lvl w:ilvl="2" w:tentative="1">
+      <w:start w:val="1"/>
+      <w:numFmt w:val="bullet"/>
+      <w:lvlText w:val=""/>
+      <w:lvlJc w:val="left"/>
+      <w:pPr>
+        <w:tabs>
+          <w:tab w:val="num" w:pos="2160"/>
+        </w:tabs>
+        <w:ind w:left="2160" w:hanging="360"/>
+      </w:pPr>
+      <w:rPr>
+        <w:rFonts w:ascii="Symbol" w:hAnsi="Symbol" w:hint="default"/>
+        <w:sz w:val="20"/>
+      </w:rPr>
+    </w:lvl>
+    <w:lvl w:ilvl="3" w:tentative="1">
+      <w:start w:val="1"/>
+      <w:numFmt w:val="bullet"/>
+      <w:lvlText w:val=""/>
+      <w:lvlJc w:val="left"/>
+      <w:pPr>
+        <w:tabs>
+          <w:tab w:val="num" w:pos="2880"/>
+        </w:tabs>
+        <w:ind w:left="2880" w:hanging="360"/>
+      </w:pPr>
+      <w:rPr>
+        <w:rFonts w:ascii="Symbol" w:hAnsi="Symbol" w:hint="default"/>
+        <w:sz w:val="20"/>
+      </w:rPr>
+    </w:lvl>
+    <w:lvl w:ilvl="4" w:tentative="1">
+      <w:start w:val="1"/>
+      <w:numFmt w:val="bullet"/>
+      <w:lvlText w:val=""/>
+      <w:lvlJc w:val="left"/>
+      <w:pPr>
+        <w:tabs>
+          <w:tab w:val="num" w:pos="3600"/>
+        </w:tabs>
+        <w:ind w:left="3600" w:hanging="360"/>
+      </w:pPr>
+      <w:rPr>
+        <w:rFonts w:ascii="Symbol" w:hAnsi="Symbol" w:hint="default"/>
+        <w:sz w:val="20"/>
+      </w:rPr>
+    </w:lvl>
+    <w:lvl w:ilvl="5" w:tentative="1">
+      <w:start w:val="1"/>
+      <w:numFmt w:val="bullet"/>
+      <w:lvlText w:val=""/>
+      <w:lvlJc w:val="left"/>
+      <w:pPr>
+        <w:tabs>
+          <w:tab w:val="num" w:pos="4320"/>
+        </w:tabs>
+        <w:ind w:left="4320" w:hanging="360"/>
+      </w:pPr>
+      <w:rPr>
+        <w:rFonts w:ascii="Symbol" w:hAnsi="Symbol" w:hint="default"/>
+        <w:sz w:val="20"/>
+      </w:rPr>
+    </w:lvl>
+    <w:lvl w:ilvl="6" w:tentative="1">
+      <w:start w:val="1"/>
+      <w:numFmt w:val="bullet"/>
+      <w:lvlText w:val=""/>
+      <w:lvlJc w:val="left"/>
+      <w:pPr>
+        <w:tabs>
+          <w:tab w:val="num" w:pos="5040"/>
+        </w:tabs>
+        <w:ind w:left="5040" w:hanging="360"/>
+      </w:pPr>
+      <w:rPr>
+        <w:rFonts w:ascii="Symbol" w:hAnsi="Symbol" w:hint="default"/>
+        <w:sz w:val="20"/>
+      </w:rPr>
+    </w:lvl>
+    <w:lvl w:ilvl="7" w:tentative="1">
+      <w:start w:val="1"/>
+      <w:numFmt w:val="bullet"/>
+      <w:lvlText w:val=""/>
+      <w:lvlJc w:val="left"/>
+      <w:pPr>
+        <w:tabs>
+          <w:tab w:val="num" w:pos="5760"/>
+        </w:tabs>
+        <w:ind w:left="5760" w:hanging="360"/>
+      </w:pPr>
+      <w:rPr>
+        <w:rFonts w:ascii="Symbol" w:hAnsi="Symbol" w:hint="default"/>
+        <w:sz w:val="20"/>
+      </w:rPr>
+    </w:lvl>
+    <w:lvl w:ilvl="8" w:tentative="1">
+      <w:start w:val="1"/>
+      <w:numFmt w:val="bullet"/>
+      <w:lvlText w:val=""/>
+      <w:lvlJc w:val="left"/>
+      <w:pPr>
+        <w:tabs>
+          <w:tab w:val="num" w:pos="6480"/>
+        </w:tabs>
+        <w:ind w:left="6480" w:hanging="360"/>
+      </w:pPr>
+      <w:rPr>
+        <w:rFonts w:ascii="Symbol" w:hAnsi="Symbol" w:hint="default"/>
+        <w:sz w:val="20"/>
+      </w:rPr>
+    </w:lvl>
+  </w:abstractNum>
+  <w:abstractNum w:abstractNumId="13" w15:restartNumberingAfterBreak="0">
+    <w:nsid w:val="73C35CE3"/>
+    <w:multiLevelType w:val="hybridMultilevel"/>
+    <w:tmpl w:val="5374F40A"/>
+    <w:lvl w:ilvl="0" w:tplc="04090001">
+      <w:start w:val="1"/>
+      <w:numFmt w:val="bullet"/>
+      <w:lvlText w:val=""/>
+      <w:lvlJc w:val="left"/>
+      <w:pPr>
+        <w:ind w:left="720" w:hanging="360"/>
+      </w:pPr>
+      <w:rPr>
+        <w:rFonts w:ascii="Symbol" w:hAnsi="Symbol" w:hint="default"/>
+      </w:rPr>
+    </w:lvl>
+    <w:lvl w:ilvl="1" w:tplc="04090003" w:tentative="1">
+      <w:start w:val="1"/>
+      <w:numFmt w:val="bullet"/>
+      <w:lvlText w:val="o"/>
+      <w:lvlJc w:val="left"/>
+      <w:pPr>
+        <w:ind w:left="1440" w:hanging="360"/>
+      </w:pPr>
+      <w:rPr>
+        <w:rFonts w:ascii="Courier New" w:hAnsi="Courier New" w:cs="Courier New" w:hint="default"/>
+      </w:rPr>
+    </w:lvl>
+    <w:lvl w:ilvl="2" w:tplc="04090005" w:tentative="1">
+      <w:start w:val="1"/>
+      <w:numFmt w:val="bullet"/>
+      <w:lvlText w:val=""/>
+      <w:lvlJc w:val="left"/>
+      <w:pPr>
+        <w:ind w:left="2160" w:hanging="360"/>
+      </w:pPr>
+      <w:rPr>
+        <w:rFonts w:ascii="Wingdings" w:hAnsi="Wingdings" w:hint="default"/>
+      </w:rPr>
+    </w:lvl>
+    <w:lvl w:ilvl="3" w:tplc="04090001" w:tentative="1">
+      <w:start w:val="1"/>
+      <w:numFmt w:val="bullet"/>
+      <w:lvlText w:val=""/>
+      <w:lvlJc w:val="left"/>
+      <w:pPr>
+        <w:ind w:left="2880" w:hanging="360"/>
+      </w:pPr>
+      <w:rPr>
+        <w:rFonts w:ascii="Symbol" w:hAnsi="Symbol" w:hint="default"/>
+      </w:rPr>
+    </w:lvl>
+    <w:lvl w:ilvl="4" w:tplc="04090003" w:tentative="1">
+      <w:start w:val="1"/>
+      <w:numFmt w:val="bullet"/>
+      <w:lvlText w:val="o"/>
+      <w:lvlJc w:val="left"/>
+      <w:pPr>
+        <w:ind w:left="3600" w:hanging="360"/>
+      </w:pPr>
+      <w:rPr>
+        <w:rFonts w:ascii="Courier New" w:hAnsi="Courier New" w:cs="Courier New" w:hint="default"/>
+      </w:rPr>
+    </w:lvl>
+    <w:lvl w:ilvl="5" w:tplc="04090005" w:tentative="1">
+      <w:start w:val="1"/>
+      <w:numFmt w:val="bullet"/>
+      <w:lvlText w:val=""/>
+      <w:lvlJc w:val="left"/>
+      <w:pPr>
+        <w:ind w:left="4320" w:hanging="360"/>
+      </w:pPr>
+      <w:rPr>
+        <w:rFonts w:ascii="Wingdings" w:hAnsi="Wingdings" w:hint="default"/>
+      </w:rPr>
+    </w:lvl>
+    <w:lvl w:ilvl="6" w:tplc="04090001" w:tentative="1">
+      <w:start w:val="1"/>
+      <w:numFmt w:val="bullet"/>
+      <w:lvlText w:val=""/>
+      <w:lvlJc w:val="left"/>
+      <w:pPr>
+        <w:ind w:left="5040" w:hanging="360"/>
+      </w:pPr>
+      <w:rPr>
+        <w:rFonts w:ascii="Symbol" w:hAnsi="Symbol" w:hint="default"/>
+      </w:rPr>
+    </w:lvl>
+    <w:lvl w:ilvl="7" w:tplc="04090003" w:tentative="1">
+      <w:start w:val="1"/>
+      <w:numFmt w:val="bullet"/>
+      <w:lvlText w:val="o"/>
+      <w:lvlJc w:val="left"/>
+      <w:pPr>
+        <w:ind w:left="5760" w:hanging="360"/>
+      </w:pPr>
+      <w:rPr>
+        <w:rFonts w:ascii="Courier New" w:hAnsi="Courier New" w:cs="Courier New" w:hint="default"/>
+      </w:rPr>
+    </w:lvl>
+    <w:lvl w:ilvl="8" w:tplc="04090005" w:tentative="1">
+      <w:start w:val="1"/>
+      <w:numFmt w:val="bullet"/>
+      <w:lvlText w:val=""/>
+      <w:lvlJc w:val="left"/>
+      <w:pPr>
+        <w:ind w:left="6480" w:hanging="360"/>
+      </w:pPr>
+      <w:rPr>
+        <w:rFonts w:ascii="Wingdings" w:hAnsi="Wingdings" w:hint="default"/>
+      </w:rPr>
+    </w:lvl>
+  </w:abstractNum>
   <w:num w:numId="1">
+    <w:abstractNumId w:val="7"/>
+  </w:num>
+  <w:num w:numId="2">
+    <w:abstractNumId w:val="12"/>
+  </w:num>
+  <w:num w:numId="3">
+    <w:abstractNumId w:val="6"/>
+  </w:num>
+  <w:num w:numId="4">
     <w:abstractNumId w:val="0"/>
+  </w:num>
+  <w:num w:numId="5">
+    <w:abstractNumId w:val="1"/>
+  </w:num>
+  <w:num w:numId="6">
+    <w:abstractNumId w:val="9"/>
+  </w:num>
+  <w:num w:numId="7">
+    <w:abstractNumId w:val="8"/>
+  </w:num>
+  <w:num w:numId="8">
+    <w:abstractNumId w:val="5"/>
+  </w:num>
+  <w:num w:numId="9">
+    <w:abstractNumId w:val="10"/>
+  </w:num>
+  <w:num w:numId="10">
+    <w:abstractNumId w:val="13"/>
+  </w:num>
+  <w:num w:numId="11">
+    <w:abstractNumId w:val="2"/>
+  </w:num>
+  <w:num w:numId="12">
+    <w:abstractNumId w:val="3"/>
+  </w:num>
+  <w:num w:numId="13">
+    <w:abstractNumId w:val="11"/>
+  </w:num>
+  <w:num w:numId="14">
+    <w:abstractNumId w:val="4"/>
   </w:num>
 </w:numbering>
 </file>
@@ -1914,6 +4612,29 @@
       <w:szCs w:val="26"/>
     </w:rPr>
   </w:style>
+  <w:style w:type="paragraph" w:styleId="Heading3">
+    <w:name w:val="heading 3"/>
+    <w:basedOn w:val="Normal"/>
+    <w:next w:val="Normal"/>
+    <w:link w:val="Heading3Char"/>
+    <w:uiPriority w:val="9"/>
+    <w:semiHidden/>
+    <w:unhideWhenUsed/>
+    <w:qFormat/>
+    <w:rsid w:val="00ED2DE7"/>
+    <w:pPr>
+      <w:keepNext/>
+      <w:keepLines/>
+      <w:spacing w:before="40" w:after="0"/>
+      <w:outlineLvl w:val="2"/>
+    </w:pPr>
+    <w:rPr>
+      <w:rFonts w:asciiTheme="majorHAnsi" w:eastAsiaTheme="majorEastAsia" w:hAnsiTheme="majorHAnsi" w:cstheme="majorBidi"/>
+      <w:color w:val="243F60" w:themeColor="accent1" w:themeShade="7F"/>
+      <w:sz w:val="24"/>
+      <w:szCs w:val="24"/>
+    </w:rPr>
+  </w:style>
   <w:style w:type="character" w:default="1" w:styleId="DefaultParagraphFont">
     <w:name w:val="Default Paragraph Font"/>
     <w:uiPriority w:val="1"/>
@@ -1977,6 +4698,66 @@
       <w:sz w:val="26"/>
       <w:szCs w:val="26"/>
     </w:rPr>
+  </w:style>
+  <w:style w:type="character" w:styleId="Hyperlink">
+    <w:name w:val="Hyperlink"/>
+    <w:basedOn w:val="DefaultParagraphFont"/>
+    <w:uiPriority w:val="99"/>
+    <w:unhideWhenUsed/>
+    <w:rsid w:val="00891D91"/>
+    <w:rPr>
+      <w:color w:val="0000FF"/>
+      <w:u w:val="single"/>
+    </w:rPr>
+  </w:style>
+  <w:style w:type="character" w:customStyle="1" w:styleId="Heading3Char">
+    <w:name w:val="Heading 3 Char"/>
+    <w:basedOn w:val="DefaultParagraphFont"/>
+    <w:link w:val="Heading3"/>
+    <w:uiPriority w:val="9"/>
+    <w:semiHidden/>
+    <w:rsid w:val="00ED2DE7"/>
+    <w:rPr>
+      <w:rFonts w:asciiTheme="majorHAnsi" w:eastAsiaTheme="majorEastAsia" w:hAnsiTheme="majorHAnsi" w:cstheme="majorBidi"/>
+      <w:color w:val="243F60" w:themeColor="accent1" w:themeShade="7F"/>
+      <w:sz w:val="24"/>
+      <w:szCs w:val="24"/>
+    </w:rPr>
+  </w:style>
+  <w:style w:type="paragraph" w:styleId="NormalWeb">
+    <w:name w:val="Normal (Web)"/>
+    <w:basedOn w:val="Normal"/>
+    <w:uiPriority w:val="99"/>
+    <w:semiHidden/>
+    <w:unhideWhenUsed/>
+    <w:rsid w:val="00ED2DE7"/>
+    <w:pPr>
+      <w:spacing w:before="100" w:beforeAutospacing="1" w:after="100" w:afterAutospacing="1" w:line="240" w:lineRule="auto"/>
+    </w:pPr>
+    <w:rPr>
+      <w:rFonts w:ascii="Times New Roman" w:eastAsia="Times New Roman" w:hAnsi="Times New Roman" w:cs="Times New Roman"/>
+      <w:sz w:val="24"/>
+      <w:szCs w:val="24"/>
+    </w:rPr>
+  </w:style>
+  <w:style w:type="table" w:styleId="TableGrid">
+    <w:name w:val="Table Grid"/>
+    <w:basedOn w:val="TableNormal"/>
+    <w:uiPriority w:val="59"/>
+    <w:rsid w:val="0036719A"/>
+    <w:pPr>
+      <w:spacing w:after="0" w:line="240" w:lineRule="auto"/>
+    </w:pPr>
+    <w:tblPr>
+      <w:tblBorders>
+        <w:top w:val="single" w:sz="4" w:space="0" w:color="auto"/>
+        <w:left w:val="single" w:sz="4" w:space="0" w:color="auto"/>
+        <w:bottom w:val="single" w:sz="4" w:space="0" w:color="auto"/>
+        <w:right w:val="single" w:sz="4" w:space="0" w:color="auto"/>
+        <w:insideH w:val="single" w:sz="4" w:space="0" w:color="auto"/>
+        <w:insideV w:val="single" w:sz="4" w:space="0" w:color="auto"/>
+      </w:tblBorders>
+    </w:tblPr>
   </w:style>
 </w:styles>
 </file>

</xml_diff>

<commit_message>
UML and ERD description added
</commit_message>
<xml_diff>
--- a/New Microsoft Word Document.docx
+++ b/New Microsoft Word Document.docx
@@ -47,13 +47,7 @@
         <w:rPr>
           <w:highlight w:val="yellow"/>
         </w:rPr>
-        <w:t>Entities</w:t>
-      </w:r>
-      <w:r>
-        <w:rPr>
-          <w:highlight w:val="yellow"/>
-        </w:rPr>
-        <w:t>:</w:t>
+        <w:t>Entities:</w:t>
       </w:r>
       <w:r>
         <w:t xml:space="preserve"> These represent the </w:t>
@@ -727,14 +721,7 @@
           <w:b/>
           <w:highlight w:val="yellow"/>
         </w:rPr>
-        <w:t>R</w:t>
-      </w:r>
-      <w:r>
-        <w:rPr>
-          <w:b/>
-          <w:highlight w:val="yellow"/>
-        </w:rPr>
-        <w:t>elationship</w:t>
+        <w:t>Relationship</w:t>
       </w:r>
       <w:r>
         <w:rPr>
@@ -929,13 +916,7 @@
         <w:rPr>
           <w:b/>
         </w:rPr>
-        <w:t>M</w:t>
-      </w:r>
-      <w:r>
-        <w:rPr>
-          <w:b/>
-        </w:rPr>
-        <w:t>ultiplicity</w:t>
+        <w:t>Multiplicity</w:t>
       </w:r>
     </w:p>
     <w:p>
@@ -954,10 +935,7 @@
     </w:p>
     <w:p>
       <w:r>
-        <w:t xml:space="preserve">multiplicity </w:t>
-      </w:r>
-      <w:r>
-        <w:t>refers to the n</w:t>
+        <w:t>multiplicity refers to the n</w:t>
       </w:r>
       <w:r>
         <w:rPr>
@@ -1438,15 +1416,7 @@
           <w:color w:val="374151"/>
           <w:shd w:val="clear" w:color="auto" w:fill="F7F7F8"/>
         </w:rPr>
-        <w:t>, each with its own meaning and significance. Composite attributes are used when you want to represent a complex attribute that is composed of multiple parts,</w:t>
-      </w:r>
-      <w:r>
-        <w:rPr>
-          <w:rFonts w:ascii="Segoe UI" w:hAnsi="Segoe UI" w:cs="Segoe UI"/>
-          <w:color w:val="374151"/>
-          <w:shd w:val="clear" w:color="auto" w:fill="F7F7F8"/>
-        </w:rPr>
-        <w:t xml:space="preserve"> and are a </w:t>
+        <w:t xml:space="preserve">, each with its own meaning and significance. Composite attributes are used when you want to represent a complex attribute that is composed of multiple parts, and are a </w:t>
       </w:r>
       <w:r>
         <w:rPr>
@@ -2173,10 +2143,7 @@
               </w:drawing>
             </w:r>
           </w:p>
-          <w:p>
-            <w:bookmarkStart w:id="0" w:name="_GoBack"/>
-            <w:bookmarkEnd w:id="0"/>
-          </w:p>
+          <w:p/>
         </w:tc>
       </w:tr>
     </w:tbl>
@@ -2284,6 +2251,2125 @@
     </w:tbl>
     <w:p/>
     <w:p/>
+    <w:p>
+      <w:pPr>
+        <w:pStyle w:val="Heading1"/>
+      </w:pPr>
+      <w:r>
+        <w:rPr>
+          <w:rStyle w:val="Strong"/>
+          <w:b w:val="0"/>
+          <w:bCs w:val="0"/>
+        </w:rPr>
+        <w:t>Unified Modeling Language</w:t>
+      </w:r>
+    </w:p>
+    <w:p>
+      <w:pPr>
+        <w:rPr>
+          <w:rFonts w:ascii="helvetica neue" w:hAnsi="helvetica neue"/>
+          <w:color w:val="546173"/>
+          <w:shd w:val="clear" w:color="auto" w:fill="FFFFFF"/>
+        </w:rPr>
+      </w:pPr>
+      <w:r>
+        <w:rPr>
+          <w:rFonts w:ascii="helvetica neue" w:hAnsi="helvetica neue"/>
+          <w:color w:val="546173"/>
+          <w:shd w:val="clear" w:color="auto" w:fill="FFFFFF"/>
+        </w:rPr>
+        <w:t xml:space="preserve">UML is a modern approach </w:t>
+      </w:r>
+      <w:r>
+        <w:rPr>
+          <w:rFonts w:ascii="helvetica neue" w:hAnsi="helvetica neue"/>
+          <w:b/>
+          <w:color w:val="546173"/>
+          <w:shd w:val="clear" w:color="auto" w:fill="FFFFFF"/>
+        </w:rPr>
+        <w:t>to modeling and documenting</w:t>
+      </w:r>
+      <w:r>
+        <w:rPr>
+          <w:rFonts w:ascii="helvetica neue" w:hAnsi="helvetica neue"/>
+          <w:color w:val="546173"/>
+          <w:shd w:val="clear" w:color="auto" w:fill="FFFFFF"/>
+        </w:rPr>
+        <w:t xml:space="preserve"> software. In fact, it’s one of the most popular </w:t>
+      </w:r>
+      <w:hyperlink r:id="rId13" w:history="1">
+        <w:r>
+          <w:rPr>
+            <w:rStyle w:val="Hyperlink"/>
+            <w:rFonts w:ascii="helvetica neue" w:hAnsi="helvetica neue"/>
+            <w:color w:val="3FB65B"/>
+            <w:bdr w:val="none" w:sz="0" w:space="0" w:color="auto" w:frame="1"/>
+            <w:shd w:val="clear" w:color="auto" w:fill="FFFFFF"/>
+          </w:rPr>
+          <w:t>business process modeling techniques</w:t>
+        </w:r>
+      </w:hyperlink>
+      <w:r>
+        <w:rPr>
+          <w:rFonts w:ascii="helvetica neue" w:hAnsi="helvetica neue"/>
+          <w:color w:val="546173"/>
+          <w:shd w:val="clear" w:color="auto" w:fill="FFFFFF"/>
+        </w:rPr>
+        <w:t>;</w:t>
+      </w:r>
+    </w:p>
+    <w:p>
+      <w:pPr>
+        <w:shd w:val="clear" w:color="auto" w:fill="FFFFFF"/>
+        <w:spacing w:after="240" w:line="240" w:lineRule="auto"/>
+        <w:rPr>
+          <w:rFonts w:ascii="helvetica neue" w:eastAsia="Times New Roman" w:hAnsi="helvetica neue" w:cs="Times New Roman"/>
+          <w:color w:val="546173"/>
+          <w:sz w:val="24"/>
+          <w:szCs w:val="24"/>
+        </w:rPr>
+      </w:pPr>
+      <w:r>
+        <w:rPr>
+          <w:rFonts w:ascii="helvetica neue" w:eastAsia="Times New Roman" w:hAnsi="helvetica neue" w:cs="Times New Roman"/>
+          <w:color w:val="546173"/>
+          <w:sz w:val="24"/>
+          <w:szCs w:val="24"/>
+        </w:rPr>
+        <w:t xml:space="preserve">UML diagrams, are used </w:t>
+      </w:r>
+      <w:r>
+        <w:rPr>
+          <w:rFonts w:ascii="helvetica neue" w:eastAsia="Times New Roman" w:hAnsi="helvetica neue" w:cs="Times New Roman"/>
+          <w:color w:val="546173"/>
+          <w:sz w:val="24"/>
+          <w:szCs w:val="24"/>
+          <w:highlight w:val="yellow"/>
+        </w:rPr>
+        <w:t>to communicate different aspects and characteristics of a system</w:t>
+      </w:r>
+      <w:r>
+        <w:rPr>
+          <w:rFonts w:ascii="helvetica neue" w:eastAsia="Times New Roman" w:hAnsi="helvetica neue" w:cs="Times New Roman"/>
+          <w:color w:val="546173"/>
+          <w:sz w:val="24"/>
+          <w:szCs w:val="24"/>
+        </w:rPr>
+        <w:t xml:space="preserve">; </w:t>
+      </w:r>
+      <w:r>
+        <w:rPr>
+          <w:rFonts w:ascii="helvetica neue" w:eastAsia="Times New Roman" w:hAnsi="helvetica neue" w:cs="Times New Roman"/>
+          <w:color w:val="546173"/>
+          <w:sz w:val="24"/>
+          <w:szCs w:val="24"/>
+        </w:rPr>
+        <w:t>However, this is only a top-level view of the system and will most probably not include all the necessary details to execute the project until the very end.</w:t>
+      </w:r>
+    </w:p>
+    <w:p>
+      <w:pPr>
+        <w:shd w:val="clear" w:color="auto" w:fill="FFFFFF"/>
+        <w:spacing w:after="240" w:line="240" w:lineRule="auto"/>
+        <w:rPr>
+          <w:rFonts w:ascii="helvetica neue" w:eastAsia="Times New Roman" w:hAnsi="helvetica neue" w:cs="Times New Roman"/>
+          <w:color w:val="546173"/>
+          <w:sz w:val="24"/>
+          <w:szCs w:val="24"/>
+        </w:rPr>
+      </w:pPr>
+      <w:r>
+        <w:rPr>
+          <w:rFonts w:ascii="helvetica neue" w:eastAsia="Times New Roman" w:hAnsi="helvetica neue" w:cs="Times New Roman"/>
+          <w:b/>
+          <w:bCs/>
+          <w:color w:val="546173"/>
+          <w:sz w:val="24"/>
+          <w:szCs w:val="24"/>
+          <w:highlight w:val="yellow"/>
+        </w:rPr>
+        <w:t>Forward Design</w:t>
+      </w:r>
+      <w:r>
+        <w:rPr>
+          <w:rFonts w:ascii="helvetica neue" w:eastAsia="Times New Roman" w:hAnsi="helvetica neue" w:cs="Times New Roman"/>
+          <w:color w:val="546173"/>
+          <w:sz w:val="24"/>
+          <w:szCs w:val="24"/>
+        </w:rPr>
+        <w:t> – The design of the sketch is done before coding the application. This is done to get a better view of the system or workflow that you are trying to create. Many design issues or flaws can be revealed, thus improving the overall project health and well-being.</w:t>
+      </w:r>
+    </w:p>
+    <w:p>
+      <w:pPr>
+        <w:shd w:val="clear" w:color="auto" w:fill="FFFFFF"/>
+        <w:spacing w:after="135" w:line="240" w:lineRule="auto"/>
+        <w:rPr>
+          <w:rFonts w:ascii="helvetica neue" w:eastAsia="Times New Roman" w:hAnsi="helvetica neue" w:cs="Times New Roman"/>
+          <w:color w:val="546173"/>
+          <w:sz w:val="24"/>
+          <w:szCs w:val="24"/>
+        </w:rPr>
+      </w:pPr>
+      <w:r>
+        <w:rPr>
+          <w:rFonts w:ascii="helvetica neue" w:eastAsia="Times New Roman" w:hAnsi="helvetica neue" w:cs="Times New Roman"/>
+          <w:b/>
+          <w:bCs/>
+          <w:color w:val="546173"/>
+          <w:sz w:val="24"/>
+          <w:szCs w:val="24"/>
+          <w:highlight w:val="yellow"/>
+        </w:rPr>
+        <w:t>Backward Design</w:t>
+      </w:r>
+      <w:r>
+        <w:rPr>
+          <w:rFonts w:ascii="helvetica neue" w:eastAsia="Times New Roman" w:hAnsi="helvetica neue" w:cs="Times New Roman"/>
+          <w:color w:val="546173"/>
+          <w:sz w:val="24"/>
+          <w:szCs w:val="24"/>
+        </w:rPr>
+        <w:t> – After writing the code, the UML diagrams are drawn as a form of documentation for the different activities, roles, actors, and workflows.</w:t>
+      </w:r>
+    </w:p>
+    <w:p/>
+    <w:p>
+      <w:pPr>
+        <w:rPr>
+          <w:b/>
+          <w:sz w:val="32"/>
+          <w:szCs w:val="32"/>
+        </w:rPr>
+      </w:pPr>
+    </w:p>
+    <w:p>
+      <w:pPr>
+        <w:pStyle w:val="Heading1"/>
+        <w:rPr>
+          <w:b/>
+        </w:rPr>
+      </w:pPr>
+      <w:r>
+        <w:rPr>
+          <w:b/>
+        </w:rPr>
+        <w:lastRenderedPageBreak/>
+        <w:t>OOP Concepts</w:t>
+      </w:r>
+    </w:p>
+    <w:p>
+      <w:pPr>
+        <w:pStyle w:val="Heading4"/>
+        <w:numPr>
+          <w:ilvl w:val="0"/>
+          <w:numId w:val="22"/>
+        </w:numPr>
+        <w:shd w:val="clear" w:color="auto" w:fill="FFFFFF"/>
+        <w:rPr>
+          <w:rFonts w:ascii="Segoe UI" w:hAnsi="Segoe UI" w:cs="Segoe UI"/>
+          <w:b/>
+          <w:color w:val="000000"/>
+          <w:highlight w:val="yellow"/>
+        </w:rPr>
+      </w:pPr>
+      <w:r>
+        <w:rPr>
+          <w:rFonts w:ascii="Segoe UI" w:hAnsi="Segoe UI" w:cs="Segoe UI"/>
+          <w:b/>
+          <w:color w:val="000000"/>
+          <w:highlight w:val="yellow"/>
+        </w:rPr>
+        <w:t>Inheritance</w:t>
+      </w:r>
+      <w:r>
+        <w:rPr>
+          <w:rFonts w:ascii="Segoe UI" w:hAnsi="Segoe UI" w:cs="Segoe UI"/>
+          <w:b/>
+          <w:color w:val="000000"/>
+          <w:highlight w:val="yellow"/>
+        </w:rPr>
+        <w:t>:</w:t>
+      </w:r>
+      <w:r>
+        <w:rPr>
+          <w:rFonts w:ascii="Segoe UI" w:hAnsi="Segoe UI" w:cs="Segoe UI"/>
+          <w:b/>
+          <w:color w:val="000000"/>
+        </w:rPr>
+        <w:t xml:space="preserve"> </w:t>
+      </w:r>
+      <w:r>
+        <w:rPr>
+          <w:rFonts w:ascii="Segoe UI" w:hAnsi="Segoe UI" w:cs="Segoe UI"/>
+          <w:color w:val="000000"/>
+        </w:rPr>
+        <w:t>Inheritance in OOPs makes you inherit a sub-class from the superclass. When you inherit a class from the superclass, you can access the superclass properties, constructors, methods, and objects besides the properties or methods private to the superclass.</w:t>
+      </w:r>
+    </w:p>
+    <w:p>
+      <w:pPr>
+        <w:pStyle w:val="Heading4"/>
+        <w:numPr>
+          <w:ilvl w:val="0"/>
+          <w:numId w:val="22"/>
+        </w:numPr>
+        <w:shd w:val="clear" w:color="auto" w:fill="FFFFFF"/>
+        <w:rPr>
+          <w:rFonts w:ascii="Segoe UI" w:hAnsi="Segoe UI" w:cs="Segoe UI"/>
+          <w:b/>
+          <w:color w:val="000000"/>
+          <w:highlight w:val="yellow"/>
+        </w:rPr>
+      </w:pPr>
+      <w:r>
+        <w:rPr>
+          <w:rFonts w:ascii="Segoe UI" w:hAnsi="Segoe UI" w:cs="Segoe UI"/>
+          <w:b/>
+          <w:color w:val="000000"/>
+          <w:highlight w:val="yellow"/>
+        </w:rPr>
+        <w:t>Abstraction</w:t>
+      </w:r>
+      <w:r>
+        <w:rPr>
+          <w:rFonts w:ascii="Segoe UI" w:hAnsi="Segoe UI" w:cs="Segoe UI"/>
+          <w:color w:val="000000"/>
+          <w:highlight w:val="yellow"/>
+        </w:rPr>
+        <w:t>:</w:t>
+      </w:r>
+      <w:r>
+        <w:rPr>
+          <w:rFonts w:ascii="Segoe UI" w:hAnsi="Segoe UI" w:cs="Segoe UI"/>
+          <w:color w:val="000000"/>
+        </w:rPr>
+        <w:t xml:space="preserve"> </w:t>
+      </w:r>
+      <w:r>
+        <w:rPr>
+          <w:rFonts w:ascii="Segoe UI" w:hAnsi="Segoe UI" w:cs="Segoe UI"/>
+          <w:color w:val="000000"/>
+        </w:rPr>
+        <w:t>Abstraction makes you hide the details of functionalities of a class from a user. In abstraction, you initialize methods in an abstract class and define those methods in the inherited sub-class.</w:t>
+      </w:r>
+    </w:p>
+    <w:p>
+      <w:pPr>
+        <w:pStyle w:val="Heading4"/>
+        <w:numPr>
+          <w:ilvl w:val="0"/>
+          <w:numId w:val="22"/>
+        </w:numPr>
+        <w:shd w:val="clear" w:color="auto" w:fill="FFFFFF"/>
+        <w:rPr>
+          <w:rFonts w:ascii="Segoe UI" w:hAnsi="Segoe UI" w:cs="Segoe UI"/>
+          <w:b/>
+          <w:color w:val="000000"/>
+          <w:highlight w:val="yellow"/>
+        </w:rPr>
+      </w:pPr>
+      <w:r>
+        <w:rPr>
+          <w:rFonts w:ascii="Segoe UI" w:hAnsi="Segoe UI" w:cs="Segoe UI"/>
+          <w:b/>
+          <w:color w:val="000000"/>
+          <w:highlight w:val="yellow"/>
+        </w:rPr>
+        <w:t>Encapsulation</w:t>
+      </w:r>
+      <w:r>
+        <w:rPr>
+          <w:rFonts w:ascii="Segoe UI" w:hAnsi="Segoe UI" w:cs="Segoe UI"/>
+          <w:b/>
+          <w:color w:val="000000"/>
+          <w:highlight w:val="yellow"/>
+        </w:rPr>
+        <w:t>:</w:t>
+      </w:r>
+      <w:r>
+        <w:rPr>
+          <w:rFonts w:ascii="Segoe UI" w:hAnsi="Segoe UI" w:cs="Segoe UI"/>
+          <w:color w:val="000000"/>
+        </w:rPr>
+        <w:t xml:space="preserve"> </w:t>
+      </w:r>
+      <w:r>
+        <w:rPr>
+          <w:rFonts w:ascii="Segoe UI" w:hAnsi="Segoe UI" w:cs="Segoe UI"/>
+          <w:color w:val="000000"/>
+        </w:rPr>
+        <w:t xml:space="preserve">Encapsulation makes you </w:t>
+      </w:r>
+      <w:r>
+        <w:rPr>
+          <w:rFonts w:ascii="Segoe UI" w:hAnsi="Segoe UI" w:cs="Segoe UI"/>
+          <w:b/>
+          <w:color w:val="000000"/>
+        </w:rPr>
+        <w:t>provide security to your properties and methods from the outer world</w:t>
+      </w:r>
+      <w:r>
+        <w:rPr>
+          <w:rFonts w:ascii="Segoe UI" w:hAnsi="Segoe UI" w:cs="Segoe UI"/>
+          <w:color w:val="000000"/>
+        </w:rPr>
+        <w:t>. You define encapsulation by making getter and setter methods.</w:t>
+      </w:r>
+    </w:p>
+    <w:p>
+      <w:pPr>
+        <w:pStyle w:val="Heading4"/>
+        <w:numPr>
+          <w:ilvl w:val="0"/>
+          <w:numId w:val="22"/>
+        </w:numPr>
+        <w:shd w:val="clear" w:color="auto" w:fill="FFFFFF"/>
+        <w:rPr>
+          <w:rFonts w:ascii="Segoe UI" w:hAnsi="Segoe UI" w:cs="Segoe UI"/>
+          <w:b/>
+          <w:color w:val="000000"/>
+          <w:highlight w:val="yellow"/>
+        </w:rPr>
+      </w:pPr>
+      <w:r>
+        <w:rPr>
+          <w:rFonts w:ascii="Segoe UI" w:hAnsi="Segoe UI" w:cs="Segoe UI"/>
+          <w:b/>
+          <w:color w:val="000000"/>
+          <w:highlight w:val="yellow"/>
+        </w:rPr>
+        <w:t>Polymorphism</w:t>
+      </w:r>
+      <w:r>
+        <w:rPr>
+          <w:rFonts w:ascii="Segoe UI" w:hAnsi="Segoe UI" w:cs="Segoe UI"/>
+          <w:b/>
+          <w:color w:val="000000"/>
+          <w:highlight w:val="yellow"/>
+        </w:rPr>
+        <w:t>:</w:t>
+      </w:r>
+      <w:r>
+        <w:rPr>
+          <w:rFonts w:ascii="Segoe UI" w:hAnsi="Segoe UI" w:cs="Segoe UI"/>
+          <w:b/>
+          <w:color w:val="000000"/>
+        </w:rPr>
+        <w:t xml:space="preserve"> </w:t>
+      </w:r>
+      <w:r>
+        <w:rPr>
+          <w:rFonts w:ascii="Segoe UI" w:hAnsi="Segoe UI" w:cs="Segoe UI"/>
+          <w:color w:val="000000"/>
+        </w:rPr>
+        <w:t xml:space="preserve">"Poly" means "many," and "mor" means "form or face." Binding together makes "many forms.” Polymorphism makes you make </w:t>
+      </w:r>
+      <w:r>
+        <w:rPr>
+          <w:rFonts w:ascii="Segoe UI" w:hAnsi="Segoe UI" w:cs="Segoe UI"/>
+          <w:b/>
+          <w:color w:val="000000"/>
+        </w:rPr>
+        <w:t xml:space="preserve">many attributes and methods from a single method or attribute in a class </w:t>
+      </w:r>
+      <w:r>
+        <w:rPr>
+          <w:rFonts w:ascii="Segoe UI" w:hAnsi="Segoe UI" w:cs="Segoe UI"/>
+          <w:color w:val="000000"/>
+        </w:rPr>
+        <w:t>by method overloading and method overriding concept.</w:t>
+      </w:r>
+    </w:p>
+    <w:p>
+      <w:pPr>
+        <w:rPr>
+          <w:b/>
+        </w:rPr>
+      </w:pPr>
+    </w:p>
+    <w:p>
+      <w:pPr>
+        <w:pStyle w:val="Heading1"/>
+        <w:rPr>
+          <w:b/>
+        </w:rPr>
+      </w:pPr>
+      <w:r>
+        <w:rPr>
+          <w:b/>
+        </w:rPr>
+        <w:t>Diff</w:t>
+      </w:r>
+      <w:r>
+        <w:rPr>
+          <w:b/>
+        </w:rPr>
+        <w:t>erence</w:t>
+      </w:r>
+      <w:r>
+        <w:rPr>
+          <w:b/>
+        </w:rPr>
+        <w:t xml:space="preserve"> between ERD and UML </w:t>
+      </w:r>
+    </w:p>
+    <w:p>
+      <w:r>
+        <w:t>UML</w:t>
+      </w:r>
+      <w:r>
+        <w:t xml:space="preserve"> is used to design </w:t>
+      </w:r>
+      <w:r>
+        <w:rPr>
+          <w:highlight w:val="yellow"/>
+        </w:rPr>
+        <w:t>the whole software architecture</w:t>
+      </w:r>
+      <w:r>
+        <w:t xml:space="preserve"> and to track it and ERD</w:t>
+      </w:r>
+      <w:r>
+        <w:t xml:space="preserve"> is </w:t>
+      </w:r>
+      <w:r>
+        <w:rPr>
+          <w:highlight w:val="yellow"/>
+        </w:rPr>
+        <w:t>used to des</w:t>
+      </w:r>
+      <w:r>
+        <w:rPr>
+          <w:highlight w:val="yellow"/>
+        </w:rPr>
+        <w:t>ign and implement the databases;</w:t>
+      </w:r>
+    </w:p>
+    <w:p/>
+    <w:p>
+      <w:pPr>
+        <w:pStyle w:val="Heading2"/>
+        <w:rPr>
+          <w:b/>
+        </w:rPr>
+      </w:pPr>
+      <w:r>
+        <w:rPr>
+          <w:b/>
+        </w:rPr>
+        <w:t>Types of UML Diagrams</w:t>
+      </w:r>
+    </w:p>
+    <w:p>
+      <w:pPr>
+        <w:pStyle w:val="NormalWeb"/>
+        <w:shd w:val="clear" w:color="auto" w:fill="FFFFFF"/>
+        <w:spacing w:before="0" w:beforeAutospacing="0" w:after="240" w:afterAutospacing="0"/>
+        <w:rPr>
+          <w:rFonts w:ascii="helvetica neue" w:hAnsi="helvetica neue"/>
+          <w:color w:val="546173"/>
+        </w:rPr>
+      </w:pPr>
+      <w:r>
+        <w:rPr>
+          <w:rFonts w:ascii="helvetica neue" w:hAnsi="helvetica neue"/>
+          <w:color w:val="546173"/>
+        </w:rPr>
+        <w:t>There are several types of UML diagrams a</w:t>
+      </w:r>
+      <w:r>
+        <w:rPr>
+          <w:rFonts w:ascii="helvetica neue" w:hAnsi="helvetica neue"/>
+          <w:color w:val="546173"/>
+        </w:rPr>
+        <w:t xml:space="preserve">nd </w:t>
+      </w:r>
+      <w:r>
+        <w:rPr>
+          <w:rFonts w:ascii="helvetica neue" w:hAnsi="helvetica neue"/>
+          <w:color w:val="546173"/>
+          <w:highlight w:val="yellow"/>
+        </w:rPr>
+        <w:t>each one of them serves a different purpose</w:t>
+      </w:r>
+      <w:r>
+        <w:rPr>
+          <w:rFonts w:ascii="helvetica neue" w:hAnsi="helvetica neue"/>
+          <w:color w:val="546173"/>
+        </w:rPr>
+        <w:t>;</w:t>
+      </w:r>
+    </w:p>
+    <w:p>
+      <w:pPr>
+        <w:pStyle w:val="NormalWeb"/>
+        <w:shd w:val="clear" w:color="auto" w:fill="FFFFFF"/>
+        <w:spacing w:before="0" w:beforeAutospacing="0" w:after="240" w:afterAutospacing="0"/>
+        <w:rPr>
+          <w:rFonts w:ascii="helvetica neue" w:hAnsi="helvetica neue"/>
+          <w:color w:val="546173"/>
+        </w:rPr>
+      </w:pPr>
+      <w:r>
+        <w:rPr>
+          <w:rFonts w:ascii="Arial" w:hAnsi="Arial" w:cs="Arial"/>
+          <w:color w:val="404243"/>
+          <w:shd w:val="clear" w:color="auto" w:fill="FFFFFF"/>
+        </w:rPr>
+        <w:t>It’s a rich language to model software solutions, application structures, system behavior and </w:t>
+      </w:r>
+      <w:hyperlink r:id="rId14" w:history="1">
+        <w:r>
+          <w:rPr>
+            <w:rStyle w:val="Hyperlink"/>
+            <w:rFonts w:ascii="Arial" w:hAnsi="Arial" w:cs="Arial"/>
+            <w:color w:val="0C5E96"/>
+            <w:shd w:val="clear" w:color="auto" w:fill="FFFFFF"/>
+          </w:rPr>
+          <w:t>business processes</w:t>
+        </w:r>
+      </w:hyperlink>
+      <w:r>
+        <w:rPr>
+          <w:rFonts w:ascii="Arial" w:hAnsi="Arial" w:cs="Arial"/>
+          <w:color w:val="404243"/>
+          <w:shd w:val="clear" w:color="auto" w:fill="FFFFFF"/>
+        </w:rPr>
+        <w:t>.</w:t>
+      </w:r>
+    </w:p>
+    <w:p>
+      <w:pPr>
+        <w:pStyle w:val="NormalWeb"/>
+        <w:shd w:val="clear" w:color="auto" w:fill="FFFFFF"/>
+        <w:spacing w:before="0" w:beforeAutospacing="0" w:after="240" w:afterAutospacing="0"/>
+        <w:rPr>
+          <w:rFonts w:ascii="helvetica neue" w:hAnsi="helvetica neue"/>
+          <w:color w:val="546173"/>
+        </w:rPr>
+      </w:pPr>
+      <w:r>
+        <w:rPr>
+          <w:rFonts w:ascii="helvetica neue" w:hAnsi="helvetica neue"/>
+          <w:color w:val="546173"/>
+        </w:rPr>
+        <w:t xml:space="preserve">The two </w:t>
+      </w:r>
+      <w:r>
+        <w:rPr>
+          <w:rFonts w:ascii="helvetica neue" w:hAnsi="helvetica neue"/>
+          <w:color w:val="546173"/>
+        </w:rPr>
+        <w:t>broadest</w:t>
+      </w:r>
+      <w:r>
+        <w:rPr>
+          <w:rFonts w:ascii="helvetica neue" w:hAnsi="helvetica neue"/>
+          <w:color w:val="546173"/>
+        </w:rPr>
+        <w:t xml:space="preserve"> categories that encompass all other types are </w:t>
+      </w:r>
+      <w:r>
+        <w:rPr>
+          <w:rStyle w:val="Strong"/>
+          <w:rFonts w:ascii="helvetica neue" w:eastAsiaTheme="majorEastAsia" w:hAnsi="helvetica neue"/>
+          <w:color w:val="546173"/>
+          <w:highlight w:val="yellow"/>
+        </w:rPr>
+        <w:t>Behavioral</w:t>
+      </w:r>
+      <w:r>
+        <w:rPr>
+          <w:rFonts w:ascii="helvetica neue" w:hAnsi="helvetica neue"/>
+          <w:color w:val="546173"/>
+          <w:highlight w:val="yellow"/>
+        </w:rPr>
+        <w:t> UML diagram and </w:t>
+      </w:r>
+      <w:r>
+        <w:rPr>
+          <w:rStyle w:val="Strong"/>
+          <w:rFonts w:ascii="helvetica neue" w:eastAsiaTheme="majorEastAsia" w:hAnsi="helvetica neue"/>
+          <w:color w:val="546173"/>
+          <w:highlight w:val="yellow"/>
+        </w:rPr>
+        <w:t>Structural</w:t>
+      </w:r>
+      <w:r>
+        <w:rPr>
+          <w:rFonts w:ascii="helvetica neue" w:hAnsi="helvetica neue"/>
+          <w:color w:val="546173"/>
+          <w:highlight w:val="yellow"/>
+        </w:rPr>
+        <w:t> UML diagram</w:t>
+      </w:r>
+      <w:r>
+        <w:rPr>
+          <w:rFonts w:ascii="helvetica neue" w:hAnsi="helvetica neue"/>
+          <w:color w:val="546173"/>
+        </w:rPr>
+        <w:t xml:space="preserve">. As the name suggests, some </w:t>
+      </w:r>
+      <w:r>
+        <w:rPr>
+          <w:rFonts w:ascii="helvetica neue" w:hAnsi="helvetica neue"/>
+          <w:color w:val="546173"/>
+          <w:highlight w:val="yellow"/>
+        </w:rPr>
+        <w:t>UML diagrams try to analyze and depict the structure of a system</w:t>
+      </w:r>
+      <w:r>
+        <w:rPr>
+          <w:rFonts w:ascii="helvetica neue" w:hAnsi="helvetica neue"/>
+          <w:color w:val="546173"/>
+        </w:rPr>
+        <w:t xml:space="preserve"> or process, whereas </w:t>
+      </w:r>
+      <w:r>
+        <w:rPr>
+          <w:rFonts w:ascii="helvetica neue" w:hAnsi="helvetica neue"/>
+          <w:color w:val="546173"/>
+          <w:highlight w:val="yellow"/>
+        </w:rPr>
+        <w:t>other describe the behavior of the system,</w:t>
+      </w:r>
+      <w:r>
+        <w:rPr>
+          <w:rFonts w:ascii="helvetica neue" w:hAnsi="helvetica neue"/>
+          <w:color w:val="546173"/>
+        </w:rPr>
+        <w:t xml:space="preserve"> its actors, and its building components. The different types are broken down as follows:</w:t>
+      </w:r>
+    </w:p>
+    <w:p>
+      <w:pPr>
+        <w:pStyle w:val="NormalWeb"/>
+        <w:shd w:val="clear" w:color="auto" w:fill="FFFFFF"/>
+        <w:spacing w:before="0" w:beforeAutospacing="0" w:after="240" w:afterAutospacing="0"/>
+        <w:rPr>
+          <w:rFonts w:ascii="helvetica neue" w:hAnsi="helvetica neue"/>
+          <w:color w:val="546173"/>
+        </w:rPr>
+      </w:pPr>
+      <w:r>
+        <w:rPr>
+          <w:rFonts w:ascii="helvetica neue" w:hAnsi="helvetica neue"/>
+          <w:color w:val="546173"/>
+          <w:shd w:val="clear" w:color="auto" w:fill="FFFFFF"/>
+        </w:rPr>
+        <w:t xml:space="preserve">The most frequently used ones in software development are: </w:t>
+      </w:r>
+      <w:r>
+        <w:rPr>
+          <w:rFonts w:ascii="helvetica neue" w:hAnsi="helvetica neue"/>
+          <w:color w:val="546173"/>
+          <w:shd w:val="clear" w:color="auto" w:fill="FFFFFF"/>
+        </w:rPr>
+        <w:t xml:space="preserve">Activity diagrams, </w:t>
+      </w:r>
+      <w:r>
+        <w:rPr>
+          <w:rFonts w:ascii="helvetica neue" w:hAnsi="helvetica neue"/>
+          <w:color w:val="546173"/>
+          <w:shd w:val="clear" w:color="auto" w:fill="FFFFFF"/>
+        </w:rPr>
+        <w:t>Use Case diagrams, Class diagrams, and Sequence diagrams.</w:t>
+      </w:r>
+    </w:p>
+    <w:p>
+      <w:pPr>
+        <w:pStyle w:val="Heading3"/>
+        <w:rPr>
+          <w:b/>
+          <w:sz w:val="34"/>
+          <w:szCs w:val="34"/>
+        </w:rPr>
+      </w:pPr>
+      <w:r>
+        <w:rPr>
+          <w:b/>
+          <w:sz w:val="34"/>
+          <w:szCs w:val="34"/>
+        </w:rPr>
+        <w:t>Behavioral UML Diagram</w:t>
+      </w:r>
+    </w:p>
+    <w:p/>
+    <w:p/>
+    <w:p>
+      <w:pPr>
+        <w:rPr>
+          <w:b/>
+          <w:sz w:val="30"/>
+          <w:szCs w:val="30"/>
+        </w:rPr>
+      </w:pPr>
+      <w:hyperlink r:id="rId15" w:anchor="activity-diagram" w:history="1">
+        <w:r>
+          <w:rPr>
+            <w:rStyle w:val="Hyperlink"/>
+            <w:b/>
+            <w:sz w:val="30"/>
+            <w:szCs w:val="30"/>
+          </w:rPr>
+          <w:t>Activity Diagram</w:t>
+        </w:r>
+      </w:hyperlink>
+    </w:p>
+    <w:p>
+      <w:pPr>
+        <w:pStyle w:val="NormalWeb"/>
+        <w:shd w:val="clear" w:color="auto" w:fill="FFFFFF"/>
+        <w:spacing w:before="0" w:beforeAutospacing="0" w:after="240" w:afterAutospacing="0"/>
+        <w:rPr>
+          <w:rFonts w:ascii="helvetica neue" w:hAnsi="helvetica neue"/>
+          <w:color w:val="546173"/>
+        </w:rPr>
+      </w:pPr>
+      <w:r>
+        <w:rPr>
+          <w:rFonts w:ascii="helvetica neue" w:hAnsi="helvetica neue"/>
+          <w:color w:val="546173"/>
+        </w:rPr>
+        <w:t>Activity diagrams are probably the most important UML diagrams for doing </w:t>
+      </w:r>
+      <w:hyperlink r:id="rId16" w:history="1">
+        <w:r>
+          <w:rPr>
+            <w:rStyle w:val="Hyperlink"/>
+            <w:rFonts w:ascii="helvetica neue" w:hAnsi="helvetica neue"/>
+            <w:color w:val="3FB65B"/>
+            <w:u w:val="none"/>
+            <w:bdr w:val="none" w:sz="0" w:space="0" w:color="auto" w:frame="1"/>
+          </w:rPr>
+          <w:t>business process modeling</w:t>
+        </w:r>
+      </w:hyperlink>
+      <w:r>
+        <w:rPr>
+          <w:rFonts w:ascii="helvetica neue" w:hAnsi="helvetica neue"/>
+          <w:color w:val="546173"/>
+        </w:rPr>
+        <w:t xml:space="preserve">. In software development, it is generally used to describe </w:t>
+      </w:r>
+      <w:r>
+        <w:rPr>
+          <w:rFonts w:ascii="helvetica neue" w:hAnsi="helvetica neue"/>
+          <w:color w:val="546173"/>
+          <w:highlight w:val="yellow"/>
+        </w:rPr>
+        <w:t>the flow of different activities and actions</w:t>
+      </w:r>
+      <w:r>
+        <w:rPr>
+          <w:rFonts w:ascii="helvetica neue" w:hAnsi="helvetica neue"/>
+          <w:color w:val="546173"/>
+        </w:rPr>
+        <w:t xml:space="preserve">. These can be both sequential and in parallel. </w:t>
+      </w:r>
+      <w:r>
+        <w:rPr>
+          <w:rFonts w:ascii="helvetica neue" w:hAnsi="helvetica neue"/>
+          <w:color w:val="546173"/>
+          <w:highlight w:val="yellow"/>
+        </w:rPr>
+        <w:t>They describe the objects used, consumed or produced by an activity and the relationship between the different activities</w:t>
+      </w:r>
+      <w:r>
+        <w:rPr>
+          <w:rFonts w:ascii="helvetica neue" w:hAnsi="helvetica neue"/>
+          <w:color w:val="546173"/>
+        </w:rPr>
+        <w:t>;</w:t>
+      </w:r>
+    </w:p>
+    <w:tbl>
+      <w:tblPr>
+        <w:tblStyle w:val="TableGrid"/>
+        <w:tblW w:w="0" w:type="auto"/>
+        <w:tblLook w:val="04A0" w:firstRow="1" w:lastRow="0" w:firstColumn="1" w:lastColumn="0" w:noHBand="0" w:noVBand="1"/>
+      </w:tblPr>
+      <w:tblGrid>
+        <w:gridCol w:w="9576"/>
+      </w:tblGrid>
+      <w:tr>
+        <w:tc>
+          <w:tcPr>
+            <w:tcW w:w="9576" w:type="dxa"/>
+          </w:tcPr>
+          <w:p>
+            <w:pPr>
+              <w:spacing w:after="135"/>
+              <w:rPr>
+                <w:rFonts w:ascii="helvetica neue" w:eastAsia="Times New Roman" w:hAnsi="helvetica neue" w:cs="Times New Roman"/>
+                <w:color w:val="546173"/>
+                <w:sz w:val="24"/>
+                <w:szCs w:val="24"/>
+              </w:rPr>
+            </w:pPr>
+            <w:r>
+              <w:rPr>
+                <w:noProof/>
+              </w:rPr>
+              <w:drawing>
+                <wp:inline distT="0" distB="0" distL="0" distR="0">
+                  <wp:extent cx="3800908" cy="4066540"/>
+                  <wp:effectExtent l="0" t="0" r="0" b="0"/>
+                  <wp:docPr id="6" name="Picture 6" descr="Activity UML Diagram"/>
+                  <wp:cNvGraphicFramePr>
+                    <a:graphicFrameLocks xmlns:a="http://schemas.openxmlformats.org/drawingml/2006/main" noChangeAspect="1"/>
+                  </wp:cNvGraphicFramePr>
+                  <a:graphic xmlns:a="http://schemas.openxmlformats.org/drawingml/2006/main">
+                    <a:graphicData uri="http://schemas.openxmlformats.org/drawingml/2006/picture">
+                      <pic:pic xmlns:pic="http://schemas.openxmlformats.org/drawingml/2006/picture">
+                        <pic:nvPicPr>
+                          <pic:cNvPr id="0" name="Picture 1" descr="Activity UML Diagram"/>
+                          <pic:cNvPicPr>
+                            <a:picLocks noChangeAspect="1" noChangeArrowheads="1"/>
+                          </pic:cNvPicPr>
+                        </pic:nvPicPr>
+                        <pic:blipFill>
+                          <a:blip r:embed="rId17">
+                            <a:extLst>
+                              <a:ext uri="{28A0092B-C50C-407E-A947-70E740481C1C}">
+                                <a14:useLocalDpi xmlns:a14="http://schemas.microsoft.com/office/drawing/2010/main" val="0"/>
+                              </a:ext>
+                            </a:extLst>
+                          </a:blip>
+                          <a:srcRect/>
+                          <a:stretch>
+                            <a:fillRect/>
+                          </a:stretch>
+                        </pic:blipFill>
+                        <pic:spPr bwMode="auto">
+                          <a:xfrm>
+                            <a:off x="0" y="0"/>
+                            <a:ext cx="3826304" cy="4093711"/>
+                          </a:xfrm>
+                          <a:prstGeom prst="rect">
+                            <a:avLst/>
+                          </a:prstGeom>
+                          <a:noFill/>
+                          <a:ln>
+                            <a:noFill/>
+                          </a:ln>
+                        </pic:spPr>
+                      </pic:pic>
+                    </a:graphicData>
+                  </a:graphic>
+                </wp:inline>
+              </w:drawing>
+            </w:r>
+          </w:p>
+        </w:tc>
+      </w:tr>
+    </w:tbl>
+    <w:p>
+      <w:pPr>
+        <w:shd w:val="clear" w:color="auto" w:fill="FFFFFF"/>
+        <w:spacing w:after="135" w:line="240" w:lineRule="auto"/>
+        <w:rPr>
+          <w:rFonts w:ascii="helvetica neue" w:eastAsia="Times New Roman" w:hAnsi="helvetica neue" w:cs="Times New Roman"/>
+          <w:color w:val="546173"/>
+          <w:sz w:val="24"/>
+          <w:szCs w:val="24"/>
+        </w:rPr>
+      </w:pPr>
+    </w:p>
+    <w:p>
+      <w:pPr>
+        <w:shd w:val="clear" w:color="auto" w:fill="FFFFFF"/>
+        <w:spacing w:after="135" w:line="240" w:lineRule="auto"/>
+        <w:rPr>
+          <w:rFonts w:ascii="helvetica neue" w:eastAsia="Times New Roman" w:hAnsi="helvetica neue" w:cs="Times New Roman"/>
+          <w:b/>
+          <w:color w:val="546173"/>
+          <w:sz w:val="34"/>
+          <w:szCs w:val="34"/>
+        </w:rPr>
+      </w:pPr>
+      <w:hyperlink r:id="rId18" w:anchor="use-case-diagram" w:history="1">
+        <w:r>
+          <w:rPr>
+            <w:rFonts w:ascii="helvetica neue" w:eastAsia="Times New Roman" w:hAnsi="helvetica neue" w:cs="Times New Roman"/>
+            <w:b/>
+            <w:color w:val="3FB65B"/>
+            <w:sz w:val="34"/>
+            <w:szCs w:val="34"/>
+            <w:u w:val="single"/>
+            <w:bdr w:val="none" w:sz="0" w:space="0" w:color="auto" w:frame="1"/>
+          </w:rPr>
+          <w:t>Use Case Diagram</w:t>
+        </w:r>
+      </w:hyperlink>
+    </w:p>
+    <w:p>
+      <w:pPr>
+        <w:pStyle w:val="NormalWeb"/>
+        <w:shd w:val="clear" w:color="auto" w:fill="FFFFFF"/>
+        <w:spacing w:before="0" w:beforeAutospacing="0" w:after="240" w:afterAutospacing="0"/>
+        <w:rPr>
+          <w:rFonts w:ascii="helvetica neue" w:hAnsi="helvetica neue"/>
+          <w:color w:val="546173"/>
+        </w:rPr>
+      </w:pPr>
+      <w:r>
+        <w:rPr>
+          <w:rFonts w:ascii="helvetica neue" w:hAnsi="helvetica neue"/>
+          <w:color w:val="546173"/>
+        </w:rPr>
+        <w:t>A cornerstone part of the system is the </w:t>
+      </w:r>
+      <w:hyperlink r:id="rId19" w:history="1">
+        <w:r>
+          <w:rPr>
+            <w:rStyle w:val="Hyperlink"/>
+            <w:rFonts w:ascii="helvetica neue" w:hAnsi="helvetica neue"/>
+            <w:b/>
+            <w:color w:val="3FB65B"/>
+            <w:u w:val="none"/>
+            <w:bdr w:val="none" w:sz="0" w:space="0" w:color="auto" w:frame="1"/>
+          </w:rPr>
+          <w:t>functional requirements</w:t>
+        </w:r>
+      </w:hyperlink>
+      <w:r>
+        <w:rPr>
+          <w:rFonts w:ascii="helvetica neue" w:hAnsi="helvetica neue"/>
+          <w:b/>
+          <w:color w:val="546173"/>
+        </w:rPr>
+        <w:t> that the system fulfills</w:t>
+      </w:r>
+      <w:r>
+        <w:rPr>
+          <w:rFonts w:ascii="helvetica neue" w:hAnsi="helvetica neue"/>
+          <w:color w:val="546173"/>
+        </w:rPr>
+        <w:t xml:space="preserve">. </w:t>
+      </w:r>
+      <w:r>
+        <w:rPr>
+          <w:rFonts w:ascii="helvetica neue" w:hAnsi="helvetica neue"/>
+          <w:color w:val="546173"/>
+          <w:highlight w:val="yellow"/>
+        </w:rPr>
+        <w:t>Use Case diagrams are used to analyze the system’s </w:t>
+      </w:r>
+      <w:hyperlink r:id="rId20" w:history="1">
+        <w:r>
+          <w:rPr>
+            <w:rStyle w:val="Hyperlink"/>
+            <w:rFonts w:ascii="helvetica neue" w:hAnsi="helvetica neue"/>
+            <w:color w:val="3FB65B"/>
+            <w:highlight w:val="yellow"/>
+            <w:u w:val="none"/>
+            <w:bdr w:val="none" w:sz="0" w:space="0" w:color="auto" w:frame="1"/>
+          </w:rPr>
+          <w:t>high-level requirements</w:t>
+        </w:r>
+      </w:hyperlink>
+      <w:r>
+        <w:rPr>
+          <w:rFonts w:ascii="helvetica neue" w:hAnsi="helvetica neue"/>
+          <w:color w:val="546173"/>
+          <w:highlight w:val="yellow"/>
+        </w:rPr>
+        <w:t>.</w:t>
+      </w:r>
+      <w:r>
+        <w:rPr>
+          <w:rFonts w:ascii="helvetica neue" w:hAnsi="helvetica neue"/>
+          <w:color w:val="546173"/>
+        </w:rPr>
+        <w:t xml:space="preserve"> These requirements are expressed through different use cases. We notice three main components of this UML diagram:</w:t>
+      </w:r>
+    </w:p>
+    <w:p>
+      <w:pPr>
+        <w:shd w:val="clear" w:color="auto" w:fill="FFFFFF"/>
+        <w:spacing w:after="135" w:line="240" w:lineRule="auto"/>
+        <w:rPr>
+          <w:rStyle w:val="Strong"/>
+          <w:rFonts w:ascii="helvetica neue" w:hAnsi="helvetica neue"/>
+          <w:color w:val="546173"/>
+          <w:highlight w:val="yellow"/>
+        </w:rPr>
+      </w:pPr>
+      <w:r>
+        <w:rPr>
+          <w:rFonts w:ascii="Segoe UI" w:hAnsi="Segoe UI" w:cs="Segoe UI"/>
+          <w:color w:val="000000"/>
+          <w:shd w:val="clear" w:color="auto" w:fill="FFFFFF"/>
+        </w:rPr>
+        <w:t>A </w:t>
+      </w:r>
+      <w:hyperlink r:id="rId21" w:tgtFrame="_blank" w:history="1">
+        <w:r>
+          <w:rPr>
+            <w:rStyle w:val="Hyperlink"/>
+            <w:rFonts w:ascii="Segoe UI" w:hAnsi="Segoe UI" w:cs="Segoe UI"/>
+            <w:shd w:val="clear" w:color="auto" w:fill="FFFFFF"/>
+          </w:rPr>
+          <w:t>Use Case Diagram</w:t>
+        </w:r>
+      </w:hyperlink>
+      <w:r>
+        <w:rPr>
+          <w:rFonts w:ascii="Segoe UI" w:hAnsi="Segoe UI" w:cs="Segoe UI"/>
+          <w:color w:val="000000"/>
+          <w:shd w:val="clear" w:color="auto" w:fill="FFFFFF"/>
+        </w:rPr>
+        <w:t xml:space="preserve"> can be regarded as a good starting point </w:t>
+      </w:r>
+      <w:r>
+        <w:rPr>
+          <w:rFonts w:ascii="Segoe UI" w:hAnsi="Segoe UI" w:cs="Segoe UI"/>
+          <w:color w:val="000000"/>
+          <w:highlight w:val="yellow"/>
+          <w:shd w:val="clear" w:color="auto" w:fill="FFFFFF"/>
+        </w:rPr>
+        <w:t xml:space="preserve">for discussing project key actors and processes without going into </w:t>
+      </w:r>
+      <w:r>
+        <w:rPr>
+          <w:rFonts w:ascii="Segoe UI" w:hAnsi="Segoe UI" w:cs="Segoe UI"/>
+          <w:color w:val="000000"/>
+          <w:highlight w:val="yellow"/>
+          <w:shd w:val="clear" w:color="auto" w:fill="FFFFFF"/>
+        </w:rPr>
+        <w:t>too many implementation details;</w:t>
+      </w:r>
+    </w:p>
+    <w:p>
+      <w:pPr>
+        <w:shd w:val="clear" w:color="auto" w:fill="FFFFFF"/>
+        <w:spacing w:after="135" w:line="240" w:lineRule="auto"/>
+        <w:rPr>
+          <w:rFonts w:ascii="helvetica neue" w:hAnsi="helvetica neue"/>
+          <w:color w:val="546173"/>
+        </w:rPr>
+      </w:pPr>
+      <w:r>
+        <w:rPr>
+          <w:rStyle w:val="Strong"/>
+          <w:rFonts w:ascii="helvetica neue" w:hAnsi="helvetica neue"/>
+          <w:color w:val="546173"/>
+          <w:highlight w:val="yellow"/>
+        </w:rPr>
+        <w:t>Functional requirements</w:t>
+      </w:r>
+      <w:r>
+        <w:rPr>
+          <w:rFonts w:ascii="helvetica neue" w:hAnsi="helvetica neue"/>
+          <w:color w:val="546173"/>
+        </w:rPr>
+        <w:t> – represented as use cases; a verb describing an action</w:t>
+      </w:r>
+    </w:p>
+    <w:p>
+      <w:pPr>
+        <w:shd w:val="clear" w:color="auto" w:fill="FFFFFF"/>
+        <w:spacing w:after="135" w:line="240" w:lineRule="auto"/>
+        <w:rPr>
+          <w:rFonts w:ascii="helvetica neue" w:hAnsi="helvetica neue"/>
+          <w:color w:val="546173"/>
+        </w:rPr>
+      </w:pPr>
+      <w:r>
+        <w:rPr>
+          <w:rStyle w:val="Strong"/>
+          <w:rFonts w:ascii="helvetica neue" w:hAnsi="helvetica neue"/>
+          <w:color w:val="546173"/>
+          <w:highlight w:val="yellow"/>
+        </w:rPr>
+        <w:t>Actors</w:t>
+      </w:r>
+      <w:r>
+        <w:rPr>
+          <w:rFonts w:ascii="helvetica neue" w:hAnsi="helvetica neue"/>
+          <w:color w:val="546173"/>
+          <w:highlight w:val="yellow"/>
+        </w:rPr>
+        <w:t> –</w:t>
+      </w:r>
+      <w:r>
+        <w:rPr>
+          <w:rFonts w:ascii="helvetica neue" w:hAnsi="helvetica neue"/>
+          <w:color w:val="546173"/>
+        </w:rPr>
+        <w:t xml:space="preserve"> they interact with the system; an actor can be a human being, an organization or an internal or external application</w:t>
+      </w:r>
+    </w:p>
+    <w:p>
+      <w:pPr>
+        <w:shd w:val="clear" w:color="auto" w:fill="FFFFFF"/>
+        <w:spacing w:after="135" w:line="240" w:lineRule="auto"/>
+        <w:rPr>
+          <w:rFonts w:ascii="helvetica neue" w:hAnsi="helvetica neue"/>
+          <w:color w:val="546173"/>
+        </w:rPr>
+      </w:pPr>
+      <w:r>
+        <w:rPr>
+          <w:rStyle w:val="Strong"/>
+          <w:rFonts w:ascii="helvetica neue" w:hAnsi="helvetica neue"/>
+          <w:color w:val="546173"/>
+        </w:rPr>
+        <w:t>Relationships</w:t>
+      </w:r>
+      <w:r>
+        <w:rPr>
+          <w:rFonts w:ascii="helvetica neue" w:hAnsi="helvetica neue"/>
+          <w:color w:val="546173"/>
+        </w:rPr>
+        <w:t> between actors and use cases – represented using straight arrows</w:t>
+      </w:r>
+    </w:p>
+    <w:p>
+      <w:pPr>
+        <w:shd w:val="clear" w:color="auto" w:fill="FFFFFF"/>
+        <w:spacing w:after="135" w:line="240" w:lineRule="auto"/>
+        <w:rPr>
+          <w:rFonts w:ascii="helvetica neue" w:hAnsi="helvetica neue"/>
+          <w:color w:val="546173"/>
+        </w:rPr>
+      </w:pPr>
+    </w:p>
+    <w:p>
+      <w:pPr>
+        <w:shd w:val="clear" w:color="auto" w:fill="FFFFFF"/>
+        <w:spacing w:after="135" w:line="240" w:lineRule="auto"/>
+        <w:rPr>
+          <w:rFonts w:ascii="helvetica neue" w:hAnsi="helvetica neue"/>
+          <w:color w:val="546173"/>
+        </w:rPr>
+      </w:pPr>
+    </w:p>
+    <w:p>
+      <w:pPr>
+        <w:shd w:val="clear" w:color="auto" w:fill="FFFFFF"/>
+        <w:spacing w:after="135" w:line="240" w:lineRule="auto"/>
+        <w:rPr>
+          <w:rFonts w:ascii="helvetica neue" w:hAnsi="helvetica neue"/>
+          <w:color w:val="546173"/>
+        </w:rPr>
+      </w:pPr>
+    </w:p>
+    <w:p>
+      <w:pPr>
+        <w:shd w:val="clear" w:color="auto" w:fill="FFFFFF"/>
+        <w:spacing w:after="135" w:line="240" w:lineRule="auto"/>
+        <w:rPr>
+          <w:rFonts w:ascii="helvetica neue" w:hAnsi="helvetica neue"/>
+          <w:color w:val="546173"/>
+        </w:rPr>
+      </w:pPr>
+    </w:p>
+    <w:tbl>
+      <w:tblPr>
+        <w:tblStyle w:val="TableGrid"/>
+        <w:tblW w:w="0" w:type="auto"/>
+        <w:tblLook w:val="04A0" w:firstRow="1" w:lastRow="0" w:firstColumn="1" w:lastColumn="0" w:noHBand="0" w:noVBand="1"/>
+      </w:tblPr>
+      <w:tblGrid>
+        <w:gridCol w:w="9576"/>
+      </w:tblGrid>
+      <w:tr>
+        <w:tc>
+          <w:tcPr>
+            <w:tcW w:w="9576" w:type="dxa"/>
+          </w:tcPr>
+          <w:p>
+            <w:pPr>
+              <w:spacing w:after="135"/>
+              <w:rPr>
+                <w:rFonts w:ascii="helvetica neue" w:eastAsia="Times New Roman" w:hAnsi="helvetica neue" w:cs="Times New Roman"/>
+                <w:color w:val="546173"/>
+                <w:sz w:val="24"/>
+                <w:szCs w:val="24"/>
+              </w:rPr>
+            </w:pPr>
+          </w:p>
+          <w:p>
+            <w:pPr>
+              <w:spacing w:after="135"/>
+              <w:rPr>
+                <w:rFonts w:ascii="helvetica neue" w:eastAsia="Times New Roman" w:hAnsi="helvetica neue" w:cs="Times New Roman"/>
+                <w:color w:val="546173"/>
+                <w:sz w:val="24"/>
+                <w:szCs w:val="24"/>
+              </w:rPr>
+            </w:pPr>
+            <w:r>
+              <w:rPr>
+                <w:noProof/>
+              </w:rPr>
+              <w:drawing>
+                <wp:inline distT="0" distB="0" distL="0" distR="0">
+                  <wp:extent cx="5905884" cy="5064760"/>
+                  <wp:effectExtent l="0" t="0" r="0" b="0"/>
+                  <wp:docPr id="7" name="Picture 7" descr="Use Case UML Diagram"/>
+                  <wp:cNvGraphicFramePr>
+                    <a:graphicFrameLocks xmlns:a="http://schemas.openxmlformats.org/drawingml/2006/main" noChangeAspect="1"/>
+                  </wp:cNvGraphicFramePr>
+                  <a:graphic xmlns:a="http://schemas.openxmlformats.org/drawingml/2006/main">
+                    <a:graphicData uri="http://schemas.openxmlformats.org/drawingml/2006/picture">
+                      <pic:pic xmlns:pic="http://schemas.openxmlformats.org/drawingml/2006/picture">
+                        <pic:nvPicPr>
+                          <pic:cNvPr id="0" name="Picture 3" descr="Use Case UML Diagram"/>
+                          <pic:cNvPicPr>
+                            <a:picLocks noChangeAspect="1" noChangeArrowheads="1"/>
+                          </pic:cNvPicPr>
+                        </pic:nvPicPr>
+                        <pic:blipFill>
+                          <a:blip r:embed="rId22">
+                            <a:extLst>
+                              <a:ext uri="{28A0092B-C50C-407E-A947-70E740481C1C}">
+                                <a14:useLocalDpi xmlns:a14="http://schemas.microsoft.com/office/drawing/2010/main" val="0"/>
+                              </a:ext>
+                            </a:extLst>
+                          </a:blip>
+                          <a:srcRect/>
+                          <a:stretch>
+                            <a:fillRect/>
+                          </a:stretch>
+                        </pic:blipFill>
+                        <pic:spPr bwMode="auto">
+                          <a:xfrm>
+                            <a:off x="0" y="0"/>
+                            <a:ext cx="5933168" cy="5088158"/>
+                          </a:xfrm>
+                          <a:prstGeom prst="rect">
+                            <a:avLst/>
+                          </a:prstGeom>
+                          <a:noFill/>
+                          <a:ln>
+                            <a:noFill/>
+                          </a:ln>
+                        </pic:spPr>
+                      </pic:pic>
+                    </a:graphicData>
+                  </a:graphic>
+                </wp:inline>
+              </w:drawing>
+            </w:r>
+          </w:p>
+        </w:tc>
+      </w:tr>
+    </w:tbl>
+    <w:p>
+      <w:pPr>
+        <w:shd w:val="clear" w:color="auto" w:fill="FFFFFF"/>
+        <w:spacing w:after="135" w:line="240" w:lineRule="auto"/>
+        <w:rPr>
+          <w:rFonts w:ascii="helvetica neue" w:eastAsia="Times New Roman" w:hAnsi="helvetica neue" w:cs="Times New Roman"/>
+          <w:color w:val="546173"/>
+          <w:sz w:val="24"/>
+          <w:szCs w:val="24"/>
+        </w:rPr>
+      </w:pPr>
+    </w:p>
+    <w:p>
+      <w:pPr>
+        <w:shd w:val="clear" w:color="auto" w:fill="FFFFFF"/>
+        <w:spacing w:after="135" w:line="240" w:lineRule="auto"/>
+        <w:rPr>
+          <w:rFonts w:ascii="helvetica neue" w:eastAsia="Times New Roman" w:hAnsi="helvetica neue" w:cs="Times New Roman"/>
+          <w:color w:val="546173"/>
+          <w:sz w:val="24"/>
+          <w:szCs w:val="24"/>
+        </w:rPr>
+      </w:pPr>
+    </w:p>
+    <w:p>
+      <w:pPr>
+        <w:shd w:val="clear" w:color="auto" w:fill="FFFFFF"/>
+        <w:spacing w:after="135" w:line="240" w:lineRule="auto"/>
+        <w:rPr>
+          <w:rFonts w:ascii="helvetica neue" w:eastAsia="Times New Roman" w:hAnsi="helvetica neue" w:cs="Times New Roman"/>
+          <w:color w:val="546173"/>
+          <w:sz w:val="24"/>
+          <w:szCs w:val="24"/>
+        </w:rPr>
+      </w:pPr>
+    </w:p>
+    <w:p>
+      <w:pPr>
+        <w:shd w:val="clear" w:color="auto" w:fill="FFFFFF"/>
+        <w:spacing w:after="135" w:line="240" w:lineRule="auto"/>
+        <w:rPr>
+          <w:rFonts w:ascii="helvetica neue" w:eastAsia="Times New Roman" w:hAnsi="helvetica neue" w:cs="Times New Roman"/>
+          <w:color w:val="546173"/>
+          <w:sz w:val="24"/>
+          <w:szCs w:val="24"/>
+        </w:rPr>
+      </w:pPr>
+    </w:p>
+    <w:p>
+      <w:pPr>
+        <w:shd w:val="clear" w:color="auto" w:fill="FFFFFF"/>
+        <w:spacing w:after="135" w:line="240" w:lineRule="auto"/>
+        <w:rPr>
+          <w:rFonts w:ascii="helvetica neue" w:eastAsia="Times New Roman" w:hAnsi="helvetica neue" w:cs="Times New Roman"/>
+          <w:color w:val="546173"/>
+          <w:sz w:val="24"/>
+          <w:szCs w:val="24"/>
+        </w:rPr>
+      </w:pPr>
+    </w:p>
+    <w:p>
+      <w:pPr>
+        <w:shd w:val="clear" w:color="auto" w:fill="FFFFFF"/>
+        <w:spacing w:after="135" w:line="240" w:lineRule="auto"/>
+        <w:rPr>
+          <w:rFonts w:ascii="helvetica neue" w:eastAsia="Times New Roman" w:hAnsi="helvetica neue" w:cs="Times New Roman"/>
+          <w:color w:val="546173"/>
+          <w:sz w:val="24"/>
+          <w:szCs w:val="24"/>
+        </w:rPr>
+      </w:pPr>
+    </w:p>
+    <w:p>
+      <w:pPr>
+        <w:shd w:val="clear" w:color="auto" w:fill="FFFFFF"/>
+        <w:spacing w:after="135" w:line="240" w:lineRule="auto"/>
+        <w:rPr>
+          <w:rFonts w:ascii="helvetica neue" w:eastAsia="Times New Roman" w:hAnsi="helvetica neue" w:cs="Times New Roman"/>
+          <w:color w:val="546173"/>
+          <w:sz w:val="24"/>
+          <w:szCs w:val="24"/>
+        </w:rPr>
+      </w:pPr>
+    </w:p>
+    <w:p>
+      <w:pPr>
+        <w:shd w:val="clear" w:color="auto" w:fill="FFFFFF"/>
+        <w:spacing w:after="135" w:line="240" w:lineRule="auto"/>
+        <w:rPr>
+          <w:rFonts w:ascii="helvetica neue" w:eastAsia="Times New Roman" w:hAnsi="helvetica neue" w:cs="Times New Roman"/>
+          <w:color w:val="546173"/>
+          <w:sz w:val="24"/>
+          <w:szCs w:val="24"/>
+        </w:rPr>
+      </w:pPr>
+    </w:p>
+    <w:p>
+      <w:pPr>
+        <w:shd w:val="clear" w:color="auto" w:fill="FFFFFF"/>
+        <w:spacing w:after="135" w:line="240" w:lineRule="auto"/>
+        <w:rPr>
+          <w:rFonts w:ascii="helvetica neue" w:eastAsia="Times New Roman" w:hAnsi="helvetica neue" w:cs="Times New Roman"/>
+          <w:color w:val="546173"/>
+          <w:sz w:val="24"/>
+          <w:szCs w:val="24"/>
+        </w:rPr>
+      </w:pPr>
+    </w:p>
+    <w:p>
+      <w:pPr>
+        <w:shd w:val="clear" w:color="auto" w:fill="FFFFFF"/>
+        <w:spacing w:after="135" w:line="240" w:lineRule="auto"/>
+        <w:rPr>
+          <w:rFonts w:ascii="helvetica neue" w:eastAsia="Times New Roman" w:hAnsi="helvetica neue" w:cs="Times New Roman"/>
+          <w:color w:val="546173"/>
+          <w:sz w:val="24"/>
+          <w:szCs w:val="24"/>
+        </w:rPr>
+      </w:pPr>
+    </w:p>
+    <w:p>
+      <w:pPr>
+        <w:shd w:val="clear" w:color="auto" w:fill="FFFFFF"/>
+        <w:spacing w:after="135" w:line="240" w:lineRule="auto"/>
+        <w:rPr>
+          <w:rFonts w:ascii="helvetica neue" w:eastAsia="Times New Roman" w:hAnsi="helvetica neue" w:cs="Times New Roman"/>
+          <w:b/>
+          <w:color w:val="546173"/>
+          <w:sz w:val="34"/>
+          <w:szCs w:val="34"/>
+        </w:rPr>
+      </w:pPr>
+      <w:hyperlink r:id="rId23" w:anchor="sequence-diagram" w:history="1">
+        <w:r>
+          <w:rPr>
+            <w:rFonts w:ascii="helvetica neue" w:eastAsia="Times New Roman" w:hAnsi="helvetica neue" w:cs="Times New Roman"/>
+            <w:b/>
+            <w:color w:val="3FB65B"/>
+            <w:sz w:val="34"/>
+            <w:szCs w:val="34"/>
+            <w:u w:val="single"/>
+            <w:bdr w:val="none" w:sz="0" w:space="0" w:color="auto" w:frame="1"/>
+          </w:rPr>
+          <w:t>Sequence Diagram</w:t>
+        </w:r>
+      </w:hyperlink>
+    </w:p>
+    <w:p>
+      <w:pPr>
+        <w:shd w:val="clear" w:color="auto" w:fill="FFFFFF"/>
+        <w:spacing w:after="135" w:line="240" w:lineRule="auto"/>
+        <w:rPr>
+          <w:rFonts w:ascii="helvetica neue" w:eastAsia="Times New Roman" w:hAnsi="helvetica neue" w:cs="Times New Roman"/>
+          <w:color w:val="546173"/>
+          <w:sz w:val="24"/>
+          <w:szCs w:val="24"/>
+        </w:rPr>
+      </w:pPr>
+      <w:r>
+        <w:rPr>
+          <w:rFonts w:ascii="helvetica neue" w:eastAsia="Times New Roman" w:hAnsi="helvetica neue" w:cs="Times New Roman"/>
+          <w:color w:val="546173"/>
+          <w:sz w:val="24"/>
+          <w:szCs w:val="24"/>
+        </w:rPr>
+        <w:t>S</w:t>
+      </w:r>
+      <w:r>
+        <w:rPr>
+          <w:rFonts w:ascii="helvetica neue" w:eastAsia="Times New Roman" w:hAnsi="helvetica neue" w:cs="Times New Roman"/>
+          <w:color w:val="546173"/>
+          <w:sz w:val="24"/>
+          <w:szCs w:val="24"/>
+        </w:rPr>
+        <w:t>eq</w:t>
+      </w:r>
+      <w:r>
+        <w:rPr>
+          <w:rFonts w:ascii="helvetica neue" w:eastAsia="Times New Roman" w:hAnsi="helvetica neue" w:cs="Times New Roman"/>
+          <w:color w:val="546173"/>
+          <w:sz w:val="24"/>
+          <w:szCs w:val="24"/>
+        </w:rPr>
+        <w:t xml:space="preserve">uence diagrams describe the </w:t>
+      </w:r>
+      <w:r>
+        <w:rPr>
+          <w:rFonts w:ascii="helvetica neue" w:eastAsia="Times New Roman" w:hAnsi="helvetica neue" w:cs="Times New Roman"/>
+          <w:color w:val="546173"/>
+          <w:sz w:val="24"/>
+          <w:szCs w:val="24"/>
+          <w:highlight w:val="yellow"/>
+        </w:rPr>
+        <w:t>sequence of messages and interactions that happen between actors and objects</w:t>
+      </w:r>
+      <w:r>
+        <w:rPr>
+          <w:rFonts w:ascii="helvetica neue" w:eastAsia="Times New Roman" w:hAnsi="helvetica neue" w:cs="Times New Roman"/>
+          <w:color w:val="546173"/>
+          <w:sz w:val="24"/>
+          <w:szCs w:val="24"/>
+        </w:rPr>
+        <w:t xml:space="preserve"> </w:t>
+      </w:r>
+      <w:r>
+        <w:rPr>
+          <w:rFonts w:ascii="Segoe UI" w:hAnsi="Segoe UI" w:cs="Segoe UI"/>
+          <w:color w:val="000000"/>
+          <w:shd w:val="clear" w:color="auto" w:fill="FFFFFF"/>
+        </w:rPr>
+        <w:t>in a sequential order. </w:t>
+      </w:r>
+      <w:r>
+        <w:rPr>
+          <w:rFonts w:ascii="helvetica neue" w:eastAsia="Times New Roman" w:hAnsi="helvetica neue" w:cs="Times New Roman"/>
+          <w:color w:val="546173"/>
+          <w:sz w:val="24"/>
+          <w:szCs w:val="24"/>
+        </w:rPr>
+        <w:t xml:space="preserve"> Actors or objects can be </w:t>
+      </w:r>
+      <w:r>
+        <w:rPr>
+          <w:rFonts w:ascii="helvetica neue" w:eastAsia="Times New Roman" w:hAnsi="helvetica neue" w:cs="Times New Roman"/>
+          <w:color w:val="546173"/>
+          <w:sz w:val="24"/>
+          <w:szCs w:val="24"/>
+          <w:highlight w:val="yellow"/>
+        </w:rPr>
+        <w:t>active only when needed or when another object wants to communicate with them</w:t>
+      </w:r>
+      <w:r>
+        <w:rPr>
+          <w:rFonts w:ascii="helvetica neue" w:eastAsia="Times New Roman" w:hAnsi="helvetica neue" w:cs="Times New Roman"/>
+          <w:color w:val="546173"/>
+          <w:sz w:val="24"/>
+          <w:szCs w:val="24"/>
+        </w:rPr>
+        <w:t xml:space="preserve">. All communication is represented in a </w:t>
+      </w:r>
+      <w:r>
+        <w:rPr>
+          <w:rFonts w:ascii="helvetica neue" w:eastAsia="Times New Roman" w:hAnsi="helvetica neue" w:cs="Times New Roman"/>
+          <w:color w:val="546173"/>
+          <w:sz w:val="24"/>
+          <w:szCs w:val="24"/>
+          <w:highlight w:val="yellow"/>
+        </w:rPr>
+        <w:t>chronological</w:t>
+      </w:r>
+      <w:r>
+        <w:rPr>
+          <w:rFonts w:ascii="helvetica neue" w:eastAsia="Times New Roman" w:hAnsi="helvetica neue" w:cs="Times New Roman"/>
+          <w:color w:val="546173"/>
+          <w:sz w:val="24"/>
+          <w:szCs w:val="24"/>
+        </w:rPr>
+        <w:t xml:space="preserve"> manner. To get a better idea, check the example of a UML sequence diagram below.</w:t>
+      </w:r>
+    </w:p>
+    <w:tbl>
+      <w:tblPr>
+        <w:tblStyle w:val="TableGrid"/>
+        <w:tblW w:w="0" w:type="auto"/>
+        <w:tblLook w:val="04A0" w:firstRow="1" w:lastRow="0" w:firstColumn="1" w:lastColumn="0" w:noHBand="0" w:noVBand="1"/>
+      </w:tblPr>
+      <w:tblGrid>
+        <w:gridCol w:w="9576"/>
+      </w:tblGrid>
+      <w:tr>
+        <w:tc>
+          <w:tcPr>
+            <w:tcW w:w="9576" w:type="dxa"/>
+          </w:tcPr>
+          <w:p>
+            <w:pPr>
+              <w:spacing w:after="135"/>
+              <w:rPr>
+                <w:rFonts w:ascii="helvetica neue" w:eastAsia="Times New Roman" w:hAnsi="helvetica neue" w:cs="Times New Roman"/>
+                <w:color w:val="546173"/>
+                <w:sz w:val="24"/>
+                <w:szCs w:val="24"/>
+              </w:rPr>
+            </w:pPr>
+          </w:p>
+          <w:p>
+            <w:pPr>
+              <w:spacing w:after="135"/>
+              <w:rPr>
+                <w:rFonts w:ascii="helvetica neue" w:eastAsia="Times New Roman" w:hAnsi="helvetica neue" w:cs="Times New Roman"/>
+                <w:color w:val="546173"/>
+                <w:sz w:val="24"/>
+                <w:szCs w:val="24"/>
+              </w:rPr>
+            </w:pPr>
+            <w:r>
+              <w:rPr>
+                <w:noProof/>
+              </w:rPr>
+              <w:drawing>
+                <wp:inline distT="0" distB="0" distL="0" distR="0">
+                  <wp:extent cx="5902960" cy="3657600"/>
+                  <wp:effectExtent l="0" t="0" r="0" b="0"/>
+                  <wp:docPr id="8" name="Picture 8" descr="Sequence UML Diagram"/>
+                  <wp:cNvGraphicFramePr>
+                    <a:graphicFrameLocks xmlns:a="http://schemas.openxmlformats.org/drawingml/2006/main" noChangeAspect="1"/>
+                  </wp:cNvGraphicFramePr>
+                  <a:graphic xmlns:a="http://schemas.openxmlformats.org/drawingml/2006/main">
+                    <a:graphicData uri="http://schemas.openxmlformats.org/drawingml/2006/picture">
+                      <pic:pic xmlns:pic="http://schemas.openxmlformats.org/drawingml/2006/picture">
+                        <pic:nvPicPr>
+                          <pic:cNvPr id="0" name="Picture 5" descr="Sequence UML Diagram"/>
+                          <pic:cNvPicPr>
+                            <a:picLocks noChangeAspect="1" noChangeArrowheads="1"/>
+                          </pic:cNvPicPr>
+                        </pic:nvPicPr>
+                        <pic:blipFill>
+                          <a:blip r:embed="rId24">
+                            <a:extLst>
+                              <a:ext uri="{28A0092B-C50C-407E-A947-70E740481C1C}">
+                                <a14:useLocalDpi xmlns:a14="http://schemas.microsoft.com/office/drawing/2010/main" val="0"/>
+                              </a:ext>
+                            </a:extLst>
+                          </a:blip>
+                          <a:srcRect/>
+                          <a:stretch>
+                            <a:fillRect/>
+                          </a:stretch>
+                        </pic:blipFill>
+                        <pic:spPr bwMode="auto">
+                          <a:xfrm>
+                            <a:off x="0" y="0"/>
+                            <a:ext cx="5924249" cy="3670791"/>
+                          </a:xfrm>
+                          <a:prstGeom prst="rect">
+                            <a:avLst/>
+                          </a:prstGeom>
+                          <a:noFill/>
+                          <a:ln>
+                            <a:noFill/>
+                          </a:ln>
+                        </pic:spPr>
+                      </pic:pic>
+                    </a:graphicData>
+                  </a:graphic>
+                </wp:inline>
+              </w:drawing>
+            </w:r>
+          </w:p>
+        </w:tc>
+      </w:tr>
+    </w:tbl>
+    <w:p>
+      <w:pPr>
+        <w:shd w:val="clear" w:color="auto" w:fill="FFFFFF"/>
+        <w:spacing w:after="135" w:line="240" w:lineRule="auto"/>
+        <w:rPr>
+          <w:rFonts w:ascii="helvetica neue" w:eastAsia="Times New Roman" w:hAnsi="helvetica neue" w:cs="Times New Roman"/>
+          <w:color w:val="546173"/>
+          <w:sz w:val="24"/>
+          <w:szCs w:val="24"/>
+        </w:rPr>
+      </w:pPr>
+    </w:p>
+    <w:p>
+      <w:pPr>
+        <w:shd w:val="clear" w:color="auto" w:fill="FFFFFF"/>
+        <w:spacing w:after="135" w:line="240" w:lineRule="auto"/>
+        <w:rPr>
+          <w:rFonts w:ascii="helvetica neue" w:eastAsia="Times New Roman" w:hAnsi="helvetica neue" w:cs="Times New Roman"/>
+          <w:color w:val="546173"/>
+          <w:sz w:val="24"/>
+          <w:szCs w:val="24"/>
+        </w:rPr>
+      </w:pPr>
+    </w:p>
+    <w:p>
+      <w:pPr>
+        <w:shd w:val="clear" w:color="auto" w:fill="FFFFFF"/>
+        <w:spacing w:after="135" w:line="240" w:lineRule="auto"/>
+        <w:rPr>
+          <w:rFonts w:ascii="helvetica neue" w:eastAsia="Times New Roman" w:hAnsi="helvetica neue" w:cs="Times New Roman"/>
+          <w:color w:val="546173"/>
+          <w:sz w:val="24"/>
+          <w:szCs w:val="24"/>
+        </w:rPr>
+      </w:pPr>
+    </w:p>
+    <w:p>
+      <w:pPr>
+        <w:shd w:val="clear" w:color="auto" w:fill="FFFFFF"/>
+        <w:spacing w:after="135" w:line="240" w:lineRule="auto"/>
+        <w:rPr>
+          <w:rFonts w:ascii="helvetica neue" w:eastAsia="Times New Roman" w:hAnsi="helvetica neue" w:cs="Times New Roman"/>
+          <w:color w:val="546173"/>
+          <w:sz w:val="24"/>
+          <w:szCs w:val="24"/>
+        </w:rPr>
+      </w:pPr>
+    </w:p>
+    <w:p>
+      <w:pPr>
+        <w:shd w:val="clear" w:color="auto" w:fill="FFFFFF"/>
+        <w:spacing w:after="135" w:line="240" w:lineRule="auto"/>
+        <w:rPr>
+          <w:rFonts w:ascii="helvetica neue" w:eastAsia="Times New Roman" w:hAnsi="helvetica neue" w:cs="Times New Roman"/>
+          <w:color w:val="546173"/>
+          <w:sz w:val="24"/>
+          <w:szCs w:val="24"/>
+        </w:rPr>
+      </w:pPr>
+    </w:p>
+    <w:p>
+      <w:pPr>
+        <w:shd w:val="clear" w:color="auto" w:fill="FFFFFF"/>
+        <w:spacing w:after="135" w:line="240" w:lineRule="auto"/>
+        <w:rPr>
+          <w:rFonts w:ascii="helvetica neue" w:eastAsia="Times New Roman" w:hAnsi="helvetica neue" w:cs="Times New Roman"/>
+          <w:color w:val="546173"/>
+          <w:sz w:val="24"/>
+          <w:szCs w:val="24"/>
+        </w:rPr>
+      </w:pPr>
+    </w:p>
+    <w:p>
+      <w:pPr>
+        <w:shd w:val="clear" w:color="auto" w:fill="FFFFFF"/>
+        <w:spacing w:after="135" w:line="240" w:lineRule="auto"/>
+        <w:rPr>
+          <w:rFonts w:ascii="helvetica neue" w:eastAsia="Times New Roman" w:hAnsi="helvetica neue" w:cs="Times New Roman"/>
+          <w:color w:val="546173"/>
+          <w:sz w:val="24"/>
+          <w:szCs w:val="24"/>
+        </w:rPr>
+      </w:pPr>
+    </w:p>
+    <w:p>
+      <w:pPr>
+        <w:shd w:val="clear" w:color="auto" w:fill="FFFFFF"/>
+        <w:spacing w:after="135" w:line="240" w:lineRule="auto"/>
+        <w:rPr>
+          <w:rFonts w:ascii="helvetica neue" w:eastAsia="Times New Roman" w:hAnsi="helvetica neue" w:cs="Times New Roman"/>
+          <w:color w:val="546173"/>
+          <w:sz w:val="24"/>
+          <w:szCs w:val="24"/>
+        </w:rPr>
+      </w:pPr>
+    </w:p>
+    <w:p>
+      <w:pPr>
+        <w:shd w:val="clear" w:color="auto" w:fill="FFFFFF"/>
+        <w:spacing w:after="135" w:line="240" w:lineRule="auto"/>
+        <w:rPr>
+          <w:rFonts w:ascii="helvetica neue" w:eastAsia="Times New Roman" w:hAnsi="helvetica neue" w:cs="Times New Roman"/>
+          <w:color w:val="546173"/>
+          <w:sz w:val="24"/>
+          <w:szCs w:val="24"/>
+        </w:rPr>
+      </w:pPr>
+    </w:p>
+    <w:p>
+      <w:pPr>
+        <w:pStyle w:val="Heading3"/>
+        <w:rPr>
+          <w:b/>
+          <w:sz w:val="34"/>
+          <w:szCs w:val="34"/>
+        </w:rPr>
+      </w:pPr>
+      <w:r>
+        <w:rPr>
+          <w:b/>
+          <w:sz w:val="34"/>
+          <w:szCs w:val="34"/>
+        </w:rPr>
+        <w:lastRenderedPageBreak/>
+        <w:t>Structural UML Diagram</w:t>
+      </w:r>
+    </w:p>
+    <w:p>
+      <w:pPr>
+        <w:shd w:val="clear" w:color="auto" w:fill="FFFFFF"/>
+        <w:spacing w:after="135" w:line="240" w:lineRule="auto"/>
+        <w:rPr>
+          <w:rFonts w:ascii="helvetica neue" w:hAnsi="helvetica neue"/>
+          <w:b/>
+          <w:color w:val="546173"/>
+          <w:sz w:val="32"/>
+          <w:szCs w:val="32"/>
+        </w:rPr>
+      </w:pPr>
+      <w:hyperlink r:id="rId25" w:anchor="class-diagram" w:history="1">
+        <w:r>
+          <w:rPr>
+            <w:rStyle w:val="Hyperlink"/>
+            <w:rFonts w:ascii="helvetica neue" w:hAnsi="helvetica neue"/>
+            <w:b/>
+            <w:color w:val="3FB65B"/>
+            <w:sz w:val="32"/>
+            <w:szCs w:val="32"/>
+            <w:bdr w:val="none" w:sz="0" w:space="0" w:color="auto" w:frame="1"/>
+          </w:rPr>
+          <w:t>Class Diagram</w:t>
+        </w:r>
+      </w:hyperlink>
+    </w:p>
+    <w:p>
+      <w:pPr>
+        <w:pStyle w:val="NormalWeb"/>
+        <w:shd w:val="clear" w:color="auto" w:fill="FFFFFF"/>
+        <w:spacing w:before="0" w:beforeAutospacing="0" w:after="240" w:afterAutospacing="0"/>
+        <w:rPr>
+          <w:rFonts w:ascii="helvetica neue" w:hAnsi="helvetica neue"/>
+          <w:color w:val="546173"/>
+        </w:rPr>
+      </w:pPr>
+      <w:r>
+        <w:rPr>
+          <w:rFonts w:ascii="helvetica neue" w:hAnsi="helvetica neue"/>
+          <w:color w:val="546173"/>
+        </w:rPr>
+        <w:t>Since most software being created nowadays is still based on the </w:t>
+      </w:r>
+      <w:hyperlink r:id="rId26" w:history="1">
+        <w:r>
+          <w:rPr>
+            <w:rStyle w:val="Hyperlink"/>
+            <w:rFonts w:ascii="helvetica neue" w:hAnsi="helvetica neue"/>
+            <w:b/>
+            <w:color w:val="3FB65B"/>
+            <w:u w:val="none"/>
+            <w:bdr w:val="none" w:sz="0" w:space="0" w:color="auto" w:frame="1"/>
+          </w:rPr>
+          <w:t>Object-Oriented Programming paradigm</w:t>
+        </w:r>
+      </w:hyperlink>
+      <w:r>
+        <w:rPr>
+          <w:rFonts w:ascii="helvetica neue" w:hAnsi="helvetica neue"/>
+          <w:color w:val="546173"/>
+        </w:rPr>
+        <w:t xml:space="preserve">, </w:t>
+      </w:r>
+      <w:r>
+        <w:rPr>
+          <w:rFonts w:ascii="helvetica neue" w:hAnsi="helvetica neue"/>
+          <w:color w:val="546173"/>
+          <w:highlight w:val="yellow"/>
+        </w:rPr>
+        <w:t>using class diagrams to document the software turns out to be a common-sense solution.</w:t>
+      </w:r>
+      <w:r>
+        <w:rPr>
+          <w:rFonts w:ascii="helvetica neue" w:hAnsi="helvetica neue"/>
+          <w:color w:val="546173"/>
+        </w:rPr>
+        <w:t xml:space="preserve"> This happens because OOP is based on classes and the relations between them.</w:t>
+      </w:r>
+    </w:p>
+    <w:p>
+      <w:pPr>
+        <w:pStyle w:val="NormalWeb"/>
+        <w:shd w:val="clear" w:color="auto" w:fill="FFFFFF"/>
+        <w:spacing w:before="0" w:beforeAutospacing="0" w:after="240" w:afterAutospacing="0"/>
+        <w:rPr>
+          <w:rFonts w:ascii="helvetica neue" w:hAnsi="helvetica neue"/>
+          <w:color w:val="546173"/>
+        </w:rPr>
+      </w:pPr>
+      <w:r>
+        <w:rPr>
+          <w:rFonts w:ascii="helvetica neue" w:hAnsi="helvetica neue"/>
+          <w:color w:val="546173"/>
+        </w:rPr>
+        <w:t xml:space="preserve">In a nutshell, class diagrams contain classes, alongside with their </w:t>
+      </w:r>
+      <w:r>
+        <w:rPr>
+          <w:rFonts w:ascii="helvetica neue" w:hAnsi="helvetica neue"/>
+          <w:color w:val="546173"/>
+          <w:highlight w:val="yellow"/>
+        </w:rPr>
+        <w:t>attributes</w:t>
+      </w:r>
+      <w:r>
+        <w:rPr>
+          <w:rFonts w:ascii="helvetica neue" w:hAnsi="helvetica neue"/>
+          <w:color w:val="546173"/>
+        </w:rPr>
+        <w:t xml:space="preserve"> and their behaviors (member functions). More specifically, each class has 3 fields: </w:t>
+      </w:r>
+      <w:r>
+        <w:rPr>
+          <w:rFonts w:ascii="helvetica neue" w:hAnsi="helvetica neue"/>
+          <w:b/>
+          <w:color w:val="546173"/>
+        </w:rPr>
+        <w:t>the class name at the top, the class attributes right below the name, the class operations/behaviors at the bottom.</w:t>
+      </w:r>
+      <w:r>
+        <w:rPr>
+          <w:rFonts w:ascii="helvetica neue" w:hAnsi="helvetica neue"/>
+          <w:color w:val="546173"/>
+        </w:rPr>
+        <w:t xml:space="preserve"> The relation between different classes (represented by a connecting line), makes up a class diagram</w:t>
+      </w:r>
+    </w:p>
+    <w:tbl>
+      <w:tblPr>
+        <w:tblStyle w:val="TableGrid"/>
+        <w:tblW w:w="0" w:type="auto"/>
+        <w:tblLook w:val="04A0" w:firstRow="1" w:lastRow="0" w:firstColumn="1" w:lastColumn="0" w:noHBand="0" w:noVBand="1"/>
+      </w:tblPr>
+      <w:tblGrid>
+        <w:gridCol w:w="9576"/>
+      </w:tblGrid>
+      <w:tr>
+        <w:tc>
+          <w:tcPr>
+            <w:tcW w:w="9576" w:type="dxa"/>
+          </w:tcPr>
+          <w:p/>
+          <w:p>
+            <w:pPr>
+              <w:tabs>
+                <w:tab w:val="right" w:pos="9360"/>
+              </w:tabs>
+            </w:pPr>
+            <w:r>
+              <w:rPr>
+                <w:noProof/>
+              </w:rPr>
+              <w:drawing>
+                <wp:inline distT="0" distB="0" distL="0" distR="0">
+                  <wp:extent cx="5253487" cy="5313599"/>
+                  <wp:effectExtent l="0" t="0" r="0" b="0"/>
+                  <wp:docPr id="9" name="Picture 9" descr="Class UML Diagram"/>
+                  <wp:cNvGraphicFramePr>
+                    <a:graphicFrameLocks xmlns:a="http://schemas.openxmlformats.org/drawingml/2006/main" noChangeAspect="1"/>
+                  </wp:cNvGraphicFramePr>
+                  <a:graphic xmlns:a="http://schemas.openxmlformats.org/drawingml/2006/main">
+                    <a:graphicData uri="http://schemas.openxmlformats.org/drawingml/2006/picture">
+                      <pic:pic xmlns:pic="http://schemas.openxmlformats.org/drawingml/2006/picture">
+                        <pic:nvPicPr>
+                          <pic:cNvPr id="0" name="Picture 7" descr="Class UML Diagram"/>
+                          <pic:cNvPicPr>
+                            <a:picLocks noChangeAspect="1" noChangeArrowheads="1"/>
+                          </pic:cNvPicPr>
+                        </pic:nvPicPr>
+                        <pic:blipFill>
+                          <a:blip r:embed="rId27">
+                            <a:extLst>
+                              <a:ext uri="{28A0092B-C50C-407E-A947-70E740481C1C}">
+                                <a14:useLocalDpi xmlns:a14="http://schemas.microsoft.com/office/drawing/2010/main" val="0"/>
+                              </a:ext>
+                            </a:extLst>
+                          </a:blip>
+                          <a:srcRect/>
+                          <a:stretch>
+                            <a:fillRect/>
+                          </a:stretch>
+                        </pic:blipFill>
+                        <pic:spPr bwMode="auto">
+                          <a:xfrm>
+                            <a:off x="0" y="0"/>
+                            <a:ext cx="5297421" cy="5358036"/>
+                          </a:xfrm>
+                          <a:prstGeom prst="rect">
+                            <a:avLst/>
+                          </a:prstGeom>
+                          <a:noFill/>
+                          <a:ln>
+                            <a:noFill/>
+                          </a:ln>
+                        </pic:spPr>
+                      </pic:pic>
+                    </a:graphicData>
+                  </a:graphic>
+                </wp:inline>
+              </w:drawing>
+            </w:r>
+            <w:r>
+              <w:tab/>
+            </w:r>
+          </w:p>
+          <w:p>
+            <w:pPr>
+              <w:tabs>
+                <w:tab w:val="right" w:pos="9360"/>
+              </w:tabs>
+            </w:pPr>
+          </w:p>
+        </w:tc>
+      </w:tr>
+    </w:tbl>
+    <w:p/>
+    <w:p>
+      <w:pPr>
+        <w:pStyle w:val="Heading1"/>
+        <w:rPr>
+          <w:b/>
+        </w:rPr>
+      </w:pPr>
+      <w:r>
+        <w:rPr>
+          <w:b/>
+        </w:rPr>
+        <w:lastRenderedPageBreak/>
+        <w:t>UML Diagram Notations</w:t>
+      </w:r>
+    </w:p>
+    <w:tbl>
+      <w:tblPr>
+        <w:tblStyle w:val="TableGrid"/>
+        <w:tblW w:w="0" w:type="auto"/>
+        <w:tblLook w:val="04A0" w:firstRow="1" w:lastRow="0" w:firstColumn="1" w:lastColumn="0" w:noHBand="0" w:noVBand="1"/>
+      </w:tblPr>
+      <w:tblGrid>
+        <w:gridCol w:w="9576"/>
+      </w:tblGrid>
+      <w:tr>
+        <w:tc>
+          <w:tcPr>
+            <w:tcW w:w="9576" w:type="dxa"/>
+          </w:tcPr>
+          <w:p>
+            <w:pPr>
+              <w:rPr>
+                <w:b/>
+              </w:rPr>
+            </w:pPr>
+          </w:p>
+          <w:p>
+            <w:pPr>
+              <w:rPr>
+                <w:b/>
+              </w:rPr>
+            </w:pPr>
+            <w:r>
+              <w:rPr>
+                <w:noProof/>
+              </w:rPr>
+              <w:drawing>
+                <wp:inline distT="0" distB="0" distL="0" distR="0">
+                  <wp:extent cx="5917721" cy="3390265"/>
+                  <wp:effectExtent l="0" t="0" r="0" b="0"/>
+                  <wp:docPr id="10" name="Picture 10" descr="uml diagram symbols"/>
+                  <wp:cNvGraphicFramePr>
+                    <a:graphicFrameLocks xmlns:a="http://schemas.openxmlformats.org/drawingml/2006/main" noChangeAspect="1"/>
+                  </wp:cNvGraphicFramePr>
+                  <a:graphic xmlns:a="http://schemas.openxmlformats.org/drawingml/2006/main">
+                    <a:graphicData uri="http://schemas.openxmlformats.org/drawingml/2006/picture">
+                      <pic:pic xmlns:pic="http://schemas.openxmlformats.org/drawingml/2006/picture">
+                        <pic:nvPicPr>
+                          <pic:cNvPr id="0" name="Picture 9" descr="uml diagram symbols"/>
+                          <pic:cNvPicPr>
+                            <a:picLocks noChangeAspect="1" noChangeArrowheads="1"/>
+                          </pic:cNvPicPr>
+                        </pic:nvPicPr>
+                        <pic:blipFill>
+                          <a:blip r:embed="rId28">
+                            <a:extLst>
+                              <a:ext uri="{28A0092B-C50C-407E-A947-70E740481C1C}">
+                                <a14:useLocalDpi xmlns:a14="http://schemas.microsoft.com/office/drawing/2010/main" val="0"/>
+                              </a:ext>
+                            </a:extLst>
+                          </a:blip>
+                          <a:srcRect/>
+                          <a:stretch>
+                            <a:fillRect/>
+                          </a:stretch>
+                        </pic:blipFill>
+                        <pic:spPr bwMode="auto">
+                          <a:xfrm>
+                            <a:off x="0" y="0"/>
+                            <a:ext cx="5926686" cy="3395401"/>
+                          </a:xfrm>
+                          <a:prstGeom prst="rect">
+                            <a:avLst/>
+                          </a:prstGeom>
+                          <a:noFill/>
+                          <a:ln>
+                            <a:noFill/>
+                          </a:ln>
+                        </pic:spPr>
+                      </pic:pic>
+                    </a:graphicData>
+                  </a:graphic>
+                </wp:inline>
+              </w:drawing>
+            </w:r>
+          </w:p>
+          <w:p>
+            <w:pPr>
+              <w:rPr>
+                <w:b/>
+              </w:rPr>
+            </w:pPr>
+            <w:bookmarkStart w:id="0" w:name="_GoBack"/>
+            <w:bookmarkEnd w:id="0"/>
+          </w:p>
+        </w:tc>
+      </w:tr>
+    </w:tbl>
+    <w:p>
+      <w:pPr>
+        <w:rPr>
+          <w:b/>
+        </w:rPr>
+      </w:pPr>
+    </w:p>
     <w:sectPr>
       <w:pgSz w:w="12240" w:h="15840"/>
       <w:pgMar w:top="1440" w:right="1440" w:bottom="1440" w:left="1440" w:header="708" w:footer="708" w:gutter="0"/>
@@ -2297,6 +4383,417 @@
 <file path=word/numbering.xml><?xml version="1.0" encoding="utf-8"?>
 <w:numbering xmlns:wpc="http://schemas.microsoft.com/office/word/2010/wordprocessingCanvas" xmlns:cx="http://schemas.microsoft.com/office/drawing/2014/chartex" xmlns:mc="http://schemas.openxmlformats.org/markup-compatibility/2006" xmlns:o="urn:schemas-microsoft-com:office:office" xmlns:r="http://schemas.openxmlformats.org/officeDocument/2006/relationships" xmlns:m="http://schemas.openxmlformats.org/officeDocument/2006/math" xmlns:v="urn:schemas-microsoft-com:vml" xmlns:wp14="http://schemas.microsoft.com/office/word/2010/wordprocessingDrawing" xmlns:wp="http://schemas.openxmlformats.org/drawingml/2006/wordprocessingDrawing" xmlns:w10="urn:schemas-microsoft-com:office:word" xmlns:w="http://schemas.openxmlformats.org/wordprocessingml/2006/main" xmlns:w14="http://schemas.microsoft.com/office/word/2010/wordml" xmlns:w15="http://schemas.microsoft.com/office/word/2012/wordml" xmlns:w16se="http://schemas.microsoft.com/office/word/2015/wordml/symex" xmlns:wpg="http://schemas.microsoft.com/office/word/2010/wordprocessingGroup" xmlns:wpi="http://schemas.microsoft.com/office/word/2010/wordprocessingInk" xmlns:wne="http://schemas.microsoft.com/office/word/2006/wordml" xmlns:wps="http://schemas.microsoft.com/office/word/2010/wordprocessingShape" mc:Ignorable="w14 w15 w16se wp14">
   <w:abstractNum w:abstractNumId="0" w15:restartNumberingAfterBreak="0">
+    <w:nsid w:val="01221CB3"/>
+    <w:multiLevelType w:val="multilevel"/>
+    <w:tmpl w:val="553EC624"/>
+    <w:lvl w:ilvl="0">
+      <w:start w:val="1"/>
+      <w:numFmt w:val="bullet"/>
+      <w:lvlText w:val=""/>
+      <w:lvlJc w:val="left"/>
+      <w:pPr>
+        <w:tabs>
+          <w:tab w:val="num" w:pos="720"/>
+        </w:tabs>
+        <w:ind w:left="720" w:hanging="360"/>
+      </w:pPr>
+      <w:rPr>
+        <w:rFonts w:ascii="Symbol" w:hAnsi="Symbol" w:hint="default"/>
+        <w:sz w:val="20"/>
+      </w:rPr>
+    </w:lvl>
+    <w:lvl w:ilvl="1" w:tentative="1">
+      <w:start w:val="1"/>
+      <w:numFmt w:val="bullet"/>
+      <w:lvlText w:val="o"/>
+      <w:lvlJc w:val="left"/>
+      <w:pPr>
+        <w:tabs>
+          <w:tab w:val="num" w:pos="1440"/>
+        </w:tabs>
+        <w:ind w:left="1440" w:hanging="360"/>
+      </w:pPr>
+      <w:rPr>
+        <w:rFonts w:ascii="Courier New" w:hAnsi="Courier New" w:hint="default"/>
+        <w:sz w:val="20"/>
+      </w:rPr>
+    </w:lvl>
+    <w:lvl w:ilvl="2" w:tentative="1">
+      <w:start w:val="1"/>
+      <w:numFmt w:val="bullet"/>
+      <w:lvlText w:val=""/>
+      <w:lvlJc w:val="left"/>
+      <w:pPr>
+        <w:tabs>
+          <w:tab w:val="num" w:pos="2160"/>
+        </w:tabs>
+        <w:ind w:left="2160" w:hanging="360"/>
+      </w:pPr>
+      <w:rPr>
+        <w:rFonts w:ascii="Wingdings" w:hAnsi="Wingdings" w:hint="default"/>
+        <w:sz w:val="20"/>
+      </w:rPr>
+    </w:lvl>
+    <w:lvl w:ilvl="3" w:tentative="1">
+      <w:start w:val="1"/>
+      <w:numFmt w:val="bullet"/>
+      <w:lvlText w:val=""/>
+      <w:lvlJc w:val="left"/>
+      <w:pPr>
+        <w:tabs>
+          <w:tab w:val="num" w:pos="2880"/>
+        </w:tabs>
+        <w:ind w:left="2880" w:hanging="360"/>
+      </w:pPr>
+      <w:rPr>
+        <w:rFonts w:ascii="Wingdings" w:hAnsi="Wingdings" w:hint="default"/>
+        <w:sz w:val="20"/>
+      </w:rPr>
+    </w:lvl>
+    <w:lvl w:ilvl="4" w:tentative="1">
+      <w:start w:val="1"/>
+      <w:numFmt w:val="bullet"/>
+      <w:lvlText w:val=""/>
+      <w:lvlJc w:val="left"/>
+      <w:pPr>
+        <w:tabs>
+          <w:tab w:val="num" w:pos="3600"/>
+        </w:tabs>
+        <w:ind w:left="3600" w:hanging="360"/>
+      </w:pPr>
+      <w:rPr>
+        <w:rFonts w:ascii="Wingdings" w:hAnsi="Wingdings" w:hint="default"/>
+        <w:sz w:val="20"/>
+      </w:rPr>
+    </w:lvl>
+    <w:lvl w:ilvl="5" w:tentative="1">
+      <w:start w:val="1"/>
+      <w:numFmt w:val="bullet"/>
+      <w:lvlText w:val=""/>
+      <w:lvlJc w:val="left"/>
+      <w:pPr>
+        <w:tabs>
+          <w:tab w:val="num" w:pos="4320"/>
+        </w:tabs>
+        <w:ind w:left="4320" w:hanging="360"/>
+      </w:pPr>
+      <w:rPr>
+        <w:rFonts w:ascii="Wingdings" w:hAnsi="Wingdings" w:hint="default"/>
+        <w:sz w:val="20"/>
+      </w:rPr>
+    </w:lvl>
+    <w:lvl w:ilvl="6" w:tentative="1">
+      <w:start w:val="1"/>
+      <w:numFmt w:val="bullet"/>
+      <w:lvlText w:val=""/>
+      <w:lvlJc w:val="left"/>
+      <w:pPr>
+        <w:tabs>
+          <w:tab w:val="num" w:pos="5040"/>
+        </w:tabs>
+        <w:ind w:left="5040" w:hanging="360"/>
+      </w:pPr>
+      <w:rPr>
+        <w:rFonts w:ascii="Wingdings" w:hAnsi="Wingdings" w:hint="default"/>
+        <w:sz w:val="20"/>
+      </w:rPr>
+    </w:lvl>
+    <w:lvl w:ilvl="7" w:tentative="1">
+      <w:start w:val="1"/>
+      <w:numFmt w:val="bullet"/>
+      <w:lvlText w:val=""/>
+      <w:lvlJc w:val="left"/>
+      <w:pPr>
+        <w:tabs>
+          <w:tab w:val="num" w:pos="5760"/>
+        </w:tabs>
+        <w:ind w:left="5760" w:hanging="360"/>
+      </w:pPr>
+      <w:rPr>
+        <w:rFonts w:ascii="Wingdings" w:hAnsi="Wingdings" w:hint="default"/>
+        <w:sz w:val="20"/>
+      </w:rPr>
+    </w:lvl>
+    <w:lvl w:ilvl="8" w:tentative="1">
+      <w:start w:val="1"/>
+      <w:numFmt w:val="bullet"/>
+      <w:lvlText w:val=""/>
+      <w:lvlJc w:val="left"/>
+      <w:pPr>
+        <w:tabs>
+          <w:tab w:val="num" w:pos="6480"/>
+        </w:tabs>
+        <w:ind w:left="6480" w:hanging="360"/>
+      </w:pPr>
+      <w:rPr>
+        <w:rFonts w:ascii="Wingdings" w:hAnsi="Wingdings" w:hint="default"/>
+        <w:sz w:val="20"/>
+      </w:rPr>
+    </w:lvl>
+  </w:abstractNum>
+  <w:abstractNum w:abstractNumId="1" w15:restartNumberingAfterBreak="0">
+    <w:nsid w:val="06B32869"/>
+    <w:multiLevelType w:val="multilevel"/>
+    <w:tmpl w:val="FC9ECF10"/>
+    <w:lvl w:ilvl="0">
+      <w:start w:val="1"/>
+      <w:numFmt w:val="bullet"/>
+      <w:lvlText w:val=""/>
+      <w:lvlJc w:val="left"/>
+      <w:pPr>
+        <w:tabs>
+          <w:tab w:val="num" w:pos="720"/>
+        </w:tabs>
+        <w:ind w:left="720" w:hanging="360"/>
+      </w:pPr>
+      <w:rPr>
+        <w:rFonts w:ascii="Symbol" w:hAnsi="Symbol" w:hint="default"/>
+        <w:sz w:val="20"/>
+      </w:rPr>
+    </w:lvl>
+    <w:lvl w:ilvl="1" w:tentative="1">
+      <w:start w:val="1"/>
+      <w:numFmt w:val="bullet"/>
+      <w:lvlText w:val="o"/>
+      <w:lvlJc w:val="left"/>
+      <w:pPr>
+        <w:tabs>
+          <w:tab w:val="num" w:pos="1440"/>
+        </w:tabs>
+        <w:ind w:left="1440" w:hanging="360"/>
+      </w:pPr>
+      <w:rPr>
+        <w:rFonts w:ascii="Courier New" w:hAnsi="Courier New" w:hint="default"/>
+        <w:sz w:val="20"/>
+      </w:rPr>
+    </w:lvl>
+    <w:lvl w:ilvl="2" w:tentative="1">
+      <w:start w:val="1"/>
+      <w:numFmt w:val="bullet"/>
+      <w:lvlText w:val=""/>
+      <w:lvlJc w:val="left"/>
+      <w:pPr>
+        <w:tabs>
+          <w:tab w:val="num" w:pos="2160"/>
+        </w:tabs>
+        <w:ind w:left="2160" w:hanging="360"/>
+      </w:pPr>
+      <w:rPr>
+        <w:rFonts w:ascii="Wingdings" w:hAnsi="Wingdings" w:hint="default"/>
+        <w:sz w:val="20"/>
+      </w:rPr>
+    </w:lvl>
+    <w:lvl w:ilvl="3" w:tentative="1">
+      <w:start w:val="1"/>
+      <w:numFmt w:val="bullet"/>
+      <w:lvlText w:val=""/>
+      <w:lvlJc w:val="left"/>
+      <w:pPr>
+        <w:tabs>
+          <w:tab w:val="num" w:pos="2880"/>
+        </w:tabs>
+        <w:ind w:left="2880" w:hanging="360"/>
+      </w:pPr>
+      <w:rPr>
+        <w:rFonts w:ascii="Wingdings" w:hAnsi="Wingdings" w:hint="default"/>
+        <w:sz w:val="20"/>
+      </w:rPr>
+    </w:lvl>
+    <w:lvl w:ilvl="4" w:tentative="1">
+      <w:start w:val="1"/>
+      <w:numFmt w:val="bullet"/>
+      <w:lvlText w:val=""/>
+      <w:lvlJc w:val="left"/>
+      <w:pPr>
+        <w:tabs>
+          <w:tab w:val="num" w:pos="3600"/>
+        </w:tabs>
+        <w:ind w:left="3600" w:hanging="360"/>
+      </w:pPr>
+      <w:rPr>
+        <w:rFonts w:ascii="Wingdings" w:hAnsi="Wingdings" w:hint="default"/>
+        <w:sz w:val="20"/>
+      </w:rPr>
+    </w:lvl>
+    <w:lvl w:ilvl="5" w:tentative="1">
+      <w:start w:val="1"/>
+      <w:numFmt w:val="bullet"/>
+      <w:lvlText w:val=""/>
+      <w:lvlJc w:val="left"/>
+      <w:pPr>
+        <w:tabs>
+          <w:tab w:val="num" w:pos="4320"/>
+        </w:tabs>
+        <w:ind w:left="4320" w:hanging="360"/>
+      </w:pPr>
+      <w:rPr>
+        <w:rFonts w:ascii="Wingdings" w:hAnsi="Wingdings" w:hint="default"/>
+        <w:sz w:val="20"/>
+      </w:rPr>
+    </w:lvl>
+    <w:lvl w:ilvl="6" w:tentative="1">
+      <w:start w:val="1"/>
+      <w:numFmt w:val="bullet"/>
+      <w:lvlText w:val=""/>
+      <w:lvlJc w:val="left"/>
+      <w:pPr>
+        <w:tabs>
+          <w:tab w:val="num" w:pos="5040"/>
+        </w:tabs>
+        <w:ind w:left="5040" w:hanging="360"/>
+      </w:pPr>
+      <w:rPr>
+        <w:rFonts w:ascii="Wingdings" w:hAnsi="Wingdings" w:hint="default"/>
+        <w:sz w:val="20"/>
+      </w:rPr>
+    </w:lvl>
+    <w:lvl w:ilvl="7" w:tentative="1">
+      <w:start w:val="1"/>
+      <w:numFmt w:val="bullet"/>
+      <w:lvlText w:val=""/>
+      <w:lvlJc w:val="left"/>
+      <w:pPr>
+        <w:tabs>
+          <w:tab w:val="num" w:pos="5760"/>
+        </w:tabs>
+        <w:ind w:left="5760" w:hanging="360"/>
+      </w:pPr>
+      <w:rPr>
+        <w:rFonts w:ascii="Wingdings" w:hAnsi="Wingdings" w:hint="default"/>
+        <w:sz w:val="20"/>
+      </w:rPr>
+    </w:lvl>
+    <w:lvl w:ilvl="8" w:tentative="1">
+      <w:start w:val="1"/>
+      <w:numFmt w:val="bullet"/>
+      <w:lvlText w:val=""/>
+      <w:lvlJc w:val="left"/>
+      <w:pPr>
+        <w:tabs>
+          <w:tab w:val="num" w:pos="6480"/>
+        </w:tabs>
+        <w:ind w:left="6480" w:hanging="360"/>
+      </w:pPr>
+      <w:rPr>
+        <w:rFonts w:ascii="Wingdings" w:hAnsi="Wingdings" w:hint="default"/>
+        <w:sz w:val="20"/>
+      </w:rPr>
+    </w:lvl>
+  </w:abstractNum>
+  <w:abstractNum w:abstractNumId="2" w15:restartNumberingAfterBreak="0">
+    <w:nsid w:val="10077CCA"/>
+    <w:multiLevelType w:val="hybridMultilevel"/>
+    <w:tmpl w:val="4224EEFE"/>
+    <w:lvl w:ilvl="0" w:tplc="04090001">
+      <w:start w:val="1"/>
+      <w:numFmt w:val="bullet"/>
+      <w:lvlText w:val=""/>
+      <w:lvlJc w:val="left"/>
+      <w:pPr>
+        <w:ind w:left="720" w:hanging="360"/>
+      </w:pPr>
+      <w:rPr>
+        <w:rFonts w:ascii="Symbol" w:hAnsi="Symbol" w:hint="default"/>
+      </w:rPr>
+    </w:lvl>
+    <w:lvl w:ilvl="1" w:tplc="04090003" w:tentative="1">
+      <w:start w:val="1"/>
+      <w:numFmt w:val="bullet"/>
+      <w:lvlText w:val="o"/>
+      <w:lvlJc w:val="left"/>
+      <w:pPr>
+        <w:ind w:left="1440" w:hanging="360"/>
+      </w:pPr>
+      <w:rPr>
+        <w:rFonts w:ascii="Courier New" w:hAnsi="Courier New" w:cs="Courier New" w:hint="default"/>
+      </w:rPr>
+    </w:lvl>
+    <w:lvl w:ilvl="2" w:tplc="04090005" w:tentative="1">
+      <w:start w:val="1"/>
+      <w:numFmt w:val="bullet"/>
+      <w:lvlText w:val=""/>
+      <w:lvlJc w:val="left"/>
+      <w:pPr>
+        <w:ind w:left="2160" w:hanging="360"/>
+      </w:pPr>
+      <w:rPr>
+        <w:rFonts w:ascii="Wingdings" w:hAnsi="Wingdings" w:hint="default"/>
+      </w:rPr>
+    </w:lvl>
+    <w:lvl w:ilvl="3" w:tplc="04090001" w:tentative="1">
+      <w:start w:val="1"/>
+      <w:numFmt w:val="bullet"/>
+      <w:lvlText w:val=""/>
+      <w:lvlJc w:val="left"/>
+      <w:pPr>
+        <w:ind w:left="2880" w:hanging="360"/>
+      </w:pPr>
+      <w:rPr>
+        <w:rFonts w:ascii="Symbol" w:hAnsi="Symbol" w:hint="default"/>
+      </w:rPr>
+    </w:lvl>
+    <w:lvl w:ilvl="4" w:tplc="04090003" w:tentative="1">
+      <w:start w:val="1"/>
+      <w:numFmt w:val="bullet"/>
+      <w:lvlText w:val="o"/>
+      <w:lvlJc w:val="left"/>
+      <w:pPr>
+        <w:ind w:left="3600" w:hanging="360"/>
+      </w:pPr>
+      <w:rPr>
+        <w:rFonts w:ascii="Courier New" w:hAnsi="Courier New" w:cs="Courier New" w:hint="default"/>
+      </w:rPr>
+    </w:lvl>
+    <w:lvl w:ilvl="5" w:tplc="04090005" w:tentative="1">
+      <w:start w:val="1"/>
+      <w:numFmt w:val="bullet"/>
+      <w:lvlText w:val=""/>
+      <w:lvlJc w:val="left"/>
+      <w:pPr>
+        <w:ind w:left="4320" w:hanging="360"/>
+      </w:pPr>
+      <w:rPr>
+        <w:rFonts w:ascii="Wingdings" w:hAnsi="Wingdings" w:hint="default"/>
+      </w:rPr>
+    </w:lvl>
+    <w:lvl w:ilvl="6" w:tplc="04090001" w:tentative="1">
+      <w:start w:val="1"/>
+      <w:numFmt w:val="bullet"/>
+      <w:lvlText w:val=""/>
+      <w:lvlJc w:val="left"/>
+      <w:pPr>
+        <w:ind w:left="5040" w:hanging="360"/>
+      </w:pPr>
+      <w:rPr>
+        <w:rFonts w:ascii="Symbol" w:hAnsi="Symbol" w:hint="default"/>
+      </w:rPr>
+    </w:lvl>
+    <w:lvl w:ilvl="7" w:tplc="04090003" w:tentative="1">
+      <w:start w:val="1"/>
+      <w:numFmt w:val="bullet"/>
+      <w:lvlText w:val="o"/>
+      <w:lvlJc w:val="left"/>
+      <w:pPr>
+        <w:ind w:left="5760" w:hanging="360"/>
+      </w:pPr>
+      <w:rPr>
+        <w:rFonts w:ascii="Courier New" w:hAnsi="Courier New" w:cs="Courier New" w:hint="default"/>
+      </w:rPr>
+    </w:lvl>
+    <w:lvl w:ilvl="8" w:tplc="04090005" w:tentative="1">
+      <w:start w:val="1"/>
+      <w:numFmt w:val="bullet"/>
+      <w:lvlText w:val=""/>
+      <w:lvlJc w:val="left"/>
+      <w:pPr>
+        <w:ind w:left="6480" w:hanging="360"/>
+      </w:pPr>
+      <w:rPr>
+        <w:rFonts w:ascii="Wingdings" w:hAnsi="Wingdings" w:hint="default"/>
+      </w:rPr>
+    </w:lvl>
+  </w:abstractNum>
+  <w:abstractNum w:abstractNumId="3" w15:restartNumberingAfterBreak="0">
     <w:nsid w:val="1C510B16"/>
     <w:multiLevelType w:val="multilevel"/>
     <w:tmpl w:val="E584B012"/>
@@ -2445,7 +4942,7 @@
       </w:rPr>
     </w:lvl>
   </w:abstractNum>
-  <w:abstractNum w:abstractNumId="1" w15:restartNumberingAfterBreak="0">
+  <w:abstractNum w:abstractNumId="4" w15:restartNumberingAfterBreak="0">
     <w:nsid w:val="24BC0142"/>
     <w:multiLevelType w:val="multilevel"/>
     <w:tmpl w:val="E4C4B1FC"/>
@@ -2594,7 +5091,7 @@
       </w:rPr>
     </w:lvl>
   </w:abstractNum>
-  <w:abstractNum w:abstractNumId="2" w15:restartNumberingAfterBreak="0">
+  <w:abstractNum w:abstractNumId="5" w15:restartNumberingAfterBreak="0">
     <w:nsid w:val="263210B7"/>
     <w:multiLevelType w:val="hybridMultilevel"/>
     <w:tmpl w:val="D25EFD60"/>
@@ -2707,7 +5204,93 @@
       </w:rPr>
     </w:lvl>
   </w:abstractNum>
-  <w:abstractNum w:abstractNumId="3" w15:restartNumberingAfterBreak="0">
+  <w:abstractNum w:abstractNumId="6" w15:restartNumberingAfterBreak="0">
+    <w:nsid w:val="278838BC"/>
+    <w:multiLevelType w:val="hybridMultilevel"/>
+    <w:tmpl w:val="9B70C68E"/>
+    <w:lvl w:ilvl="0" w:tplc="0409000F">
+      <w:start w:val="1"/>
+      <w:numFmt w:val="decimal"/>
+      <w:lvlText w:val="%1."/>
+      <w:lvlJc w:val="left"/>
+      <w:pPr>
+        <w:ind w:left="720" w:hanging="360"/>
+      </w:pPr>
+    </w:lvl>
+    <w:lvl w:ilvl="1" w:tplc="04090019" w:tentative="1">
+      <w:start w:val="1"/>
+      <w:numFmt w:val="lowerLetter"/>
+      <w:lvlText w:val="%2."/>
+      <w:lvlJc w:val="left"/>
+      <w:pPr>
+        <w:ind w:left="1440" w:hanging="360"/>
+      </w:pPr>
+    </w:lvl>
+    <w:lvl w:ilvl="2" w:tplc="0409001B" w:tentative="1">
+      <w:start w:val="1"/>
+      <w:numFmt w:val="lowerRoman"/>
+      <w:lvlText w:val="%3."/>
+      <w:lvlJc w:val="right"/>
+      <w:pPr>
+        <w:ind w:left="2160" w:hanging="180"/>
+      </w:pPr>
+    </w:lvl>
+    <w:lvl w:ilvl="3" w:tplc="0409000F" w:tentative="1">
+      <w:start w:val="1"/>
+      <w:numFmt w:val="decimal"/>
+      <w:lvlText w:val="%4."/>
+      <w:lvlJc w:val="left"/>
+      <w:pPr>
+        <w:ind w:left="2880" w:hanging="360"/>
+      </w:pPr>
+    </w:lvl>
+    <w:lvl w:ilvl="4" w:tplc="04090019" w:tentative="1">
+      <w:start w:val="1"/>
+      <w:numFmt w:val="lowerLetter"/>
+      <w:lvlText w:val="%5."/>
+      <w:lvlJc w:val="left"/>
+      <w:pPr>
+        <w:ind w:left="3600" w:hanging="360"/>
+      </w:pPr>
+    </w:lvl>
+    <w:lvl w:ilvl="5" w:tplc="0409001B" w:tentative="1">
+      <w:start w:val="1"/>
+      <w:numFmt w:val="lowerRoman"/>
+      <w:lvlText w:val="%6."/>
+      <w:lvlJc w:val="right"/>
+      <w:pPr>
+        <w:ind w:left="4320" w:hanging="180"/>
+      </w:pPr>
+    </w:lvl>
+    <w:lvl w:ilvl="6" w:tplc="0409000F" w:tentative="1">
+      <w:start w:val="1"/>
+      <w:numFmt w:val="decimal"/>
+      <w:lvlText w:val="%7."/>
+      <w:lvlJc w:val="left"/>
+      <w:pPr>
+        <w:ind w:left="5040" w:hanging="360"/>
+      </w:pPr>
+    </w:lvl>
+    <w:lvl w:ilvl="7" w:tplc="04090019" w:tentative="1">
+      <w:start w:val="1"/>
+      <w:numFmt w:val="lowerLetter"/>
+      <w:lvlText w:val="%8."/>
+      <w:lvlJc w:val="left"/>
+      <w:pPr>
+        <w:ind w:left="5760" w:hanging="360"/>
+      </w:pPr>
+    </w:lvl>
+    <w:lvl w:ilvl="8" w:tplc="0409001B" w:tentative="1">
+      <w:start w:val="1"/>
+      <w:numFmt w:val="lowerRoman"/>
+      <w:lvlText w:val="%9."/>
+      <w:lvlJc w:val="right"/>
+      <w:pPr>
+        <w:ind w:left="6480" w:hanging="180"/>
+      </w:pPr>
+    </w:lvl>
+  </w:abstractNum>
+  <w:abstractNum w:abstractNumId="7" w15:restartNumberingAfterBreak="0">
     <w:nsid w:val="2829673F"/>
     <w:multiLevelType w:val="hybridMultilevel"/>
     <w:tmpl w:val="65583F56"/>
@@ -2820,7 +5403,7 @@
       </w:rPr>
     </w:lvl>
   </w:abstractNum>
-  <w:abstractNum w:abstractNumId="4" w15:restartNumberingAfterBreak="0">
+  <w:abstractNum w:abstractNumId="8" w15:restartNumberingAfterBreak="0">
     <w:nsid w:val="3C664D98"/>
     <w:multiLevelType w:val="multilevel"/>
     <w:tmpl w:val="1D62791C"/>
@@ -2969,7 +5552,7 @@
       </w:rPr>
     </w:lvl>
   </w:abstractNum>
-  <w:abstractNum w:abstractNumId="5" w15:restartNumberingAfterBreak="0">
+  <w:abstractNum w:abstractNumId="9" w15:restartNumberingAfterBreak="0">
     <w:nsid w:val="3C774EDD"/>
     <w:multiLevelType w:val="hybridMultilevel"/>
     <w:tmpl w:val="6C56B988"/>
@@ -3082,7 +5665,7 @@
       </w:rPr>
     </w:lvl>
   </w:abstractNum>
-  <w:abstractNum w:abstractNumId="6" w15:restartNumberingAfterBreak="0">
+  <w:abstractNum w:abstractNumId="10" w15:restartNumberingAfterBreak="0">
     <w:nsid w:val="43E916F2"/>
     <w:multiLevelType w:val="multilevel"/>
     <w:tmpl w:val="E9C83CCC"/>
@@ -3231,7 +5814,7 @@
       </w:rPr>
     </w:lvl>
   </w:abstractNum>
-  <w:abstractNum w:abstractNumId="7" w15:restartNumberingAfterBreak="0">
+  <w:abstractNum w:abstractNumId="11" w15:restartNumberingAfterBreak="0">
     <w:nsid w:val="46206EB8"/>
     <w:multiLevelType w:val="hybridMultilevel"/>
     <w:tmpl w:val="A94068CA"/>
@@ -3344,7 +5927,206 @@
       </w:rPr>
     </w:lvl>
   </w:abstractNum>
-  <w:abstractNum w:abstractNumId="8" w15:restartNumberingAfterBreak="0">
+  <w:abstractNum w:abstractNumId="12" w15:restartNumberingAfterBreak="0">
+    <w:nsid w:val="47B23879"/>
+    <w:multiLevelType w:val="hybridMultilevel"/>
+    <w:tmpl w:val="50E01BFA"/>
+    <w:lvl w:ilvl="0" w:tplc="0409000F">
+      <w:start w:val="1"/>
+      <w:numFmt w:val="decimal"/>
+      <w:lvlText w:val="%1."/>
+      <w:lvlJc w:val="left"/>
+      <w:pPr>
+        <w:ind w:left="720" w:hanging="360"/>
+      </w:pPr>
+    </w:lvl>
+    <w:lvl w:ilvl="1" w:tplc="04090019" w:tentative="1">
+      <w:start w:val="1"/>
+      <w:numFmt w:val="lowerLetter"/>
+      <w:lvlText w:val="%2."/>
+      <w:lvlJc w:val="left"/>
+      <w:pPr>
+        <w:ind w:left="1440" w:hanging="360"/>
+      </w:pPr>
+    </w:lvl>
+    <w:lvl w:ilvl="2" w:tplc="0409001B" w:tentative="1">
+      <w:start w:val="1"/>
+      <w:numFmt w:val="lowerRoman"/>
+      <w:lvlText w:val="%3."/>
+      <w:lvlJc w:val="right"/>
+      <w:pPr>
+        <w:ind w:left="2160" w:hanging="180"/>
+      </w:pPr>
+    </w:lvl>
+    <w:lvl w:ilvl="3" w:tplc="0409000F" w:tentative="1">
+      <w:start w:val="1"/>
+      <w:numFmt w:val="decimal"/>
+      <w:lvlText w:val="%4."/>
+      <w:lvlJc w:val="left"/>
+      <w:pPr>
+        <w:ind w:left="2880" w:hanging="360"/>
+      </w:pPr>
+    </w:lvl>
+    <w:lvl w:ilvl="4" w:tplc="04090019" w:tentative="1">
+      <w:start w:val="1"/>
+      <w:numFmt w:val="lowerLetter"/>
+      <w:lvlText w:val="%5."/>
+      <w:lvlJc w:val="left"/>
+      <w:pPr>
+        <w:ind w:left="3600" w:hanging="360"/>
+      </w:pPr>
+    </w:lvl>
+    <w:lvl w:ilvl="5" w:tplc="0409001B" w:tentative="1">
+      <w:start w:val="1"/>
+      <w:numFmt w:val="lowerRoman"/>
+      <w:lvlText w:val="%6."/>
+      <w:lvlJc w:val="right"/>
+      <w:pPr>
+        <w:ind w:left="4320" w:hanging="180"/>
+      </w:pPr>
+    </w:lvl>
+    <w:lvl w:ilvl="6" w:tplc="0409000F" w:tentative="1">
+      <w:start w:val="1"/>
+      <w:numFmt w:val="decimal"/>
+      <w:lvlText w:val="%7."/>
+      <w:lvlJc w:val="left"/>
+      <w:pPr>
+        <w:ind w:left="5040" w:hanging="360"/>
+      </w:pPr>
+    </w:lvl>
+    <w:lvl w:ilvl="7" w:tplc="04090019" w:tentative="1">
+      <w:start w:val="1"/>
+      <w:numFmt w:val="lowerLetter"/>
+      <w:lvlText w:val="%8."/>
+      <w:lvlJc w:val="left"/>
+      <w:pPr>
+        <w:ind w:left="5760" w:hanging="360"/>
+      </w:pPr>
+    </w:lvl>
+    <w:lvl w:ilvl="8" w:tplc="0409001B" w:tentative="1">
+      <w:start w:val="1"/>
+      <w:numFmt w:val="lowerRoman"/>
+      <w:lvlText w:val="%9."/>
+      <w:lvlJc w:val="right"/>
+      <w:pPr>
+        <w:ind w:left="6480" w:hanging="180"/>
+      </w:pPr>
+    </w:lvl>
+  </w:abstractNum>
+  <w:abstractNum w:abstractNumId="13" w15:restartNumberingAfterBreak="0">
+    <w:nsid w:val="4D3E0BE6"/>
+    <w:multiLevelType w:val="hybridMultilevel"/>
+    <w:tmpl w:val="47E0BDC4"/>
+    <w:lvl w:ilvl="0" w:tplc="04090001">
+      <w:start w:val="1"/>
+      <w:numFmt w:val="bullet"/>
+      <w:lvlText w:val=""/>
+      <w:lvlJc w:val="left"/>
+      <w:pPr>
+        <w:ind w:left="720" w:hanging="360"/>
+      </w:pPr>
+      <w:rPr>
+        <w:rFonts w:ascii="Symbol" w:hAnsi="Symbol" w:hint="default"/>
+      </w:rPr>
+    </w:lvl>
+    <w:lvl w:ilvl="1" w:tplc="04090003" w:tentative="1">
+      <w:start w:val="1"/>
+      <w:numFmt w:val="bullet"/>
+      <w:lvlText w:val="o"/>
+      <w:lvlJc w:val="left"/>
+      <w:pPr>
+        <w:ind w:left="1440" w:hanging="360"/>
+      </w:pPr>
+      <w:rPr>
+        <w:rFonts w:ascii="Courier New" w:hAnsi="Courier New" w:cs="Courier New" w:hint="default"/>
+      </w:rPr>
+    </w:lvl>
+    <w:lvl w:ilvl="2" w:tplc="04090005" w:tentative="1">
+      <w:start w:val="1"/>
+      <w:numFmt w:val="bullet"/>
+      <w:lvlText w:val=""/>
+      <w:lvlJc w:val="left"/>
+      <w:pPr>
+        <w:ind w:left="2160" w:hanging="360"/>
+      </w:pPr>
+      <w:rPr>
+        <w:rFonts w:ascii="Wingdings" w:hAnsi="Wingdings" w:hint="default"/>
+      </w:rPr>
+    </w:lvl>
+    <w:lvl w:ilvl="3" w:tplc="04090001" w:tentative="1">
+      <w:start w:val="1"/>
+      <w:numFmt w:val="bullet"/>
+      <w:lvlText w:val=""/>
+      <w:lvlJc w:val="left"/>
+      <w:pPr>
+        <w:ind w:left="2880" w:hanging="360"/>
+      </w:pPr>
+      <w:rPr>
+        <w:rFonts w:ascii="Symbol" w:hAnsi="Symbol" w:hint="default"/>
+      </w:rPr>
+    </w:lvl>
+    <w:lvl w:ilvl="4" w:tplc="04090003" w:tentative="1">
+      <w:start w:val="1"/>
+      <w:numFmt w:val="bullet"/>
+      <w:lvlText w:val="o"/>
+      <w:lvlJc w:val="left"/>
+      <w:pPr>
+        <w:ind w:left="3600" w:hanging="360"/>
+      </w:pPr>
+      <w:rPr>
+        <w:rFonts w:ascii="Courier New" w:hAnsi="Courier New" w:cs="Courier New" w:hint="default"/>
+      </w:rPr>
+    </w:lvl>
+    <w:lvl w:ilvl="5" w:tplc="04090005" w:tentative="1">
+      <w:start w:val="1"/>
+      <w:numFmt w:val="bullet"/>
+      <w:lvlText w:val=""/>
+      <w:lvlJc w:val="left"/>
+      <w:pPr>
+        <w:ind w:left="4320" w:hanging="360"/>
+      </w:pPr>
+      <w:rPr>
+        <w:rFonts w:ascii="Wingdings" w:hAnsi="Wingdings" w:hint="default"/>
+      </w:rPr>
+    </w:lvl>
+    <w:lvl w:ilvl="6" w:tplc="04090001" w:tentative="1">
+      <w:start w:val="1"/>
+      <w:numFmt w:val="bullet"/>
+      <w:lvlText w:val=""/>
+      <w:lvlJc w:val="left"/>
+      <w:pPr>
+        <w:ind w:left="5040" w:hanging="360"/>
+      </w:pPr>
+      <w:rPr>
+        <w:rFonts w:ascii="Symbol" w:hAnsi="Symbol" w:hint="default"/>
+      </w:rPr>
+    </w:lvl>
+    <w:lvl w:ilvl="7" w:tplc="04090003" w:tentative="1">
+      <w:start w:val="1"/>
+      <w:numFmt w:val="bullet"/>
+      <w:lvlText w:val="o"/>
+      <w:lvlJc w:val="left"/>
+      <w:pPr>
+        <w:ind w:left="5760" w:hanging="360"/>
+      </w:pPr>
+      <w:rPr>
+        <w:rFonts w:ascii="Courier New" w:hAnsi="Courier New" w:cs="Courier New" w:hint="default"/>
+      </w:rPr>
+    </w:lvl>
+    <w:lvl w:ilvl="8" w:tplc="04090005" w:tentative="1">
+      <w:start w:val="1"/>
+      <w:numFmt w:val="bullet"/>
+      <w:lvlText w:val=""/>
+      <w:lvlJc w:val="left"/>
+      <w:pPr>
+        <w:ind w:left="6480" w:hanging="360"/>
+      </w:pPr>
+      <w:rPr>
+        <w:rFonts w:ascii="Wingdings" w:hAnsi="Wingdings" w:hint="default"/>
+      </w:rPr>
+    </w:lvl>
+  </w:abstractNum>
+  <w:abstractNum w:abstractNumId="14" w15:restartNumberingAfterBreak="0">
     <w:nsid w:val="55816BB0"/>
     <w:multiLevelType w:val="multilevel"/>
     <w:tmpl w:val="16FC0DCC"/>
@@ -3493,7 +6275,7 @@
       </w:rPr>
     </w:lvl>
   </w:abstractNum>
-  <w:abstractNum w:abstractNumId="9" w15:restartNumberingAfterBreak="0">
+  <w:abstractNum w:abstractNumId="15" w15:restartNumberingAfterBreak="0">
     <w:nsid w:val="575C2FB3"/>
     <w:multiLevelType w:val="multilevel"/>
     <w:tmpl w:val="5EF08DC8"/>
@@ -3642,7 +6424,7 @@
       </w:rPr>
     </w:lvl>
   </w:abstractNum>
-  <w:abstractNum w:abstractNumId="10" w15:restartNumberingAfterBreak="0">
+  <w:abstractNum w:abstractNumId="16" w15:restartNumberingAfterBreak="0">
     <w:nsid w:val="57BD3C07"/>
     <w:multiLevelType w:val="hybridMultilevel"/>
     <w:tmpl w:val="1E3EB154"/>
@@ -3755,7 +6537,7 @@
       </w:rPr>
     </w:lvl>
   </w:abstractNum>
-  <w:abstractNum w:abstractNumId="11" w15:restartNumberingAfterBreak="0">
+  <w:abstractNum w:abstractNumId="17" w15:restartNumberingAfterBreak="0">
     <w:nsid w:val="58A910F5"/>
     <w:multiLevelType w:val="hybridMultilevel"/>
     <w:tmpl w:val="13D2E2DA"/>
@@ -3868,7 +6650,7 @@
       </w:rPr>
     </w:lvl>
   </w:abstractNum>
-  <w:abstractNum w:abstractNumId="12" w15:restartNumberingAfterBreak="0">
+  <w:abstractNum w:abstractNumId="18" w15:restartNumberingAfterBreak="0">
     <w:nsid w:val="58ED5356"/>
     <w:multiLevelType w:val="multilevel"/>
     <w:tmpl w:val="803E321A"/>
@@ -4017,7 +6799,305 @@
       </w:rPr>
     </w:lvl>
   </w:abstractNum>
-  <w:abstractNum w:abstractNumId="13" w15:restartNumberingAfterBreak="0">
+  <w:abstractNum w:abstractNumId="19" w15:restartNumberingAfterBreak="0">
+    <w:nsid w:val="596A6F15"/>
+    <w:multiLevelType w:val="multilevel"/>
+    <w:tmpl w:val="719E2816"/>
+    <w:lvl w:ilvl="0">
+      <w:start w:val="1"/>
+      <w:numFmt w:val="bullet"/>
+      <w:lvlText w:val=""/>
+      <w:lvlJc w:val="left"/>
+      <w:pPr>
+        <w:tabs>
+          <w:tab w:val="num" w:pos="720"/>
+        </w:tabs>
+        <w:ind w:left="720" w:hanging="360"/>
+      </w:pPr>
+      <w:rPr>
+        <w:rFonts w:ascii="Symbol" w:hAnsi="Symbol" w:hint="default"/>
+        <w:sz w:val="20"/>
+      </w:rPr>
+    </w:lvl>
+    <w:lvl w:ilvl="1" w:tentative="1">
+      <w:start w:val="1"/>
+      <w:numFmt w:val="bullet"/>
+      <w:lvlText w:val="o"/>
+      <w:lvlJc w:val="left"/>
+      <w:pPr>
+        <w:tabs>
+          <w:tab w:val="num" w:pos="1440"/>
+        </w:tabs>
+        <w:ind w:left="1440" w:hanging="360"/>
+      </w:pPr>
+      <w:rPr>
+        <w:rFonts w:ascii="Courier New" w:hAnsi="Courier New" w:hint="default"/>
+        <w:sz w:val="20"/>
+      </w:rPr>
+    </w:lvl>
+    <w:lvl w:ilvl="2" w:tentative="1">
+      <w:start w:val="1"/>
+      <w:numFmt w:val="bullet"/>
+      <w:lvlText w:val=""/>
+      <w:lvlJc w:val="left"/>
+      <w:pPr>
+        <w:tabs>
+          <w:tab w:val="num" w:pos="2160"/>
+        </w:tabs>
+        <w:ind w:left="2160" w:hanging="360"/>
+      </w:pPr>
+      <w:rPr>
+        <w:rFonts w:ascii="Wingdings" w:hAnsi="Wingdings" w:hint="default"/>
+        <w:sz w:val="20"/>
+      </w:rPr>
+    </w:lvl>
+    <w:lvl w:ilvl="3" w:tentative="1">
+      <w:start w:val="1"/>
+      <w:numFmt w:val="bullet"/>
+      <w:lvlText w:val=""/>
+      <w:lvlJc w:val="left"/>
+      <w:pPr>
+        <w:tabs>
+          <w:tab w:val="num" w:pos="2880"/>
+        </w:tabs>
+        <w:ind w:left="2880" w:hanging="360"/>
+      </w:pPr>
+      <w:rPr>
+        <w:rFonts w:ascii="Wingdings" w:hAnsi="Wingdings" w:hint="default"/>
+        <w:sz w:val="20"/>
+      </w:rPr>
+    </w:lvl>
+    <w:lvl w:ilvl="4" w:tentative="1">
+      <w:start w:val="1"/>
+      <w:numFmt w:val="bullet"/>
+      <w:lvlText w:val=""/>
+      <w:lvlJc w:val="left"/>
+      <w:pPr>
+        <w:tabs>
+          <w:tab w:val="num" w:pos="3600"/>
+        </w:tabs>
+        <w:ind w:left="3600" w:hanging="360"/>
+      </w:pPr>
+      <w:rPr>
+        <w:rFonts w:ascii="Wingdings" w:hAnsi="Wingdings" w:hint="default"/>
+        <w:sz w:val="20"/>
+      </w:rPr>
+    </w:lvl>
+    <w:lvl w:ilvl="5" w:tentative="1">
+      <w:start w:val="1"/>
+      <w:numFmt w:val="bullet"/>
+      <w:lvlText w:val=""/>
+      <w:lvlJc w:val="left"/>
+      <w:pPr>
+        <w:tabs>
+          <w:tab w:val="num" w:pos="4320"/>
+        </w:tabs>
+        <w:ind w:left="4320" w:hanging="360"/>
+      </w:pPr>
+      <w:rPr>
+        <w:rFonts w:ascii="Wingdings" w:hAnsi="Wingdings" w:hint="default"/>
+        <w:sz w:val="20"/>
+      </w:rPr>
+    </w:lvl>
+    <w:lvl w:ilvl="6" w:tentative="1">
+      <w:start w:val="1"/>
+      <w:numFmt w:val="bullet"/>
+      <w:lvlText w:val=""/>
+      <w:lvlJc w:val="left"/>
+      <w:pPr>
+        <w:tabs>
+          <w:tab w:val="num" w:pos="5040"/>
+        </w:tabs>
+        <w:ind w:left="5040" w:hanging="360"/>
+      </w:pPr>
+      <w:rPr>
+        <w:rFonts w:ascii="Wingdings" w:hAnsi="Wingdings" w:hint="default"/>
+        <w:sz w:val="20"/>
+      </w:rPr>
+    </w:lvl>
+    <w:lvl w:ilvl="7" w:tentative="1">
+      <w:start w:val="1"/>
+      <w:numFmt w:val="bullet"/>
+      <w:lvlText w:val=""/>
+      <w:lvlJc w:val="left"/>
+      <w:pPr>
+        <w:tabs>
+          <w:tab w:val="num" w:pos="5760"/>
+        </w:tabs>
+        <w:ind w:left="5760" w:hanging="360"/>
+      </w:pPr>
+      <w:rPr>
+        <w:rFonts w:ascii="Wingdings" w:hAnsi="Wingdings" w:hint="default"/>
+        <w:sz w:val="20"/>
+      </w:rPr>
+    </w:lvl>
+    <w:lvl w:ilvl="8" w:tentative="1">
+      <w:start w:val="1"/>
+      <w:numFmt w:val="bullet"/>
+      <w:lvlText w:val=""/>
+      <w:lvlJc w:val="left"/>
+      <w:pPr>
+        <w:tabs>
+          <w:tab w:val="num" w:pos="6480"/>
+        </w:tabs>
+        <w:ind w:left="6480" w:hanging="360"/>
+      </w:pPr>
+      <w:rPr>
+        <w:rFonts w:ascii="Wingdings" w:hAnsi="Wingdings" w:hint="default"/>
+        <w:sz w:val="20"/>
+      </w:rPr>
+    </w:lvl>
+  </w:abstractNum>
+  <w:abstractNum w:abstractNumId="20" w15:restartNumberingAfterBreak="0">
+    <w:nsid w:val="6E626804"/>
+    <w:multiLevelType w:val="multilevel"/>
+    <w:tmpl w:val="40FA1DF8"/>
+    <w:lvl w:ilvl="0">
+      <w:start w:val="1"/>
+      <w:numFmt w:val="bullet"/>
+      <w:lvlText w:val=""/>
+      <w:lvlJc w:val="left"/>
+      <w:pPr>
+        <w:tabs>
+          <w:tab w:val="num" w:pos="720"/>
+        </w:tabs>
+        <w:ind w:left="720" w:hanging="360"/>
+      </w:pPr>
+      <w:rPr>
+        <w:rFonts w:ascii="Symbol" w:hAnsi="Symbol" w:hint="default"/>
+        <w:sz w:val="20"/>
+      </w:rPr>
+    </w:lvl>
+    <w:lvl w:ilvl="1" w:tentative="1">
+      <w:start w:val="1"/>
+      <w:numFmt w:val="bullet"/>
+      <w:lvlText w:val="o"/>
+      <w:lvlJc w:val="left"/>
+      <w:pPr>
+        <w:tabs>
+          <w:tab w:val="num" w:pos="1440"/>
+        </w:tabs>
+        <w:ind w:left="1440" w:hanging="360"/>
+      </w:pPr>
+      <w:rPr>
+        <w:rFonts w:ascii="Courier New" w:hAnsi="Courier New" w:hint="default"/>
+        <w:sz w:val="20"/>
+      </w:rPr>
+    </w:lvl>
+    <w:lvl w:ilvl="2" w:tentative="1">
+      <w:start w:val="1"/>
+      <w:numFmt w:val="bullet"/>
+      <w:lvlText w:val=""/>
+      <w:lvlJc w:val="left"/>
+      <w:pPr>
+        <w:tabs>
+          <w:tab w:val="num" w:pos="2160"/>
+        </w:tabs>
+        <w:ind w:left="2160" w:hanging="360"/>
+      </w:pPr>
+      <w:rPr>
+        <w:rFonts w:ascii="Wingdings" w:hAnsi="Wingdings" w:hint="default"/>
+        <w:sz w:val="20"/>
+      </w:rPr>
+    </w:lvl>
+    <w:lvl w:ilvl="3" w:tentative="1">
+      <w:start w:val="1"/>
+      <w:numFmt w:val="bullet"/>
+      <w:lvlText w:val=""/>
+      <w:lvlJc w:val="left"/>
+      <w:pPr>
+        <w:tabs>
+          <w:tab w:val="num" w:pos="2880"/>
+        </w:tabs>
+        <w:ind w:left="2880" w:hanging="360"/>
+      </w:pPr>
+      <w:rPr>
+        <w:rFonts w:ascii="Wingdings" w:hAnsi="Wingdings" w:hint="default"/>
+        <w:sz w:val="20"/>
+      </w:rPr>
+    </w:lvl>
+    <w:lvl w:ilvl="4" w:tentative="1">
+      <w:start w:val="1"/>
+      <w:numFmt w:val="bullet"/>
+      <w:lvlText w:val=""/>
+      <w:lvlJc w:val="left"/>
+      <w:pPr>
+        <w:tabs>
+          <w:tab w:val="num" w:pos="3600"/>
+        </w:tabs>
+        <w:ind w:left="3600" w:hanging="360"/>
+      </w:pPr>
+      <w:rPr>
+        <w:rFonts w:ascii="Wingdings" w:hAnsi="Wingdings" w:hint="default"/>
+        <w:sz w:val="20"/>
+      </w:rPr>
+    </w:lvl>
+    <w:lvl w:ilvl="5" w:tentative="1">
+      <w:start w:val="1"/>
+      <w:numFmt w:val="bullet"/>
+      <w:lvlText w:val=""/>
+      <w:lvlJc w:val="left"/>
+      <w:pPr>
+        <w:tabs>
+          <w:tab w:val="num" w:pos="4320"/>
+        </w:tabs>
+        <w:ind w:left="4320" w:hanging="360"/>
+      </w:pPr>
+      <w:rPr>
+        <w:rFonts w:ascii="Wingdings" w:hAnsi="Wingdings" w:hint="default"/>
+        <w:sz w:val="20"/>
+      </w:rPr>
+    </w:lvl>
+    <w:lvl w:ilvl="6" w:tentative="1">
+      <w:start w:val="1"/>
+      <w:numFmt w:val="bullet"/>
+      <w:lvlText w:val=""/>
+      <w:lvlJc w:val="left"/>
+      <w:pPr>
+        <w:tabs>
+          <w:tab w:val="num" w:pos="5040"/>
+        </w:tabs>
+        <w:ind w:left="5040" w:hanging="360"/>
+      </w:pPr>
+      <w:rPr>
+        <w:rFonts w:ascii="Wingdings" w:hAnsi="Wingdings" w:hint="default"/>
+        <w:sz w:val="20"/>
+      </w:rPr>
+    </w:lvl>
+    <w:lvl w:ilvl="7" w:tentative="1">
+      <w:start w:val="1"/>
+      <w:numFmt w:val="bullet"/>
+      <w:lvlText w:val=""/>
+      <w:lvlJc w:val="left"/>
+      <w:pPr>
+        <w:tabs>
+          <w:tab w:val="num" w:pos="5760"/>
+        </w:tabs>
+        <w:ind w:left="5760" w:hanging="360"/>
+      </w:pPr>
+      <w:rPr>
+        <w:rFonts w:ascii="Wingdings" w:hAnsi="Wingdings" w:hint="default"/>
+        <w:sz w:val="20"/>
+      </w:rPr>
+    </w:lvl>
+    <w:lvl w:ilvl="8" w:tentative="1">
+      <w:start w:val="1"/>
+      <w:numFmt w:val="bullet"/>
+      <w:lvlText w:val=""/>
+      <w:lvlJc w:val="left"/>
+      <w:pPr>
+        <w:tabs>
+          <w:tab w:val="num" w:pos="6480"/>
+        </w:tabs>
+        <w:ind w:left="6480" w:hanging="360"/>
+      </w:pPr>
+      <w:rPr>
+        <w:rFonts w:ascii="Wingdings" w:hAnsi="Wingdings" w:hint="default"/>
+        <w:sz w:val="20"/>
+      </w:rPr>
+    </w:lvl>
+  </w:abstractNum>
+  <w:abstractNum w:abstractNumId="21" w15:restartNumberingAfterBreak="0">
     <w:nsid w:val="73C35CE3"/>
     <w:multiLevelType w:val="hybridMultilevel"/>
     <w:tmpl w:val="5374F40A"/>
@@ -4131,46 +7211,70 @@
     </w:lvl>
   </w:abstractNum>
   <w:num w:numId="1">
+    <w:abstractNumId w:val="11"/>
+  </w:num>
+  <w:num w:numId="2">
+    <w:abstractNumId w:val="18"/>
+  </w:num>
+  <w:num w:numId="3">
+    <w:abstractNumId w:val="10"/>
+  </w:num>
+  <w:num w:numId="4">
+    <w:abstractNumId w:val="3"/>
+  </w:num>
+  <w:num w:numId="5">
+    <w:abstractNumId w:val="4"/>
+  </w:num>
+  <w:num w:numId="6">
+    <w:abstractNumId w:val="15"/>
+  </w:num>
+  <w:num w:numId="7">
+    <w:abstractNumId w:val="14"/>
+  </w:num>
+  <w:num w:numId="8">
+    <w:abstractNumId w:val="9"/>
+  </w:num>
+  <w:num w:numId="9">
+    <w:abstractNumId w:val="16"/>
+  </w:num>
+  <w:num w:numId="10">
+    <w:abstractNumId w:val="21"/>
+  </w:num>
+  <w:num w:numId="11">
+    <w:abstractNumId w:val="5"/>
+  </w:num>
+  <w:num w:numId="12">
     <w:abstractNumId w:val="7"/>
   </w:num>
-  <w:num w:numId="2">
+  <w:num w:numId="13">
+    <w:abstractNumId w:val="17"/>
+  </w:num>
+  <w:num w:numId="14">
+    <w:abstractNumId w:val="8"/>
+  </w:num>
+  <w:num w:numId="15">
+    <w:abstractNumId w:val="0"/>
+  </w:num>
+  <w:num w:numId="16">
+    <w:abstractNumId w:val="20"/>
+  </w:num>
+  <w:num w:numId="17">
     <w:abstractNumId w:val="12"/>
   </w:num>
-  <w:num w:numId="3">
+  <w:num w:numId="18">
+    <w:abstractNumId w:val="19"/>
+  </w:num>
+  <w:num w:numId="19">
+    <w:abstractNumId w:val="13"/>
+  </w:num>
+  <w:num w:numId="20">
     <w:abstractNumId w:val="6"/>
   </w:num>
-  <w:num w:numId="4">
-    <w:abstractNumId w:val="0"/>
-  </w:num>
-  <w:num w:numId="5">
+  <w:num w:numId="21">
     <w:abstractNumId w:val="1"/>
   </w:num>
-  <w:num w:numId="6">
-    <w:abstractNumId w:val="9"/>
-  </w:num>
-  <w:num w:numId="7">
-    <w:abstractNumId w:val="8"/>
-  </w:num>
-  <w:num w:numId="8">
-    <w:abstractNumId w:val="5"/>
-  </w:num>
-  <w:num w:numId="9">
-    <w:abstractNumId w:val="10"/>
-  </w:num>
-  <w:num w:numId="10">
-    <w:abstractNumId w:val="13"/>
-  </w:num>
-  <w:num w:numId="11">
+  <w:num w:numId="22">
     <w:abstractNumId w:val="2"/>
-  </w:num>
-  <w:num w:numId="12">
-    <w:abstractNumId w:val="3"/>
-  </w:num>
-  <w:num w:numId="13">
-    <w:abstractNumId w:val="11"/>
-  </w:num>
-  <w:num w:numId="14">
-    <w:abstractNumId w:val="4"/>
   </w:num>
 </w:numbering>
 </file>
@@ -4618,7 +7722,6 @@
     <w:next w:val="Normal"/>
     <w:link w:val="Heading3Char"/>
     <w:uiPriority w:val="9"/>
-    <w:semiHidden/>
     <w:unhideWhenUsed/>
     <w:qFormat/>
     <w:rsid w:val="00ED2DE7"/>
@@ -4633,6 +7736,28 @@
       <w:color w:val="243F60" w:themeColor="accent1" w:themeShade="7F"/>
       <w:sz w:val="24"/>
       <w:szCs w:val="24"/>
+    </w:rPr>
+  </w:style>
+  <w:style w:type="paragraph" w:styleId="Heading4">
+    <w:name w:val="heading 4"/>
+    <w:basedOn w:val="Normal"/>
+    <w:next w:val="Normal"/>
+    <w:link w:val="Heading4Char"/>
+    <w:uiPriority w:val="9"/>
+    <w:unhideWhenUsed/>
+    <w:qFormat/>
+    <w:rsid w:val="00DA3598"/>
+    <w:pPr>
+      <w:keepNext/>
+      <w:keepLines/>
+      <w:spacing w:before="40" w:after="0"/>
+      <w:outlineLvl w:val="3"/>
+    </w:pPr>
+    <w:rPr>
+      <w:rFonts w:asciiTheme="majorHAnsi" w:eastAsiaTheme="majorEastAsia" w:hAnsiTheme="majorHAnsi" w:cstheme="majorBidi"/>
+      <w:i/>
+      <w:iCs/>
+      <w:color w:val="365F91" w:themeColor="accent1" w:themeShade="BF"/>
     </w:rPr>
   </w:style>
   <w:style w:type="character" w:default="1" w:styleId="DefaultParagraphFont">
@@ -4715,7 +7840,6 @@
     <w:basedOn w:val="DefaultParagraphFont"/>
     <w:link w:val="Heading3"/>
     <w:uiPriority w:val="9"/>
-    <w:semiHidden/>
     <w:rsid w:val="00ED2DE7"/>
     <w:rPr>
       <w:rFonts w:asciiTheme="majorHAnsi" w:eastAsiaTheme="majorEastAsia" w:hAnsiTheme="majorHAnsi" w:cstheme="majorBidi"/>
@@ -4758,6 +7882,43 @@
         <w:insideV w:val="single" w:sz="4" w:space="0" w:color="auto"/>
       </w:tblBorders>
     </w:tblPr>
+  </w:style>
+  <w:style w:type="character" w:styleId="Strong">
+    <w:name w:val="Strong"/>
+    <w:basedOn w:val="DefaultParagraphFont"/>
+    <w:uiPriority w:val="22"/>
+    <w:qFormat/>
+    <w:rsid w:val="0084368A"/>
+    <w:rPr>
+      <w:b/>
+      <w:bCs/>
+    </w:rPr>
+  </w:style>
+  <w:style w:type="character" w:customStyle="1" w:styleId="Heading4Char">
+    <w:name w:val="Heading 4 Char"/>
+    <w:basedOn w:val="DefaultParagraphFont"/>
+    <w:link w:val="Heading4"/>
+    <w:uiPriority w:val="9"/>
+    <w:rsid w:val="00DA3598"/>
+    <w:rPr>
+      <w:rFonts w:asciiTheme="majorHAnsi" w:eastAsiaTheme="majorEastAsia" w:hAnsiTheme="majorHAnsi" w:cstheme="majorBidi"/>
+      <w:i/>
+      <w:iCs/>
+      <w:color w:val="365F91" w:themeColor="accent1" w:themeShade="BF"/>
+    </w:rPr>
+  </w:style>
+  <w:style w:type="paragraph" w:customStyle="1" w:styleId="my-4">
+    <w:name w:val="my-4"/>
+    <w:basedOn w:val="Normal"/>
+    <w:rsid w:val="0030665F"/>
+    <w:pPr>
+      <w:spacing w:before="100" w:beforeAutospacing="1" w:after="100" w:afterAutospacing="1" w:line="240" w:lineRule="auto"/>
+    </w:pPr>
+    <w:rPr>
+      <w:rFonts w:ascii="Times New Roman" w:eastAsia="Times New Roman" w:hAnsi="Times New Roman" w:cs="Times New Roman"/>
+      <w:sz w:val="24"/>
+      <w:szCs w:val="24"/>
+    </w:rPr>
   </w:style>
 </w:styles>
 </file>

</xml_diff>